<commit_message>
Adicionando a citação dos scripts na documentação
</commit_message>
<xml_diff>
--- a/docs/PROJETO GB - BibliotecaAutomatizada.docx
+++ b/docs/PROJETO GB - BibliotecaAutomatizada.docx
@@ -2895,8 +2895,6 @@
         </w:rPr>
         <w:t>Saída:</w:t>
       </w:r>
-      <w:bookmarkStart w:id="0" w:name="_GoBack"/>
-      <w:bookmarkEnd w:id="0"/>
     </w:p>
     <w:p>
       <w:pPr>
@@ -4565,15 +4563,6 @@
           <w:szCs w:val="24"/>
         </w:rPr>
       </w:pPr>
-    </w:p>
-    <w:p>
-      <w:pPr>
-        <w:jc w:val="both"/>
-        <w:rPr>
-          <w:rFonts w:asciiTheme="minorHAnsi" w:hAnsiTheme="minorHAnsi" w:cstheme="minorHAnsi"/>
-          <w:szCs w:val="24"/>
-        </w:rPr>
-      </w:pPr>
       <w:r>
         <w:rPr>
           <w:rFonts w:asciiTheme="minorHAnsi" w:hAnsiTheme="minorHAnsi" w:cstheme="minorHAnsi"/>
@@ -4604,6 +4593,33 @@
           <w:szCs w:val="24"/>
         </w:rPr>
       </w:pPr>
+      <w:r>
+        <w:rPr>
+          <w:rFonts w:asciiTheme="minorHAnsi" w:hAnsiTheme="minorHAnsi" w:cstheme="minorHAnsi"/>
+          <w:szCs w:val="24"/>
+        </w:rPr>
+        <w:t>Usamos os scripts CREATE TABLE, para criar as tabelas: empréstimo, aluno e livro, dentro do CREATE colocamos os atributos de cada tabela, atributos são as características. Usamos o INSERT para inserir valores dentro de cada tabela, adicionar alunos, livros e empréstimos.</w:t>
+      </w:r>
+      <w:bookmarkStart w:id="0" w:name="_GoBack"/>
+      <w:bookmarkEnd w:id="0"/>
+    </w:p>
+    <w:p>
+      <w:pPr>
+        <w:jc w:val="both"/>
+        <w:rPr>
+          <w:rFonts w:asciiTheme="minorHAnsi" w:hAnsiTheme="minorHAnsi" w:cstheme="minorHAnsi"/>
+          <w:szCs w:val="24"/>
+        </w:rPr>
+      </w:pPr>
+    </w:p>
+    <w:p>
+      <w:pPr>
+        <w:jc w:val="both"/>
+        <w:rPr>
+          <w:rFonts w:asciiTheme="minorHAnsi" w:hAnsiTheme="minorHAnsi" w:cstheme="minorHAnsi"/>
+          <w:szCs w:val="24"/>
+        </w:rPr>
+      </w:pPr>
     </w:p>
     <w:p>
       <w:pPr>
@@ -4620,6 +4636,7 @@
           <w:szCs w:val="24"/>
           <w:lang w:eastAsia="pt-BR"/>
         </w:rPr>
+        <w:lastRenderedPageBreak/>
         <w:drawing>
           <wp:inline distT="0" distB="0" distL="0" distR="0" wp14:anchorId="368EEAFA" wp14:editId="25A0C689">
             <wp:extent cx="5760085" cy="2482850"/>
@@ -5356,6 +5373,7 @@
           <w:rFonts w:asciiTheme="minorHAnsi" w:hAnsiTheme="minorHAnsi" w:cstheme="minorHAnsi"/>
           <w:szCs w:val="24"/>
         </w:rPr>
+        <w:lastRenderedPageBreak/>
         <w:t>5.2 Paleta de Cores</w:t>
       </w:r>
     </w:p>
@@ -10959,7 +10977,7 @@
 </file>
 
 <file path=customXml/itemProps1.xml><?xml version="1.0" encoding="utf-8"?>
-<ds:datastoreItem xmlns:ds="http://schemas.openxmlformats.org/officeDocument/2006/customXml" ds:itemID="{CD89D497-32B5-4822-970A-B3AFE77A406E}">
+<ds:datastoreItem xmlns:ds="http://schemas.openxmlformats.org/officeDocument/2006/customXml" ds:itemID="{67B3E33D-E082-43BE-B1B2-16836FC11759}">
   <ds:schemaRefs>
     <ds:schemaRef ds:uri="http://schemas.openxmlformats.org/officeDocument/2006/bibliography"/>
   </ds:schemaRefs>

</xml_diff>

<commit_message>
Arrumando a primeira pessoa da introdução do documentação
</commit_message>
<xml_diff>
--- a/docs/PROJETO GB - BibliotecaAutomatizada.docx
+++ b/docs/PROJETO GB - BibliotecaAutomatizada.docx
@@ -4,8 +4,6 @@
   <w:body>
     <w:p>
       <w:pPr>
-        <w:ind w:firstLine="0"/>
-        <w:jc w:val="center"/>
         <w:rPr>
           <w:rFonts w:cs="Arial"/>
           <w:b/>
@@ -1123,23 +1121,44 @@
           <w:rFonts w:asciiTheme="minorHAnsi" w:hAnsiTheme="minorHAnsi" w:cstheme="minorHAnsi"/>
           <w:szCs w:val="24"/>
         </w:rPr>
-        <w:t xml:space="preserve">Visualize uma biblioteca onde a organização e o acesso a obras e usuários sejam tão intuitivos quanto o ato de folhear um livro. Com nosso sistema de gestão inovador, essa ideia se torna concreta, proporcionando uma experiência fluida para todos os participantes. O sistema oferece um registro personalizado para obras e usuários, com informações detalhadas que simplificam a busca e a administração. A atualização de informações é ágil e as opções de pesquisa são variadas, possibilitando uma visualização eficaz do acervo e dos empréstimos, com alertas automáticos que previnem atrasos. Tanto estudantes quanto bibliotecários se beneficiam, </w:t>
-      </w:r>
-      <w:proofErr w:type="gramStart"/>
-      <w:r>
-        <w:rPr>
-          <w:rFonts w:asciiTheme="minorHAnsi" w:hAnsiTheme="minorHAnsi" w:cstheme="minorHAnsi"/>
-          <w:szCs w:val="24"/>
-        </w:rPr>
-        <w:t>pois</w:t>
-      </w:r>
-      <w:proofErr w:type="gramEnd"/>
-      <w:r>
-        <w:rPr>
-          <w:rFonts w:asciiTheme="minorHAnsi" w:hAnsiTheme="minorHAnsi" w:cstheme="minorHAnsi"/>
-          <w:szCs w:val="24"/>
-        </w:rPr>
-        <w:t xml:space="preserve"> os estudantes localizam obras com facilidade e monitoram seus empréstimos, enquanto os bibliotecários têm suas atividades automatizadas, permitindo um maior foco na promoção da leitura.</w:t>
+        <w:t>Visualize uma biblioteca onde a organização e o acesso a obras e usuários sejam tão intuitivos quanto o ato</w:t>
+      </w:r>
+      <w:r>
+        <w:rPr>
+          <w:rFonts w:asciiTheme="minorHAnsi" w:hAnsiTheme="minorHAnsi" w:cstheme="minorHAnsi"/>
+          <w:szCs w:val="24"/>
+        </w:rPr>
+        <w:t xml:space="preserve"> de folhear um livro. O </w:t>
+      </w:r>
+      <w:r>
+        <w:rPr>
+          <w:rFonts w:asciiTheme="minorHAnsi" w:hAnsiTheme="minorHAnsi" w:cstheme="minorHAnsi"/>
+          <w:szCs w:val="24"/>
+        </w:rPr>
+        <w:t>sistema de gestão inovador, essa ideia se torna concreta, proporcionando uma experiência fluida para todos os participantes. O sistema oferece um registro personalizado para obras e usuários, com informações detalhadas que simplificam a busca e a administração. A atualização de informações é ágil e as opções de pesquisa são variadas, possibilitando uma visualização eficaz do acervo e dos empréstimos, com alertas automáticos que previnem atrasos. Tanto estudantes quanto bibliotecários se beneficiam, pois</w:t>
+      </w:r>
+      <w:r>
+        <w:rPr>
+          <w:rFonts w:asciiTheme="minorHAnsi" w:hAnsiTheme="minorHAnsi" w:cstheme="minorHAnsi"/>
+          <w:szCs w:val="24"/>
+        </w:rPr>
+        <w:t>,</w:t>
+      </w:r>
+      <w:r>
+        <w:rPr>
+          <w:rFonts w:asciiTheme="minorHAnsi" w:hAnsiTheme="minorHAnsi" w:cstheme="minorHAnsi"/>
+          <w:szCs w:val="24"/>
+        </w:rPr>
+        <w:t xml:space="preserve"> os estudantes localizam obras com facilidade e monitoram seus empréstimos, enquanto os bibliotecários têm suas atividades auto</w:t>
+      </w:r>
+      <w:bookmarkStart w:id="0" w:name="_GoBack"/>
+      <w:bookmarkEnd w:id="0"/>
+      <w:r>
+        <w:rPr>
+          <w:rFonts w:asciiTheme="minorHAnsi" w:hAnsiTheme="minorHAnsi" w:cstheme="minorHAnsi"/>
+          <w:szCs w:val="24"/>
+        </w:rPr>
+        <w:t>matizadas, permitindo um maior foco na promoção da leitura.</w:t>
       </w:r>
     </w:p>
     <w:p>
@@ -1156,14 +1175,35 @@
           <w:rFonts w:asciiTheme="minorHAnsi" w:hAnsiTheme="minorHAnsi" w:cstheme="minorHAnsi"/>
           <w:szCs w:val="24"/>
         </w:rPr>
-        <w:t>Os principais ganhos para a biblioteca envolvem a eficiência dos procedimentos, o aprimoramento da estrutura e a contentamento dos frequentadores, tudo isso favorecendo um espaço mais acessível e propício à leitura. Aposte em um futuro mais inteligente para sua biblioteca. Com nossa solução, ela se tornará um local mais bem estruturado, produtivo e convidativo. Fale conosco e veja como podemos auxiliar na transformação de sua biblioteca em um ambiente ainda mais inspirador!</w:t>
-      </w:r>
-      <w:r>
-        <w:rPr>
-          <w:rFonts w:asciiTheme="minorHAnsi" w:hAnsiTheme="minorHAnsi" w:cstheme="minorHAnsi"/>
-          <w:szCs w:val="24"/>
-        </w:rPr>
-        <w:t xml:space="preserve"> </w:t>
+        <w:t>Os principais ganhos para a biblioteca envolvem a eficiência dos procedimentos, o aprimoramento da estrutura e a contentamento dos frequentadores, tudo isso favorecendo um espaço mais acessível e propício à leitura. Aposte em um futuro mais inteligent</w:t>
+      </w:r>
+      <w:r>
+        <w:rPr>
+          <w:rFonts w:asciiTheme="minorHAnsi" w:hAnsiTheme="minorHAnsi" w:cstheme="minorHAnsi"/>
+          <w:szCs w:val="24"/>
+        </w:rPr>
+        <w:t>e para sua biblioteca. A biblioteca,</w:t>
+      </w:r>
+      <w:r>
+        <w:rPr>
+          <w:rFonts w:asciiTheme="minorHAnsi" w:hAnsiTheme="minorHAnsi" w:cstheme="minorHAnsi"/>
+          <w:szCs w:val="24"/>
+        </w:rPr>
+        <w:t xml:space="preserve"> se tornará um local mais bem estruturado, produti</w:t>
+      </w:r>
+      <w:r>
+        <w:rPr>
+          <w:rFonts w:asciiTheme="minorHAnsi" w:hAnsiTheme="minorHAnsi" w:cstheme="minorHAnsi"/>
+          <w:szCs w:val="24"/>
+        </w:rPr>
+        <w:t>vo e convidativo. V</w:t>
+      </w:r>
+      <w:r>
+        <w:rPr>
+          <w:rFonts w:asciiTheme="minorHAnsi" w:hAnsiTheme="minorHAnsi" w:cstheme="minorHAnsi"/>
+          <w:szCs w:val="24"/>
+        </w:rPr>
+        <w:t>eja como podemos auxiliar na transformação de sua biblioteca em um ambiente ainda mais inspirador!</w:t>
       </w:r>
     </w:p>
     <w:p>
@@ -4600,8 +4640,6 @@
         </w:rPr>
         <w:t>Usamos os scripts CREATE TABLE, para criar as tabelas: empréstimo, aluno e livro, dentro do CREATE colocamos os atributos de cada tabela, atributos são as características. Usamos o INSERT para inserir valores dentro de cada tabela, adicionar alunos, livros e empréstimos.</w:t>
       </w:r>
-      <w:bookmarkStart w:id="0" w:name="_GoBack"/>
-      <w:bookmarkEnd w:id="0"/>
     </w:p>
     <w:p>
       <w:pPr>
@@ -10977,7 +11015,7 @@
 </file>
 
 <file path=customXml/itemProps1.xml><?xml version="1.0" encoding="utf-8"?>
-<ds:datastoreItem xmlns:ds="http://schemas.openxmlformats.org/officeDocument/2006/customXml" ds:itemID="{67B3E33D-E082-43BE-B1B2-16836FC11759}">
+<ds:datastoreItem xmlns:ds="http://schemas.openxmlformats.org/officeDocument/2006/customXml" ds:itemID="{C5945C06-9FE3-472F-92A8-56CB759A7C18}">
   <ds:schemaRefs>
     <ds:schemaRef ds:uri="http://schemas.openxmlformats.org/officeDocument/2006/bibliography"/>
   </ds:schemaRefs>

</xml_diff>

<commit_message>
Ajustando e melhorando a documentação
</commit_message>
<xml_diff>
--- a/docs/PROJETO GB - BibliotecaAutomatizada.docx
+++ b/docs/PROJETO GB - BibliotecaAutomatizada.docx
@@ -4,6 +4,7 @@
   <w:body>
     <w:p>
       <w:pPr>
+        <w:jc w:val="center"/>
         <w:rPr>
           <w:rFonts w:cs="Arial"/>
           <w:b/>
@@ -78,10 +79,7 @@
         </w:rPr>
         <w:br/>
       </w:r>
-    </w:p>
-    <w:p>
-      <w:pPr>
-        <w:jc w:val="center"/>
+      <w:r>
         <w:rPr>
           <w:rFonts w:cs="Arial"/>
           <w:b/>
@@ -89,7 +87,8 @@
           <w:sz w:val="28"/>
           <w:szCs w:val="28"/>
         </w:rPr>
-      </w:pPr>
+        <w:tab/>
+      </w:r>
     </w:p>
     <w:p>
       <w:pPr>
@@ -201,7 +200,6 @@
     </w:p>
     <w:p>
       <w:pPr>
-        <w:ind w:firstLine="0"/>
         <w:jc w:val="center"/>
         <w:rPr>
           <w:rFonts w:cs="Arial"/>
@@ -211,7 +209,11 @@
           <w:szCs w:val="28"/>
         </w:rPr>
       </w:pPr>
-      <w:r>
+    </w:p>
+    <w:p>
+      <w:pPr>
+        <w:ind w:firstLine="0"/>
+        <w:jc w:val="center"/>
         <w:rPr>
           <w:rFonts w:cs="Arial"/>
           <w:b/>
@@ -219,8 +221,7 @@
           <w:sz w:val="28"/>
           <w:szCs w:val="28"/>
         </w:rPr>
-        <w:t>Biblioteca Automatizada</w:t>
-      </w:r>
+      </w:pPr>
       <w:r>
         <w:rPr>
           <w:rFonts w:cs="Arial"/>
@@ -229,6 +230,16 @@
           <w:sz w:val="28"/>
           <w:szCs w:val="28"/>
         </w:rPr>
+        <w:t>Biblioteca Automatizada</w:t>
+      </w:r>
+      <w:r>
+        <w:rPr>
+          <w:rFonts w:cs="Arial"/>
+          <w:b/>
+          <w:bCs/>
+          <w:sz w:val="28"/>
+          <w:szCs w:val="28"/>
+        </w:rPr>
         <w:br/>
       </w:r>
       <w:r>
@@ -410,7 +421,12 @@
     </w:p>
     <w:p>
       <w:pPr>
-        <w:jc w:val="both"/>
+        <w:ind w:firstLine="0"/>
+        <w:jc w:val="center"/>
+        <w:rPr>
+          <w:b/>
+          <w:bCs/>
+        </w:rPr>
       </w:pPr>
       <w:r>
         <w:lastRenderedPageBreak/>
@@ -1128,14 +1144,56 @@
           <w:rFonts w:asciiTheme="minorHAnsi" w:hAnsiTheme="minorHAnsi" w:cstheme="minorHAnsi"/>
           <w:szCs w:val="24"/>
         </w:rPr>
-        <w:t xml:space="preserve"> de folhear um livro. O </w:t>
-      </w:r>
-      <w:r>
-        <w:rPr>
-          <w:rFonts w:asciiTheme="minorHAnsi" w:hAnsiTheme="minorHAnsi" w:cstheme="minorHAnsi"/>
-          <w:szCs w:val="24"/>
-        </w:rPr>
-        <w:t>sistema de gestão inovador, essa ideia se torna concreta, proporcionando uma experiência fluida para todos os participantes. O sistema oferece um registro personalizado para obras e usuários, com informações detalhadas que simplificam a busca e a administração. A atualização de informações é ágil e as opções de pesquisa são variadas, possibilitando uma visualização eficaz do acervo e dos empréstimos, com alertas automáticos que previnem atrasos. Tanto estudantes quanto bibliotecários se beneficiam, pois</w:t>
+        <w:t xml:space="preserve"> de folhear um livro. Com o</w:t>
+      </w:r>
+      <w:r>
+        <w:rPr>
+          <w:rFonts w:asciiTheme="minorHAnsi" w:hAnsiTheme="minorHAnsi" w:cstheme="minorHAnsi"/>
+          <w:szCs w:val="24"/>
+        </w:rPr>
+        <w:t xml:space="preserve"> </w:t>
+      </w:r>
+      <w:r>
+        <w:rPr>
+          <w:rFonts w:asciiTheme="minorHAnsi" w:hAnsiTheme="minorHAnsi" w:cstheme="minorHAnsi"/>
+          <w:szCs w:val="24"/>
+        </w:rPr>
+        <w:t>sistema de</w:t>
+      </w:r>
+      <w:r>
+        <w:rPr>
+          <w:rFonts w:asciiTheme="minorHAnsi" w:hAnsiTheme="minorHAnsi" w:cstheme="minorHAnsi"/>
+          <w:szCs w:val="24"/>
+        </w:rPr>
+        <w:t xml:space="preserve"> </w:t>
+      </w:r>
+      <w:r>
+        <w:rPr>
+          <w:rFonts w:asciiTheme="minorHAnsi" w:hAnsiTheme="minorHAnsi" w:cstheme="minorHAnsi"/>
+          <w:szCs w:val="24"/>
+        </w:rPr>
+        <w:t>Biblioteca Automatizada</w:t>
+      </w:r>
+      <w:r>
+        <w:rPr>
+          <w:rFonts w:asciiTheme="minorHAnsi" w:hAnsiTheme="minorHAnsi" w:cstheme="minorHAnsi"/>
+          <w:szCs w:val="24"/>
+        </w:rPr>
+        <w:t xml:space="preserve">, um sistema </w:t>
+      </w:r>
+      <w:r>
+        <w:rPr>
+          <w:rFonts w:asciiTheme="minorHAnsi" w:hAnsiTheme="minorHAnsi" w:cstheme="minorHAnsi"/>
+          <w:szCs w:val="24"/>
+        </w:rPr>
+        <w:t>de</w:t>
+      </w:r>
+      <w:r>
+        <w:rPr>
+          <w:rFonts w:asciiTheme="minorHAnsi" w:hAnsiTheme="minorHAnsi" w:cstheme="minorHAnsi"/>
+          <w:szCs w:val="24"/>
+        </w:rPr>
+        <w:t xml:space="preserve"> gestão inovador, essa ideia se torna concreta, proporcionando uma experiência fluida para todos os participantes. O sistema oferece um registro personalizado para obras e usuários, com informações detalhadas que simplificam a busca e a administração. A atualização de informações é ágil e as opções de pesquisa são variadas, possibilitando uma visualização eficaz do acervo e dos empréstimos, com alertas automáticos que previnem atrasos. Tanto estudantes quanto bibliotecários se beneficiam, pois</w:t>
       </w:r>
       <w:r>
         <w:rPr>
@@ -1149,16 +1207,7 @@
           <w:rFonts w:asciiTheme="minorHAnsi" w:hAnsiTheme="minorHAnsi" w:cstheme="minorHAnsi"/>
           <w:szCs w:val="24"/>
         </w:rPr>
-        <w:t xml:space="preserve"> os estudantes localizam obras com facilidade e monitoram seus empréstimos, enquanto os bibliotecários têm suas atividades auto</w:t>
-      </w:r>
-      <w:bookmarkStart w:id="0" w:name="_GoBack"/>
-      <w:bookmarkEnd w:id="0"/>
-      <w:r>
-        <w:rPr>
-          <w:rFonts w:asciiTheme="minorHAnsi" w:hAnsiTheme="minorHAnsi" w:cstheme="minorHAnsi"/>
-          <w:szCs w:val="24"/>
-        </w:rPr>
-        <w:t>matizadas, permitindo um maior foco na promoção da leitura.</w:t>
+        <w:t xml:space="preserve"> os estudantes localizam obras com facilidade e monitoram seus empréstimos, enquanto os bibliotecários têm suas atividades automatizadas, permitindo um maior foco na promoção da leitura.</w:t>
       </w:r>
     </w:p>
     <w:p>
@@ -1175,14 +1224,21 @@
           <w:rFonts w:asciiTheme="minorHAnsi" w:hAnsiTheme="minorHAnsi" w:cstheme="minorHAnsi"/>
           <w:szCs w:val="24"/>
         </w:rPr>
-        <w:t>Os principais ganhos para a biblioteca envolvem a eficiência dos procedimentos, o aprimoramento da estrutura e a contentamento dos frequentadores, tudo isso favorecendo um espaço mais acessível e propício à leitura. Aposte em um futuro mais inteligent</w:t>
-      </w:r>
-      <w:r>
-        <w:rPr>
-          <w:rFonts w:asciiTheme="minorHAnsi" w:hAnsiTheme="minorHAnsi" w:cstheme="minorHAnsi"/>
-          <w:szCs w:val="24"/>
-        </w:rPr>
-        <w:t>e para sua biblioteca. A biblioteca,</w:t>
+        <w:t>Os principais ganhos para a biblioteca envolvem a eficiência dos procedimentos, o aprimoramento da estrutura e a contentamento dos frequentadores, tudo isso favorecendo um espaço mais</w:t>
+      </w:r>
+      <w:r>
+        <w:rPr>
+          <w:rFonts w:asciiTheme="minorHAnsi" w:hAnsiTheme="minorHAnsi" w:cstheme="minorHAnsi"/>
+          <w:szCs w:val="24"/>
+        </w:rPr>
+        <w:t xml:space="preserve"> acessível e propício à leitura</w:t>
+      </w:r>
+      <w:r>
+        <w:rPr>
+          <w:rFonts w:asciiTheme="minorHAnsi" w:hAnsiTheme="minorHAnsi" w:cstheme="minorHAnsi"/>
+          <w:szCs w:val="24"/>
+        </w:rPr>
+        <w:t>. A biblioteca,</w:t>
       </w:r>
       <w:r>
         <w:rPr>
@@ -1196,153 +1252,177 @@
           <w:rFonts w:asciiTheme="minorHAnsi" w:hAnsiTheme="minorHAnsi" w:cstheme="minorHAnsi"/>
           <w:szCs w:val="24"/>
         </w:rPr>
-        <w:t>vo e convidativo. V</w:t>
-      </w:r>
-      <w:r>
-        <w:rPr>
-          <w:rFonts w:asciiTheme="minorHAnsi" w:hAnsiTheme="minorHAnsi" w:cstheme="minorHAnsi"/>
-          <w:szCs w:val="24"/>
-        </w:rPr>
-        <w:t>eja como podemos auxiliar na transformação de sua biblioteca em um ambiente ainda mais inspirador!</w:t>
-      </w:r>
-    </w:p>
-    <w:p>
-      <w:pPr>
-        <w:jc w:val="both"/>
-        <w:rPr>
-          <w:rFonts w:asciiTheme="minorHAnsi" w:hAnsiTheme="minorHAnsi" w:cstheme="minorHAnsi"/>
-          <w:szCs w:val="24"/>
-        </w:rPr>
-      </w:pPr>
-    </w:p>
-    <w:p>
-      <w:pPr>
-        <w:jc w:val="both"/>
-        <w:rPr>
-          <w:rFonts w:asciiTheme="minorHAnsi" w:hAnsiTheme="minorHAnsi" w:cstheme="minorHAnsi"/>
-          <w:szCs w:val="24"/>
-        </w:rPr>
-      </w:pPr>
-    </w:p>
-    <w:p>
-      <w:pPr>
-        <w:jc w:val="both"/>
-        <w:rPr>
-          <w:rFonts w:asciiTheme="minorHAnsi" w:hAnsiTheme="minorHAnsi" w:cstheme="minorHAnsi"/>
-          <w:szCs w:val="24"/>
-        </w:rPr>
-      </w:pPr>
-    </w:p>
-    <w:p>
-      <w:pPr>
-        <w:jc w:val="both"/>
-        <w:rPr>
-          <w:rFonts w:asciiTheme="minorHAnsi" w:hAnsiTheme="minorHAnsi" w:cstheme="minorHAnsi"/>
-          <w:szCs w:val="24"/>
-        </w:rPr>
-      </w:pPr>
-    </w:p>
-    <w:p>
-      <w:pPr>
-        <w:jc w:val="both"/>
-        <w:rPr>
-          <w:rFonts w:asciiTheme="minorHAnsi" w:hAnsiTheme="minorHAnsi" w:cstheme="minorHAnsi"/>
-          <w:szCs w:val="24"/>
-        </w:rPr>
-      </w:pPr>
-    </w:p>
-    <w:p>
-      <w:pPr>
-        <w:jc w:val="both"/>
-        <w:rPr>
-          <w:rFonts w:asciiTheme="minorHAnsi" w:hAnsiTheme="minorHAnsi" w:cstheme="minorHAnsi"/>
-          <w:szCs w:val="24"/>
-        </w:rPr>
-      </w:pPr>
-    </w:p>
-    <w:p>
-      <w:pPr>
-        <w:jc w:val="both"/>
-        <w:rPr>
-          <w:rFonts w:asciiTheme="minorHAnsi" w:hAnsiTheme="minorHAnsi" w:cstheme="minorHAnsi"/>
-          <w:szCs w:val="24"/>
-        </w:rPr>
-      </w:pPr>
-    </w:p>
-    <w:p>
-      <w:pPr>
-        <w:jc w:val="both"/>
-        <w:rPr>
-          <w:rFonts w:asciiTheme="minorHAnsi" w:hAnsiTheme="minorHAnsi" w:cstheme="minorHAnsi"/>
-          <w:szCs w:val="24"/>
-        </w:rPr>
-      </w:pPr>
-    </w:p>
-    <w:p>
-      <w:pPr>
-        <w:jc w:val="both"/>
-        <w:rPr>
-          <w:rFonts w:asciiTheme="minorHAnsi" w:hAnsiTheme="minorHAnsi" w:cstheme="minorHAnsi"/>
-          <w:szCs w:val="24"/>
-        </w:rPr>
-      </w:pPr>
-    </w:p>
-    <w:p>
-      <w:pPr>
-        <w:jc w:val="both"/>
-        <w:rPr>
-          <w:rFonts w:asciiTheme="minorHAnsi" w:hAnsiTheme="minorHAnsi" w:cstheme="minorHAnsi"/>
-          <w:szCs w:val="24"/>
-        </w:rPr>
-      </w:pPr>
-    </w:p>
-    <w:p>
-      <w:pPr>
-        <w:jc w:val="both"/>
-        <w:rPr>
-          <w:rFonts w:asciiTheme="minorHAnsi" w:hAnsiTheme="minorHAnsi" w:cstheme="minorHAnsi"/>
-          <w:szCs w:val="24"/>
-        </w:rPr>
-      </w:pPr>
-    </w:p>
-    <w:p>
-      <w:pPr>
-        <w:jc w:val="both"/>
-        <w:rPr>
-          <w:rFonts w:asciiTheme="minorHAnsi" w:hAnsiTheme="minorHAnsi" w:cstheme="minorHAnsi"/>
-          <w:szCs w:val="24"/>
-        </w:rPr>
-      </w:pPr>
-    </w:p>
-    <w:p>
-      <w:pPr>
-        <w:jc w:val="both"/>
-        <w:rPr>
-          <w:rFonts w:asciiTheme="minorHAnsi" w:hAnsiTheme="minorHAnsi" w:cstheme="minorHAnsi"/>
-          <w:szCs w:val="24"/>
-        </w:rPr>
-      </w:pPr>
-    </w:p>
-    <w:p>
-      <w:pPr>
-        <w:jc w:val="both"/>
-        <w:rPr>
-          <w:rFonts w:asciiTheme="minorHAnsi" w:hAnsiTheme="minorHAnsi" w:cstheme="minorHAnsi"/>
-          <w:szCs w:val="24"/>
-        </w:rPr>
-      </w:pPr>
-    </w:p>
-    <w:p>
-      <w:pPr>
-        <w:jc w:val="both"/>
-        <w:rPr>
-          <w:rFonts w:asciiTheme="minorHAnsi" w:hAnsiTheme="minorHAnsi" w:cstheme="minorHAnsi"/>
-          <w:szCs w:val="24"/>
-        </w:rPr>
-      </w:pPr>
-    </w:p>
-    <w:p>
-      <w:pPr>
+        <w:t>vo e convidativo. O sistema pode</w:t>
+      </w:r>
+      <w:r>
+        <w:rPr>
+          <w:rFonts w:asciiTheme="minorHAnsi" w:hAnsiTheme="minorHAnsi" w:cstheme="minorHAnsi"/>
+          <w:szCs w:val="24"/>
+        </w:rPr>
+        <w:t xml:space="preserve"> </w:t>
+      </w:r>
+      <w:r>
+        <w:rPr>
+          <w:rFonts w:asciiTheme="minorHAnsi" w:hAnsiTheme="minorHAnsi" w:cstheme="minorHAnsi"/>
+          <w:szCs w:val="24"/>
+        </w:rPr>
+        <w:t>auxiliar na transformação da</w:t>
+      </w:r>
+      <w:r>
+        <w:rPr>
+          <w:rFonts w:asciiTheme="minorHAnsi" w:hAnsiTheme="minorHAnsi" w:cstheme="minorHAnsi"/>
+          <w:szCs w:val="24"/>
+        </w:rPr>
+        <w:t xml:space="preserve"> biblioteca em um ambiente ainda mais inspirador!</w:t>
+      </w:r>
+    </w:p>
+    <w:p>
+      <w:pPr>
+        <w:jc w:val="both"/>
+        <w:rPr>
+          <w:rFonts w:asciiTheme="minorHAnsi" w:hAnsiTheme="minorHAnsi" w:cstheme="minorHAnsi"/>
+          <w:szCs w:val="24"/>
+        </w:rPr>
+      </w:pPr>
+    </w:p>
+    <w:p>
+      <w:pPr>
+        <w:jc w:val="both"/>
+        <w:rPr>
+          <w:rFonts w:asciiTheme="minorHAnsi" w:hAnsiTheme="minorHAnsi" w:cstheme="minorHAnsi"/>
+          <w:szCs w:val="24"/>
+        </w:rPr>
+      </w:pPr>
+    </w:p>
+    <w:p>
+      <w:pPr>
+        <w:jc w:val="both"/>
+        <w:rPr>
+          <w:rFonts w:asciiTheme="minorHAnsi" w:hAnsiTheme="minorHAnsi" w:cstheme="minorHAnsi"/>
+          <w:szCs w:val="24"/>
+        </w:rPr>
+      </w:pPr>
+    </w:p>
+    <w:p>
+      <w:pPr>
+        <w:jc w:val="both"/>
+        <w:rPr>
+          <w:rFonts w:asciiTheme="minorHAnsi" w:hAnsiTheme="minorHAnsi" w:cstheme="minorHAnsi"/>
+          <w:szCs w:val="24"/>
+        </w:rPr>
+      </w:pPr>
+    </w:p>
+    <w:p>
+      <w:pPr>
+        <w:jc w:val="both"/>
+        <w:rPr>
+          <w:rFonts w:asciiTheme="minorHAnsi" w:hAnsiTheme="minorHAnsi" w:cstheme="minorHAnsi"/>
+          <w:szCs w:val="24"/>
+        </w:rPr>
+      </w:pPr>
+    </w:p>
+    <w:p>
+      <w:pPr>
+        <w:jc w:val="both"/>
+        <w:rPr>
+          <w:rFonts w:asciiTheme="minorHAnsi" w:hAnsiTheme="minorHAnsi" w:cstheme="minorHAnsi"/>
+          <w:szCs w:val="24"/>
+        </w:rPr>
+      </w:pPr>
+    </w:p>
+    <w:p>
+      <w:pPr>
+        <w:jc w:val="both"/>
+        <w:rPr>
+          <w:rFonts w:asciiTheme="minorHAnsi" w:hAnsiTheme="minorHAnsi" w:cstheme="minorHAnsi"/>
+          <w:szCs w:val="24"/>
+        </w:rPr>
+      </w:pPr>
+    </w:p>
+    <w:p>
+      <w:pPr>
+        <w:jc w:val="both"/>
+        <w:rPr>
+          <w:rFonts w:asciiTheme="minorHAnsi" w:hAnsiTheme="minorHAnsi" w:cstheme="minorHAnsi"/>
+          <w:szCs w:val="24"/>
+        </w:rPr>
+      </w:pPr>
+    </w:p>
+    <w:p>
+      <w:pPr>
+        <w:jc w:val="both"/>
+        <w:rPr>
+          <w:rFonts w:asciiTheme="minorHAnsi" w:hAnsiTheme="minorHAnsi" w:cstheme="minorHAnsi"/>
+          <w:szCs w:val="24"/>
+        </w:rPr>
+      </w:pPr>
+    </w:p>
+    <w:p>
+      <w:pPr>
+        <w:jc w:val="both"/>
+        <w:rPr>
+          <w:rFonts w:asciiTheme="minorHAnsi" w:hAnsiTheme="minorHAnsi" w:cstheme="minorHAnsi"/>
+          <w:szCs w:val="24"/>
+        </w:rPr>
+      </w:pPr>
+    </w:p>
+    <w:p>
+      <w:pPr>
+        <w:jc w:val="both"/>
+        <w:rPr>
+          <w:rFonts w:asciiTheme="minorHAnsi" w:hAnsiTheme="minorHAnsi" w:cstheme="minorHAnsi"/>
+          <w:szCs w:val="24"/>
+        </w:rPr>
+      </w:pPr>
+    </w:p>
+    <w:p>
+      <w:pPr>
+        <w:jc w:val="both"/>
+        <w:rPr>
+          <w:rFonts w:asciiTheme="minorHAnsi" w:hAnsiTheme="minorHAnsi" w:cstheme="minorHAnsi"/>
+          <w:szCs w:val="24"/>
+        </w:rPr>
+      </w:pPr>
+    </w:p>
+    <w:p>
+      <w:pPr>
+        <w:jc w:val="both"/>
+        <w:rPr>
+          <w:rFonts w:asciiTheme="minorHAnsi" w:hAnsiTheme="minorHAnsi" w:cstheme="minorHAnsi"/>
+          <w:szCs w:val="24"/>
+        </w:rPr>
+      </w:pPr>
+    </w:p>
+    <w:p>
+      <w:pPr>
+        <w:jc w:val="both"/>
+        <w:rPr>
+          <w:rFonts w:asciiTheme="minorHAnsi" w:hAnsiTheme="minorHAnsi" w:cstheme="minorHAnsi"/>
+          <w:szCs w:val="24"/>
+        </w:rPr>
+      </w:pPr>
+    </w:p>
+    <w:p>
+      <w:pPr>
+        <w:jc w:val="both"/>
+        <w:rPr>
+          <w:rFonts w:asciiTheme="minorHAnsi" w:hAnsiTheme="minorHAnsi" w:cstheme="minorHAnsi"/>
+          <w:szCs w:val="24"/>
+        </w:rPr>
+      </w:pPr>
+    </w:p>
+    <w:p>
+      <w:pPr>
+        <w:jc w:val="both"/>
+        <w:rPr>
+          <w:rFonts w:asciiTheme="minorHAnsi" w:hAnsiTheme="minorHAnsi" w:cstheme="minorHAnsi"/>
+          <w:szCs w:val="24"/>
+        </w:rPr>
+      </w:pPr>
+    </w:p>
+    <w:p>
+      <w:pPr>
+        <w:ind w:firstLine="0"/>
         <w:jc w:val="both"/>
         <w:rPr>
           <w:rFonts w:asciiTheme="minorHAnsi" w:hAnsiTheme="minorHAnsi" w:cstheme="minorHAnsi"/>
@@ -1382,92 +1462,95 @@
     </w:p>
     <w:p>
       <w:pPr>
+        <w:jc w:val="both"/>
+        <w:rPr>
+          <w:rFonts w:asciiTheme="minorHAnsi" w:hAnsiTheme="minorHAnsi" w:cstheme="minorHAnsi"/>
+          <w:szCs w:val="24"/>
+        </w:rPr>
+      </w:pPr>
+      <w:r>
+        <w:rPr>
+          <w:rFonts w:asciiTheme="minorHAnsi" w:hAnsiTheme="minorHAnsi" w:cstheme="minorHAnsi"/>
+          <w:szCs w:val="24"/>
+        </w:rPr>
+        <w:t>Requisitos funcionais constituem uma parte essencial na criação de software e sistemas. Eles detalham as funcionalidades e comportamentos específicos que o sistema deve apresentar para satisfazer as demandas dos usuários ou das partes interessadas. Esses requisitos definem o que o sistema</w:t>
+      </w:r>
+      <w:r>
+        <w:rPr>
+          <w:rFonts w:asciiTheme="minorHAnsi" w:hAnsiTheme="minorHAnsi" w:cstheme="minorHAnsi"/>
+          <w:szCs w:val="24"/>
+        </w:rPr>
+        <w:t xml:space="preserve"> Biblioteca automatizada</w:t>
+      </w:r>
+      <w:r>
+        <w:rPr>
+          <w:rFonts w:asciiTheme="minorHAnsi" w:hAnsiTheme="minorHAnsi" w:cstheme="minorHAnsi"/>
+          <w:szCs w:val="24"/>
+        </w:rPr>
+        <w:t xml:space="preserve"> deve realizar em termos de ações e operaç</w:t>
+      </w:r>
+      <w:r>
+        <w:rPr>
+          <w:rFonts w:asciiTheme="minorHAnsi" w:hAnsiTheme="minorHAnsi" w:cstheme="minorHAnsi"/>
+          <w:szCs w:val="24"/>
+        </w:rPr>
+        <w:t>ões, sendo cruciais para o desenvolvimento</w:t>
+      </w:r>
+      <w:r>
+        <w:rPr>
+          <w:rFonts w:asciiTheme="minorHAnsi" w:hAnsiTheme="minorHAnsi" w:cstheme="minorHAnsi"/>
+          <w:szCs w:val="24"/>
+        </w:rPr>
+        <w:t xml:space="preserve"> do projeto.</w:t>
+      </w:r>
+      <w:r>
+        <w:rPr>
+          <w:rFonts w:asciiTheme="minorHAnsi" w:hAnsiTheme="minorHAnsi" w:cstheme="minorHAnsi"/>
+          <w:szCs w:val="24"/>
+        </w:rPr>
+        <w:t xml:space="preserve"> No caso do sistema, </w:t>
+      </w:r>
+      <w:r>
+        <w:rPr>
+          <w:rFonts w:asciiTheme="minorHAnsi" w:hAnsiTheme="minorHAnsi" w:cstheme="minorHAnsi"/>
+          <w:bCs/>
+          <w:szCs w:val="24"/>
+        </w:rPr>
+        <w:t>cadastro de usuários e l</w:t>
+      </w:r>
+      <w:r>
+        <w:rPr>
+          <w:rFonts w:asciiTheme="minorHAnsi" w:hAnsiTheme="minorHAnsi" w:cstheme="minorHAnsi"/>
+          <w:bCs/>
+          <w:szCs w:val="24"/>
+        </w:rPr>
+        <w:t>ivros</w:t>
+      </w:r>
+      <w:r>
+        <w:rPr>
+          <w:rFonts w:asciiTheme="minorHAnsi" w:hAnsiTheme="minorHAnsi" w:cstheme="minorHAnsi"/>
+          <w:bCs/>
+          <w:szCs w:val="24"/>
+        </w:rPr>
+        <w:t>, empréstimos e devoluções são requisitos do sistema.</w:t>
+      </w:r>
+    </w:p>
+    <w:p>
+      <w:pPr>
+        <w:jc w:val="both"/>
+        <w:rPr>
+          <w:rFonts w:asciiTheme="minorHAnsi" w:hAnsiTheme="minorHAnsi" w:cstheme="minorHAnsi"/>
+          <w:szCs w:val="24"/>
+        </w:rPr>
+      </w:pPr>
+    </w:p>
+    <w:p>
+      <w:pPr>
         <w:ind w:firstLine="0"/>
         <w:jc w:val="both"/>
         <w:rPr>
           <w:rFonts w:asciiTheme="minorHAnsi" w:hAnsiTheme="minorHAnsi" w:cstheme="minorHAnsi"/>
           <w:b/>
-          <w:bCs/>
-          <w:szCs w:val="24"/>
-        </w:rPr>
-      </w:pPr>
-    </w:p>
-    <w:p>
-      <w:pPr>
-        <w:jc w:val="both"/>
-        <w:rPr>
-          <w:rFonts w:asciiTheme="minorHAnsi" w:hAnsiTheme="minorHAnsi" w:cstheme="minorHAnsi"/>
-          <w:szCs w:val="24"/>
-        </w:rPr>
-      </w:pPr>
-      <w:r>
-        <w:rPr>
-          <w:rFonts w:asciiTheme="minorHAnsi" w:hAnsiTheme="minorHAnsi" w:cstheme="minorHAnsi"/>
-          <w:szCs w:val="24"/>
-        </w:rPr>
-        <w:t>Requisitos funcionais constituem uma parte essencial na criação de software e sistemas. Eles detalham as funcionalidades e comportamentos específicos que o sistema deve apresentar para satisfazer as demandas dos usuários ou das partes interessadas. Esses requisitos definem o que o sistema deve realizar em termos de ações e operaç</w:t>
-      </w:r>
-      <w:r>
-        <w:rPr>
-          <w:rFonts w:asciiTheme="minorHAnsi" w:hAnsiTheme="minorHAnsi" w:cstheme="minorHAnsi"/>
-          <w:szCs w:val="24"/>
-        </w:rPr>
-        <w:t>ões, sendo cruciais para o desenvolvimento</w:t>
-      </w:r>
-      <w:r>
-        <w:rPr>
-          <w:rFonts w:asciiTheme="minorHAnsi" w:hAnsiTheme="minorHAnsi" w:cstheme="minorHAnsi"/>
-          <w:szCs w:val="24"/>
-        </w:rPr>
-        <w:t xml:space="preserve"> do projeto.</w:t>
-      </w:r>
-      <w:r>
-        <w:rPr>
-          <w:rFonts w:asciiTheme="minorHAnsi" w:hAnsiTheme="minorHAnsi" w:cstheme="minorHAnsi"/>
-          <w:szCs w:val="24"/>
-        </w:rPr>
-        <w:t xml:space="preserve"> No caso do sistema, </w:t>
-      </w:r>
-      <w:r>
-        <w:rPr>
-          <w:rFonts w:asciiTheme="minorHAnsi" w:hAnsiTheme="minorHAnsi" w:cstheme="minorHAnsi"/>
-          <w:bCs/>
-          <w:szCs w:val="24"/>
-        </w:rPr>
-        <w:t>cadastro de usuários e l</w:t>
-      </w:r>
-      <w:r>
-        <w:rPr>
-          <w:rFonts w:asciiTheme="minorHAnsi" w:hAnsiTheme="minorHAnsi" w:cstheme="minorHAnsi"/>
-          <w:bCs/>
-          <w:szCs w:val="24"/>
-        </w:rPr>
-        <w:t>ivros</w:t>
-      </w:r>
-      <w:r>
-        <w:rPr>
-          <w:rFonts w:asciiTheme="minorHAnsi" w:hAnsiTheme="minorHAnsi" w:cstheme="minorHAnsi"/>
-          <w:bCs/>
-          <w:szCs w:val="24"/>
-        </w:rPr>
-        <w:t>, empréstimos e devoluções são requisitos do sistema.</w:t>
-      </w:r>
-    </w:p>
-    <w:p>
-      <w:pPr>
-        <w:jc w:val="both"/>
-        <w:rPr>
-          <w:rFonts w:asciiTheme="minorHAnsi" w:hAnsiTheme="minorHAnsi" w:cstheme="minorHAnsi"/>
-          <w:szCs w:val="24"/>
-        </w:rPr>
-      </w:pPr>
-    </w:p>
-    <w:p>
-      <w:pPr>
-        <w:jc w:val="both"/>
-        <w:rPr>
-          <w:rFonts w:asciiTheme="minorHAnsi" w:hAnsiTheme="minorHAnsi" w:cstheme="minorHAnsi"/>
-          <w:b/>
           <w:szCs w:val="24"/>
         </w:rPr>
       </w:pPr>
@@ -1568,6 +1651,27 @@
           <w:szCs w:val="24"/>
         </w:rPr>
         <w:t>.</w:t>
+      </w:r>
+      <w:r>
+        <w:rPr>
+          <w:rFonts w:asciiTheme="minorHAnsi" w:hAnsiTheme="minorHAnsi" w:cstheme="minorHAnsi"/>
+          <w:szCs w:val="24"/>
+        </w:rPr>
+        <w:t xml:space="preserve"> Um exemplo de requisitos funcionais no sistema Biblioteca automatizada e</w:t>
+      </w:r>
+      <w:r>
+        <w:rPr>
+          <w:rFonts w:asciiTheme="minorHAnsi" w:hAnsiTheme="minorHAnsi" w:cstheme="minorHAnsi"/>
+          <w:szCs w:val="24"/>
+        </w:rPr>
+        <w:t>stão presentes na tabela 1</w:t>
+      </w:r>
+      <w:r>
+        <w:rPr>
+          <w:rFonts w:asciiTheme="minorHAnsi" w:hAnsiTheme="minorHAnsi" w:cstheme="minorHAnsi"/>
+          <w:szCs w:val="24"/>
+        </w:rPr>
+        <w:t>, que mostra de forma completa os requisitos de sistema da biblioteca.</w:t>
       </w:r>
     </w:p>
     <w:p>
@@ -1622,7 +1726,7 @@
           <w:p>
             <w:pPr>
               <w:ind w:firstLine="0"/>
-              <w:jc w:val="both"/>
+              <w:jc w:val="center"/>
               <w:rPr>
                 <w:rFonts w:asciiTheme="minorHAnsi" w:hAnsiTheme="minorHAnsi" w:cstheme="minorHAnsi"/>
                 <w:szCs w:val="24"/>
@@ -1644,7 +1748,7 @@
           <w:p>
             <w:pPr>
               <w:ind w:firstLine="0"/>
-              <w:jc w:val="both"/>
+              <w:jc w:val="center"/>
               <w:rPr>
                 <w:rFonts w:asciiTheme="minorHAnsi" w:hAnsiTheme="minorHAnsi" w:cstheme="minorHAnsi"/>
                 <w:szCs w:val="24"/>
@@ -1668,7 +1772,7 @@
           <w:p>
             <w:pPr>
               <w:ind w:firstLine="0"/>
-              <w:jc w:val="both"/>
+              <w:jc w:val="center"/>
               <w:rPr>
                 <w:rFonts w:asciiTheme="minorHAnsi" w:hAnsiTheme="minorHAnsi" w:cstheme="minorHAnsi"/>
                 <w:szCs w:val="24"/>
@@ -1690,7 +1794,7 @@
           <w:p>
             <w:pPr>
               <w:ind w:firstLine="0"/>
-              <w:jc w:val="both"/>
+              <w:jc w:val="center"/>
               <w:rPr>
                 <w:rFonts w:asciiTheme="minorHAnsi" w:hAnsiTheme="minorHAnsi" w:cstheme="minorHAnsi"/>
                 <w:szCs w:val="24"/>
@@ -1714,7 +1818,7 @@
           <w:p>
             <w:pPr>
               <w:ind w:firstLine="0"/>
-              <w:jc w:val="both"/>
+              <w:jc w:val="center"/>
               <w:rPr>
                 <w:rFonts w:asciiTheme="minorHAnsi" w:hAnsiTheme="minorHAnsi" w:cstheme="minorHAnsi"/>
                 <w:szCs w:val="24"/>
@@ -1736,7 +1840,7 @@
           <w:p>
             <w:pPr>
               <w:ind w:firstLine="0"/>
-              <w:jc w:val="both"/>
+              <w:jc w:val="center"/>
               <w:rPr>
                 <w:rFonts w:asciiTheme="minorHAnsi" w:hAnsiTheme="minorHAnsi" w:cstheme="minorHAnsi"/>
                 <w:szCs w:val="24"/>
@@ -1760,7 +1864,7 @@
           <w:p>
             <w:pPr>
               <w:ind w:firstLine="0"/>
-              <w:jc w:val="both"/>
+              <w:jc w:val="center"/>
               <w:rPr>
                 <w:rFonts w:asciiTheme="minorHAnsi" w:hAnsiTheme="minorHAnsi" w:cstheme="minorHAnsi"/>
                 <w:szCs w:val="24"/>
@@ -1782,7 +1886,7 @@
           <w:p>
             <w:pPr>
               <w:ind w:firstLine="0"/>
-              <w:jc w:val="both"/>
+              <w:jc w:val="center"/>
               <w:rPr>
                 <w:rFonts w:asciiTheme="minorHAnsi" w:hAnsiTheme="minorHAnsi" w:cstheme="minorHAnsi"/>
                 <w:szCs w:val="24"/>
@@ -1806,7 +1910,7 @@
           <w:p>
             <w:pPr>
               <w:ind w:firstLine="0"/>
-              <w:jc w:val="both"/>
+              <w:jc w:val="center"/>
               <w:rPr>
                 <w:rFonts w:asciiTheme="minorHAnsi" w:hAnsiTheme="minorHAnsi" w:cstheme="minorHAnsi"/>
                 <w:szCs w:val="24"/>
@@ -1828,7 +1932,7 @@
           <w:p>
             <w:pPr>
               <w:ind w:firstLine="0"/>
-              <w:jc w:val="both"/>
+              <w:jc w:val="center"/>
               <w:rPr>
                 <w:rFonts w:asciiTheme="minorHAnsi" w:hAnsiTheme="minorHAnsi" w:cstheme="minorHAnsi"/>
                 <w:szCs w:val="24"/>
@@ -1852,7 +1956,7 @@
           <w:p>
             <w:pPr>
               <w:ind w:firstLine="0"/>
-              <w:jc w:val="both"/>
+              <w:jc w:val="center"/>
               <w:rPr>
                 <w:rFonts w:asciiTheme="minorHAnsi" w:hAnsiTheme="minorHAnsi" w:cstheme="minorHAnsi"/>
                 <w:szCs w:val="24"/>
@@ -1874,7 +1978,7 @@
           <w:p>
             <w:pPr>
               <w:ind w:firstLine="0"/>
-              <w:jc w:val="both"/>
+              <w:jc w:val="center"/>
               <w:rPr>
                 <w:rFonts w:asciiTheme="minorHAnsi" w:hAnsiTheme="minorHAnsi" w:cstheme="minorHAnsi"/>
                 <w:szCs w:val="24"/>
@@ -1898,7 +2002,7 @@
           <w:p>
             <w:pPr>
               <w:ind w:firstLine="0"/>
-              <w:jc w:val="both"/>
+              <w:jc w:val="center"/>
               <w:rPr>
                 <w:rFonts w:asciiTheme="minorHAnsi" w:hAnsiTheme="minorHAnsi" w:cstheme="minorHAnsi"/>
                 <w:szCs w:val="24"/>
@@ -1920,7 +2024,7 @@
           <w:p>
             <w:pPr>
               <w:ind w:firstLine="0"/>
-              <w:jc w:val="both"/>
+              <w:jc w:val="center"/>
               <w:rPr>
                 <w:rFonts w:asciiTheme="minorHAnsi" w:hAnsiTheme="minorHAnsi" w:cstheme="minorHAnsi"/>
                 <w:szCs w:val="24"/>
@@ -1944,7 +2048,7 @@
           <w:p>
             <w:pPr>
               <w:ind w:firstLine="0"/>
-              <w:jc w:val="both"/>
+              <w:jc w:val="center"/>
               <w:rPr>
                 <w:rFonts w:asciiTheme="minorHAnsi" w:hAnsiTheme="minorHAnsi" w:cstheme="minorHAnsi"/>
                 <w:szCs w:val="24"/>
@@ -1966,7 +2070,7 @@
           <w:p>
             <w:pPr>
               <w:ind w:firstLine="0"/>
-              <w:jc w:val="both"/>
+              <w:jc w:val="center"/>
               <w:rPr>
                 <w:rFonts w:asciiTheme="minorHAnsi" w:hAnsiTheme="minorHAnsi" w:cstheme="minorHAnsi"/>
                 <w:szCs w:val="24"/>
@@ -1990,7 +2094,7 @@
           <w:p>
             <w:pPr>
               <w:ind w:firstLine="0"/>
-              <w:jc w:val="both"/>
+              <w:jc w:val="center"/>
               <w:rPr>
                 <w:rFonts w:asciiTheme="minorHAnsi" w:hAnsiTheme="minorHAnsi" w:cstheme="minorHAnsi"/>
                 <w:szCs w:val="24"/>
@@ -2011,8 +2115,9 @@
           </w:tcPr>
           <w:p>
             <w:pPr>
+              <w:keepNext/>
               <w:ind w:firstLine="0"/>
-              <w:jc w:val="both"/>
+              <w:jc w:val="center"/>
               <w:rPr>
                 <w:rFonts w:asciiTheme="minorHAnsi" w:hAnsiTheme="minorHAnsi" w:cstheme="minorHAnsi"/>
                 <w:szCs w:val="24"/>
@@ -2031,15 +2136,83 @@
     </w:tbl>
     <w:p>
       <w:pPr>
-        <w:jc w:val="both"/>
-        <w:rPr>
-          <w:rFonts w:asciiTheme="minorHAnsi" w:hAnsiTheme="minorHAnsi" w:cstheme="minorHAnsi"/>
-          <w:szCs w:val="24"/>
-        </w:rPr>
-      </w:pPr>
-    </w:p>
-    <w:p>
-      <w:pPr>
+        <w:pStyle w:val="Legenda"/>
+        <w:rPr>
+          <w:rFonts w:asciiTheme="minorHAnsi" w:hAnsiTheme="minorHAnsi" w:cstheme="minorHAnsi"/>
+          <w:i w:val="0"/>
+          <w:color w:val="auto"/>
+          <w:sz w:val="20"/>
+          <w:szCs w:val="20"/>
+        </w:rPr>
+      </w:pPr>
+      <w:r>
+        <w:rPr>
+          <w:i w:val="0"/>
+          <w:color w:val="auto"/>
+          <w:sz w:val="20"/>
+          <w:szCs w:val="20"/>
+        </w:rPr>
+        <w:t xml:space="preserve">Tabela </w:t>
+      </w:r>
+      <w:r>
+        <w:rPr>
+          <w:i w:val="0"/>
+          <w:color w:val="auto"/>
+          <w:sz w:val="20"/>
+          <w:szCs w:val="20"/>
+        </w:rPr>
+        <w:fldChar w:fldCharType="begin"/>
+      </w:r>
+      <w:r>
+        <w:rPr>
+          <w:i w:val="0"/>
+          <w:color w:val="auto"/>
+          <w:sz w:val="20"/>
+          <w:szCs w:val="20"/>
+        </w:rPr>
+        <w:instrText xml:space="preserve"> SEQ Tabela \* ARABIC </w:instrText>
+      </w:r>
+      <w:r>
+        <w:rPr>
+          <w:i w:val="0"/>
+          <w:color w:val="auto"/>
+          <w:sz w:val="20"/>
+          <w:szCs w:val="20"/>
+        </w:rPr>
+        <w:fldChar w:fldCharType="separate"/>
+      </w:r>
+      <w:r>
+        <w:rPr>
+          <w:i w:val="0"/>
+          <w:noProof/>
+          <w:color w:val="auto"/>
+          <w:sz w:val="20"/>
+          <w:szCs w:val="20"/>
+        </w:rPr>
+        <w:t>1</w:t>
+      </w:r>
+      <w:r>
+        <w:rPr>
+          <w:i w:val="0"/>
+          <w:color w:val="auto"/>
+          <w:sz w:val="20"/>
+          <w:szCs w:val="20"/>
+        </w:rPr>
+        <w:fldChar w:fldCharType="end"/>
+      </w:r>
+      <w:r>
+        <w:rPr>
+          <w:i w:val="0"/>
+          <w:color w:val="auto"/>
+          <w:sz w:val="20"/>
+          <w:szCs w:val="20"/>
+        </w:rPr>
+        <w:t xml:space="preserve"> Requisitos Funcionais</w:t>
+      </w:r>
+    </w:p>
+    <w:p>
+      <w:pPr>
+        <w:ind w:firstLine="0"/>
         <w:jc w:val="both"/>
         <w:rPr>
           <w:rFonts w:asciiTheme="minorHAnsi" w:hAnsiTheme="minorHAnsi" w:cstheme="minorHAnsi"/>
@@ -2048,46 +2221,14 @@
           <w:szCs w:val="24"/>
         </w:rPr>
       </w:pPr>
-    </w:p>
-    <w:p>
-      <w:pPr>
-        <w:jc w:val="both"/>
+      <w:r>
         <w:rPr>
           <w:rFonts w:asciiTheme="minorHAnsi" w:hAnsiTheme="minorHAnsi" w:cstheme="minorHAnsi"/>
           <w:b/>
           <w:bCs/>
           <w:szCs w:val="24"/>
         </w:rPr>
-      </w:pPr>
-    </w:p>
-    <w:p>
-      <w:pPr>
-        <w:jc w:val="both"/>
-        <w:rPr>
-          <w:rFonts w:asciiTheme="minorHAnsi" w:hAnsiTheme="minorHAnsi" w:cstheme="minorHAnsi"/>
-          <w:b/>
-          <w:bCs/>
-          <w:szCs w:val="24"/>
-        </w:rPr>
-      </w:pPr>
-    </w:p>
-    <w:p>
-      <w:pPr>
-        <w:jc w:val="both"/>
-        <w:rPr>
-          <w:rFonts w:asciiTheme="minorHAnsi" w:hAnsiTheme="minorHAnsi" w:cstheme="minorHAnsi"/>
-          <w:b/>
-          <w:bCs/>
-          <w:szCs w:val="24"/>
-        </w:rPr>
-      </w:pPr>
-      <w:r>
-        <w:rPr>
-          <w:rFonts w:asciiTheme="minorHAnsi" w:hAnsiTheme="minorHAnsi" w:cstheme="minorHAnsi"/>
-          <w:b/>
-          <w:bCs/>
-          <w:szCs w:val="24"/>
-        </w:rPr>
+        <w:lastRenderedPageBreak/>
         <w:t>2.2.1 RF001 – Cadastr</w:t>
       </w:r>
       <w:r>
@@ -2491,6 +2632,7 @@
     </w:p>
     <w:p>
       <w:pPr>
+        <w:ind w:firstLine="0"/>
         <w:jc w:val="both"/>
         <w:rPr>
           <w:rFonts w:asciiTheme="minorHAnsi" w:hAnsiTheme="minorHAnsi" w:cstheme="minorHAnsi"/>
@@ -2605,25 +2747,107 @@
           <w:rFonts w:asciiTheme="minorHAnsi" w:hAnsiTheme="minorHAnsi" w:cstheme="minorHAnsi"/>
           <w:szCs w:val="24"/>
         </w:rPr>
-        <w:t>Campos a serem editados (</w:t>
-      </w:r>
-      <w:r>
-        <w:rPr>
-          <w:rFonts w:asciiTheme="minorHAnsi" w:hAnsiTheme="minorHAnsi" w:cstheme="minorHAnsi"/>
-          <w:szCs w:val="24"/>
-        </w:rPr>
-        <w:t>colocar aqui</w:t>
-      </w:r>
-      <w:r>
-        <w:rPr>
-          <w:rFonts w:asciiTheme="minorHAnsi" w:hAnsiTheme="minorHAnsi" w:cstheme="minorHAnsi"/>
-          <w:szCs w:val="24"/>
-        </w:rPr>
-        <w:t>).</w:t>
-      </w:r>
-    </w:p>
-    <w:p>
-      <w:pPr>
+        <w:t xml:space="preserve">Título do livro </w:t>
+      </w:r>
+      <w:r>
+        <w:rPr>
+          <w:rFonts w:asciiTheme="minorHAnsi" w:hAnsiTheme="minorHAnsi" w:cstheme="minorHAnsi"/>
+          <w:szCs w:val="24"/>
+        </w:rPr>
+        <w:t>(Editável).</w:t>
+      </w:r>
+    </w:p>
+    <w:p>
+      <w:pPr>
+        <w:pStyle w:val="PargrafodaLista"/>
+        <w:numPr>
+          <w:ilvl w:val="0"/>
+          <w:numId w:val="24"/>
+        </w:numPr>
+        <w:jc w:val="both"/>
+        <w:rPr>
+          <w:rFonts w:asciiTheme="minorHAnsi" w:hAnsiTheme="minorHAnsi" w:cstheme="minorHAnsi"/>
+          <w:szCs w:val="24"/>
+        </w:rPr>
+      </w:pPr>
+      <w:r>
+        <w:rPr>
+          <w:rFonts w:asciiTheme="minorHAnsi" w:hAnsiTheme="minorHAnsi" w:cstheme="minorHAnsi"/>
+          <w:szCs w:val="24"/>
+        </w:rPr>
+        <w:t xml:space="preserve">Autor do livro </w:t>
+      </w:r>
+      <w:r>
+        <w:rPr>
+          <w:rFonts w:asciiTheme="minorHAnsi" w:hAnsiTheme="minorHAnsi" w:cstheme="minorHAnsi"/>
+          <w:szCs w:val="24"/>
+        </w:rPr>
+        <w:t>(Editável).</w:t>
+      </w:r>
+    </w:p>
+    <w:p>
+      <w:pPr>
+        <w:pStyle w:val="PargrafodaLista"/>
+        <w:numPr>
+          <w:ilvl w:val="0"/>
+          <w:numId w:val="24"/>
+        </w:numPr>
+        <w:jc w:val="both"/>
+        <w:rPr>
+          <w:rFonts w:asciiTheme="minorHAnsi" w:hAnsiTheme="minorHAnsi" w:cstheme="minorHAnsi"/>
+          <w:szCs w:val="24"/>
+        </w:rPr>
+      </w:pPr>
+      <w:r>
+        <w:rPr>
+          <w:rFonts w:asciiTheme="minorHAnsi" w:hAnsiTheme="minorHAnsi" w:cstheme="minorHAnsi"/>
+          <w:szCs w:val="24"/>
+        </w:rPr>
+        <w:t xml:space="preserve">Ano de publicação do livro </w:t>
+      </w:r>
+      <w:r>
+        <w:rPr>
+          <w:rFonts w:asciiTheme="minorHAnsi" w:hAnsiTheme="minorHAnsi" w:cstheme="minorHAnsi"/>
+          <w:szCs w:val="24"/>
+        </w:rPr>
+        <w:t>(Editável).</w:t>
+      </w:r>
+    </w:p>
+    <w:p>
+      <w:pPr>
+        <w:pStyle w:val="PargrafodaLista"/>
+        <w:numPr>
+          <w:ilvl w:val="0"/>
+          <w:numId w:val="24"/>
+        </w:numPr>
+        <w:jc w:val="both"/>
+        <w:rPr>
+          <w:rFonts w:asciiTheme="minorHAnsi" w:hAnsiTheme="minorHAnsi" w:cstheme="minorHAnsi"/>
+          <w:szCs w:val="24"/>
+        </w:rPr>
+      </w:pPr>
+      <w:r>
+        <w:rPr>
+          <w:rFonts w:asciiTheme="minorHAnsi" w:hAnsiTheme="minorHAnsi" w:cstheme="minorHAnsi"/>
+          <w:szCs w:val="24"/>
+        </w:rPr>
+        <w:t xml:space="preserve">Quantidade total do livro </w:t>
+      </w:r>
+      <w:r>
+        <w:rPr>
+          <w:rFonts w:asciiTheme="minorHAnsi" w:hAnsiTheme="minorHAnsi" w:cstheme="minorHAnsi"/>
+          <w:szCs w:val="24"/>
+        </w:rPr>
+        <w:t>(Editável).</w:t>
+      </w:r>
+    </w:p>
+    <w:p>
+      <w:pPr>
+        <w:pStyle w:val="PargrafodaLista"/>
+        <w:numPr>
+          <w:ilvl w:val="0"/>
+          <w:numId w:val="24"/>
+        </w:numPr>
         <w:jc w:val="both"/>
         <w:rPr>
           <w:rFonts w:asciiTheme="minorHAnsi" w:hAnsiTheme="minorHAnsi" w:cstheme="minorHAnsi"/>
@@ -2636,6 +2860,96 @@
           <w:szCs w:val="24"/>
         </w:rPr>
         <w:lastRenderedPageBreak/>
+        <w:t xml:space="preserve">Quantidade disponível do livro </w:t>
+      </w:r>
+      <w:r>
+        <w:rPr>
+          <w:rFonts w:asciiTheme="minorHAnsi" w:hAnsiTheme="minorHAnsi" w:cstheme="minorHAnsi"/>
+          <w:szCs w:val="24"/>
+        </w:rPr>
+        <w:t>(Editável).</w:t>
+      </w:r>
+    </w:p>
+    <w:p>
+      <w:pPr>
+        <w:pStyle w:val="PargrafodaLista"/>
+        <w:numPr>
+          <w:ilvl w:val="0"/>
+          <w:numId w:val="24"/>
+        </w:numPr>
+        <w:jc w:val="both"/>
+        <w:rPr>
+          <w:rFonts w:asciiTheme="minorHAnsi" w:hAnsiTheme="minorHAnsi" w:cstheme="minorHAnsi"/>
+          <w:szCs w:val="24"/>
+        </w:rPr>
+      </w:pPr>
+      <w:r>
+        <w:rPr>
+          <w:rFonts w:asciiTheme="minorHAnsi" w:hAnsiTheme="minorHAnsi" w:cstheme="minorHAnsi"/>
+          <w:szCs w:val="24"/>
+        </w:rPr>
+        <w:t xml:space="preserve">Valor de aquisição do livro </w:t>
+      </w:r>
+      <w:r>
+        <w:rPr>
+          <w:rFonts w:asciiTheme="minorHAnsi" w:hAnsiTheme="minorHAnsi" w:cstheme="minorHAnsi"/>
+          <w:szCs w:val="24"/>
+        </w:rPr>
+        <w:t>(Editável).</w:t>
+      </w:r>
+    </w:p>
+    <w:p>
+      <w:pPr>
+        <w:pStyle w:val="PargrafodaLista"/>
+        <w:numPr>
+          <w:ilvl w:val="0"/>
+          <w:numId w:val="24"/>
+        </w:numPr>
+        <w:jc w:val="both"/>
+        <w:rPr>
+          <w:rFonts w:asciiTheme="minorHAnsi" w:hAnsiTheme="minorHAnsi" w:cstheme="minorHAnsi"/>
+          <w:szCs w:val="24"/>
+        </w:rPr>
+      </w:pPr>
+      <w:r>
+        <w:rPr>
+          <w:rFonts w:asciiTheme="minorHAnsi" w:hAnsiTheme="minorHAnsi" w:cstheme="minorHAnsi"/>
+          <w:szCs w:val="24"/>
+        </w:rPr>
+        <w:t xml:space="preserve">Status de empréstimo do livro </w:t>
+      </w:r>
+      <w:r>
+        <w:rPr>
+          <w:rFonts w:asciiTheme="minorHAnsi" w:hAnsiTheme="minorHAnsi" w:cstheme="minorHAnsi"/>
+          <w:szCs w:val="24"/>
+        </w:rPr>
+        <w:t>(Editável).</w:t>
+      </w:r>
+    </w:p>
+    <w:p>
+      <w:pPr>
+        <w:pStyle w:val="PargrafodaLista"/>
+        <w:ind w:left="1429" w:firstLine="0"/>
+        <w:jc w:val="both"/>
+        <w:rPr>
+          <w:rFonts w:asciiTheme="minorHAnsi" w:hAnsiTheme="minorHAnsi" w:cstheme="minorHAnsi"/>
+          <w:szCs w:val="24"/>
+        </w:rPr>
+      </w:pPr>
+    </w:p>
+    <w:p>
+      <w:pPr>
+        <w:jc w:val="both"/>
+        <w:rPr>
+          <w:rFonts w:asciiTheme="minorHAnsi" w:hAnsiTheme="minorHAnsi" w:cstheme="minorHAnsi"/>
+          <w:szCs w:val="24"/>
+        </w:rPr>
+      </w:pPr>
+      <w:r>
+        <w:rPr>
+          <w:rFonts w:asciiTheme="minorHAnsi" w:hAnsiTheme="minorHAnsi" w:cstheme="minorHAnsi"/>
+          <w:szCs w:val="24"/>
+        </w:rPr>
         <w:t>Processamento:</w:t>
       </w:r>
     </w:p>
@@ -2668,15 +2982,6 @@
           <w:szCs w:val="24"/>
         </w:rPr>
       </w:pPr>
-    </w:p>
-    <w:p>
-      <w:pPr>
-        <w:jc w:val="both"/>
-        <w:rPr>
-          <w:rFonts w:asciiTheme="minorHAnsi" w:hAnsiTheme="minorHAnsi" w:cstheme="minorHAnsi"/>
-          <w:szCs w:val="24"/>
-        </w:rPr>
-      </w:pPr>
       <w:r>
         <w:rPr>
           <w:rFonts w:asciiTheme="minorHAnsi" w:hAnsiTheme="minorHAnsi" w:cstheme="minorHAnsi"/>
@@ -2775,6 +3080,7 @@
     </w:p>
     <w:p>
       <w:pPr>
+        <w:ind w:firstLine="0"/>
         <w:jc w:val="both"/>
         <w:rPr>
           <w:rFonts w:asciiTheme="minorHAnsi" w:hAnsiTheme="minorHAnsi" w:cstheme="minorHAnsi"/>
@@ -3035,12 +3341,24 @@
           <w:szCs w:val="24"/>
         </w:rPr>
       </w:pPr>
-      <w:r>
-        <w:rPr>
-          <w:rFonts w:asciiTheme="minorHAnsi" w:hAnsiTheme="minorHAnsi" w:cstheme="minorHAnsi"/>
-          <w:b/>
-          <w:szCs w:val="24"/>
-        </w:rPr>
+    </w:p>
+    <w:p>
+      <w:pPr>
+        <w:ind w:firstLine="0"/>
+        <w:jc w:val="both"/>
+        <w:rPr>
+          <w:rFonts w:asciiTheme="minorHAnsi" w:hAnsiTheme="minorHAnsi" w:cstheme="minorHAnsi"/>
+          <w:b/>
+          <w:szCs w:val="24"/>
+        </w:rPr>
+      </w:pPr>
+      <w:r>
+        <w:rPr>
+          <w:rFonts w:asciiTheme="minorHAnsi" w:hAnsiTheme="minorHAnsi" w:cstheme="minorHAnsi"/>
+          <w:b/>
+          <w:szCs w:val="24"/>
+        </w:rPr>
+        <w:lastRenderedPageBreak/>
         <w:t xml:space="preserve">2.2.4 </w:t>
       </w:r>
       <w:r>
@@ -3111,7 +3429,6 @@
           <w:rFonts w:asciiTheme="minorHAnsi" w:hAnsiTheme="minorHAnsi" w:cstheme="minorHAnsi"/>
           <w:szCs w:val="24"/>
         </w:rPr>
-        <w:lastRenderedPageBreak/>
         <w:t xml:space="preserve">Entrada: </w:t>
       </w:r>
     </w:p>
@@ -3138,7 +3455,13 @@
         <w:jc w:val="both"/>
       </w:pPr>
       <w:r>
-        <w:t>RA (obrigatório).</w:t>
+        <w:t>Sobrenome</w:t>
+      </w:r>
+      <w:r>
+        <w:t xml:space="preserve"> do aluno</w:t>
+      </w:r>
+      <w:r>
+        <w:t xml:space="preserve"> (obrigatório).</w:t>
       </w:r>
     </w:p>
     <w:p>
@@ -3151,7 +3474,13 @@
         <w:jc w:val="both"/>
       </w:pPr>
       <w:r>
-        <w:t>Nome (obrigatório).</w:t>
+        <w:t>Data de nascimento</w:t>
+      </w:r>
+      <w:r>
+        <w:t xml:space="preserve"> do aluno</w:t>
+      </w:r>
+      <w:r>
+        <w:t>.</w:t>
       </w:r>
     </w:p>
     <w:p>
@@ -3164,7 +3493,13 @@
         <w:jc w:val="both"/>
       </w:pPr>
       <w:r>
-        <w:t>Sobrenome (obrigatório).</w:t>
+        <w:t>Endereço</w:t>
+      </w:r>
+      <w:r>
+        <w:t xml:space="preserve"> do aluno</w:t>
+      </w:r>
+      <w:r>
+        <w:t>.</w:t>
       </w:r>
     </w:p>
     <w:p>
@@ -3176,8 +3511,13 @@
         </w:numPr>
         <w:jc w:val="both"/>
       </w:pPr>
-      <w:r>
-        <w:t>Data de nascimento.</w:t>
+      <w:proofErr w:type="spellStart"/>
+      <w:r>
+        <w:t>Email</w:t>
+      </w:r>
+      <w:proofErr w:type="spellEnd"/>
+      <w:r>
+        <w:t xml:space="preserve"> do aluno.</w:t>
       </w:r>
     </w:p>
     <w:p>
@@ -3190,7 +3530,940 @@
         <w:jc w:val="both"/>
       </w:pPr>
       <w:r>
-        <w:t>Endereço.</w:t>
+        <w:t>Celular</w:t>
+      </w:r>
+      <w:r>
+        <w:t xml:space="preserve"> do aluno</w:t>
+      </w:r>
+      <w:r>
+        <w:t xml:space="preserve"> (obrigatório).</w:t>
+      </w:r>
+    </w:p>
+    <w:p>
+      <w:pPr>
+        <w:ind w:left="708" w:firstLine="0"/>
+        <w:jc w:val="both"/>
+        <w:rPr>
+          <w:rFonts w:asciiTheme="minorHAnsi" w:hAnsiTheme="minorHAnsi" w:cstheme="minorHAnsi"/>
+          <w:szCs w:val="24"/>
+        </w:rPr>
+      </w:pPr>
+      <w:r>
+        <w:rPr>
+          <w:rFonts w:asciiTheme="minorHAnsi" w:hAnsiTheme="minorHAnsi" w:cstheme="minorHAnsi"/>
+          <w:szCs w:val="24"/>
+        </w:rPr>
+        <w:t>Processamento:</w:t>
+      </w:r>
+    </w:p>
+    <w:p>
+      <w:pPr>
+        <w:pStyle w:val="PargrafodaLista"/>
+        <w:numPr>
+          <w:ilvl w:val="0"/>
+          <w:numId w:val="32"/>
+        </w:numPr>
+        <w:jc w:val="both"/>
+        <w:rPr>
+          <w:rFonts w:asciiTheme="minorHAnsi" w:hAnsiTheme="minorHAnsi" w:cstheme="minorHAnsi"/>
+          <w:szCs w:val="24"/>
+        </w:rPr>
+      </w:pPr>
+      <w:r>
+        <w:rPr>
+          <w:rFonts w:asciiTheme="minorHAnsi" w:hAnsiTheme="minorHAnsi" w:cstheme="minorHAnsi"/>
+          <w:szCs w:val="24"/>
+        </w:rPr>
+        <w:t>O sistema deve validar os campos obrigatórios.</w:t>
+      </w:r>
+    </w:p>
+    <w:p>
+      <w:pPr>
+        <w:jc w:val="both"/>
+        <w:rPr>
+          <w:rFonts w:asciiTheme="minorHAnsi" w:hAnsiTheme="minorHAnsi" w:cstheme="minorHAnsi"/>
+          <w:szCs w:val="24"/>
+        </w:rPr>
+      </w:pPr>
+      <w:r>
+        <w:rPr>
+          <w:rFonts w:asciiTheme="minorHAnsi" w:hAnsiTheme="minorHAnsi" w:cstheme="minorHAnsi"/>
+          <w:szCs w:val="24"/>
+        </w:rPr>
+        <w:t>Saída:</w:t>
+      </w:r>
+    </w:p>
+    <w:p>
+      <w:pPr>
+        <w:pStyle w:val="PargrafodaLista"/>
+        <w:numPr>
+          <w:ilvl w:val="0"/>
+          <w:numId w:val="32"/>
+        </w:numPr>
+        <w:jc w:val="both"/>
+        <w:rPr>
+          <w:rFonts w:asciiTheme="minorHAnsi" w:hAnsiTheme="minorHAnsi" w:cstheme="minorHAnsi"/>
+          <w:szCs w:val="24"/>
+        </w:rPr>
+      </w:pPr>
+      <w:r>
+        <w:rPr>
+          <w:rFonts w:asciiTheme="minorHAnsi" w:hAnsiTheme="minorHAnsi" w:cstheme="minorHAnsi"/>
+          <w:szCs w:val="24"/>
+        </w:rPr>
+        <w:t>Mensagem de sucesso ao cadastrar o aluno.</w:t>
+      </w:r>
+    </w:p>
+    <w:p>
+      <w:pPr>
+        <w:pStyle w:val="PargrafodaLista"/>
+        <w:numPr>
+          <w:ilvl w:val="0"/>
+          <w:numId w:val="32"/>
+        </w:numPr>
+        <w:jc w:val="both"/>
+        <w:rPr>
+          <w:rFonts w:asciiTheme="minorHAnsi" w:hAnsiTheme="minorHAnsi" w:cstheme="minorHAnsi"/>
+          <w:szCs w:val="24"/>
+        </w:rPr>
+      </w:pPr>
+      <w:r>
+        <w:rPr>
+          <w:rFonts w:asciiTheme="minorHAnsi" w:hAnsiTheme="minorHAnsi" w:cstheme="minorHAnsi"/>
+          <w:szCs w:val="24"/>
+        </w:rPr>
+        <w:t>Mensagem de erro em caso de campos obrigatórios não preenchidos ou duplicidade de cadastro.</w:t>
+      </w:r>
+    </w:p>
+    <w:p>
+      <w:pPr>
+        <w:ind w:firstLine="708"/>
+        <w:jc w:val="both"/>
+        <w:rPr>
+          <w:rFonts w:asciiTheme="minorHAnsi" w:hAnsiTheme="minorHAnsi" w:cstheme="minorHAnsi"/>
+          <w:szCs w:val="24"/>
+        </w:rPr>
+      </w:pPr>
+      <w:r>
+        <w:rPr>
+          <w:rFonts w:asciiTheme="minorHAnsi" w:hAnsiTheme="minorHAnsi" w:cstheme="minorHAnsi"/>
+          <w:szCs w:val="24"/>
+        </w:rPr>
+        <w:t>Pós-condição:</w:t>
+      </w:r>
+    </w:p>
+    <w:p>
+      <w:pPr>
+        <w:pStyle w:val="PargrafodaLista"/>
+        <w:numPr>
+          <w:ilvl w:val="0"/>
+          <w:numId w:val="33"/>
+        </w:numPr>
+        <w:jc w:val="both"/>
+        <w:rPr>
+          <w:rFonts w:asciiTheme="minorHAnsi" w:hAnsiTheme="minorHAnsi" w:cstheme="minorHAnsi"/>
+          <w:szCs w:val="24"/>
+        </w:rPr>
+      </w:pPr>
+      <w:r>
+        <w:rPr>
+          <w:rFonts w:asciiTheme="minorHAnsi" w:hAnsiTheme="minorHAnsi" w:cstheme="minorHAnsi"/>
+          <w:szCs w:val="24"/>
+        </w:rPr>
+        <w:t>O aluno cadastrado deve ser exibido na lista de alunos cadastrados.</w:t>
+      </w:r>
+    </w:p>
+    <w:p>
+      <w:pPr>
+        <w:jc w:val="both"/>
+        <w:rPr>
+          <w:rFonts w:asciiTheme="minorHAnsi" w:hAnsiTheme="minorHAnsi" w:cstheme="minorHAnsi"/>
+          <w:b/>
+          <w:szCs w:val="24"/>
+        </w:rPr>
+      </w:pPr>
+    </w:p>
+    <w:p>
+      <w:pPr>
+        <w:ind w:firstLine="0"/>
+        <w:jc w:val="both"/>
+        <w:rPr>
+          <w:rFonts w:asciiTheme="minorHAnsi" w:hAnsiTheme="minorHAnsi" w:cstheme="minorHAnsi"/>
+          <w:b/>
+          <w:szCs w:val="24"/>
+        </w:rPr>
+      </w:pPr>
+      <w:r>
+        <w:rPr>
+          <w:rFonts w:asciiTheme="minorHAnsi" w:hAnsiTheme="minorHAnsi" w:cstheme="minorHAnsi"/>
+          <w:b/>
+          <w:szCs w:val="24"/>
+        </w:rPr>
+        <w:t xml:space="preserve">2.2.5 </w:t>
+      </w:r>
+      <w:r>
+        <w:rPr>
+          <w:rFonts w:asciiTheme="minorHAnsi" w:hAnsiTheme="minorHAnsi" w:cstheme="minorHAnsi"/>
+          <w:b/>
+          <w:szCs w:val="24"/>
+        </w:rPr>
+        <w:t>RF005 – Editar Aluno</w:t>
+      </w:r>
+    </w:p>
+    <w:p>
+      <w:pPr>
+        <w:jc w:val="both"/>
+        <w:rPr>
+          <w:rFonts w:asciiTheme="minorHAnsi" w:hAnsiTheme="minorHAnsi" w:cstheme="minorHAnsi"/>
+          <w:szCs w:val="24"/>
+        </w:rPr>
+      </w:pPr>
+      <w:r>
+        <w:rPr>
+          <w:rFonts w:asciiTheme="minorHAnsi" w:hAnsiTheme="minorHAnsi" w:cstheme="minorHAnsi"/>
+          <w:szCs w:val="24"/>
+        </w:rPr>
+        <w:t>Descrição: O sistema deve permitir que o usuário edite as informações de um aluno previamente cadastrado.</w:t>
+      </w:r>
+    </w:p>
+    <w:p>
+      <w:pPr>
+        <w:jc w:val="both"/>
+        <w:rPr>
+          <w:rFonts w:asciiTheme="minorHAnsi" w:hAnsiTheme="minorHAnsi" w:cstheme="minorHAnsi"/>
+          <w:szCs w:val="24"/>
+        </w:rPr>
+      </w:pPr>
+      <w:r>
+        <w:rPr>
+          <w:rFonts w:asciiTheme="minorHAnsi" w:hAnsiTheme="minorHAnsi" w:cstheme="minorHAnsi"/>
+          <w:szCs w:val="24"/>
+        </w:rPr>
+        <w:t>Prioridade: Alta</w:t>
+      </w:r>
+    </w:p>
+    <w:p>
+      <w:pPr>
+        <w:jc w:val="both"/>
+        <w:rPr>
+          <w:rFonts w:asciiTheme="minorHAnsi" w:hAnsiTheme="minorHAnsi" w:cstheme="minorHAnsi"/>
+          <w:szCs w:val="24"/>
+        </w:rPr>
+      </w:pPr>
+      <w:r>
+        <w:rPr>
+          <w:rFonts w:asciiTheme="minorHAnsi" w:hAnsiTheme="minorHAnsi" w:cstheme="minorHAnsi"/>
+          <w:szCs w:val="24"/>
+        </w:rPr>
+        <w:t>Entrada:</w:t>
+      </w:r>
+    </w:p>
+    <w:p>
+      <w:pPr>
+        <w:pStyle w:val="PargrafodaLista"/>
+        <w:numPr>
+          <w:ilvl w:val="0"/>
+          <w:numId w:val="33"/>
+        </w:numPr>
+        <w:jc w:val="both"/>
+        <w:rPr>
+          <w:rFonts w:asciiTheme="minorHAnsi" w:hAnsiTheme="minorHAnsi" w:cstheme="minorHAnsi"/>
+          <w:szCs w:val="24"/>
+        </w:rPr>
+      </w:pPr>
+      <w:r>
+        <w:rPr>
+          <w:rFonts w:asciiTheme="minorHAnsi" w:hAnsiTheme="minorHAnsi" w:cstheme="minorHAnsi"/>
+          <w:szCs w:val="24"/>
+        </w:rPr>
+        <w:t>Identificação do aluno a ser editado (ID</w:t>
+      </w:r>
+      <w:r>
+        <w:rPr>
+          <w:rFonts w:asciiTheme="minorHAnsi" w:hAnsiTheme="minorHAnsi" w:cstheme="minorHAnsi"/>
+          <w:szCs w:val="24"/>
+        </w:rPr>
+        <w:t xml:space="preserve"> ou RA</w:t>
+      </w:r>
+      <w:bookmarkStart w:id="0" w:name="_GoBack"/>
+      <w:bookmarkEnd w:id="0"/>
+      <w:r>
+        <w:rPr>
+          <w:rFonts w:asciiTheme="minorHAnsi" w:hAnsiTheme="minorHAnsi" w:cstheme="minorHAnsi"/>
+          <w:szCs w:val="24"/>
+        </w:rPr>
+        <w:t>)</w:t>
+      </w:r>
+    </w:p>
+    <w:p>
+      <w:pPr>
+        <w:pStyle w:val="PargrafodaLista"/>
+        <w:numPr>
+          <w:ilvl w:val="0"/>
+          <w:numId w:val="33"/>
+        </w:numPr>
+        <w:jc w:val="both"/>
+        <w:rPr>
+          <w:rFonts w:asciiTheme="minorHAnsi" w:hAnsiTheme="minorHAnsi" w:cstheme="minorHAnsi"/>
+          <w:szCs w:val="24"/>
+        </w:rPr>
+      </w:pPr>
+      <w:r>
+        <w:rPr>
+          <w:rFonts w:asciiTheme="minorHAnsi" w:hAnsiTheme="minorHAnsi" w:cstheme="minorHAnsi"/>
+          <w:szCs w:val="24"/>
+        </w:rPr>
+        <w:t>N</w:t>
+      </w:r>
+      <w:r>
+        <w:rPr>
+          <w:rFonts w:asciiTheme="minorHAnsi" w:hAnsiTheme="minorHAnsi" w:cstheme="minorHAnsi"/>
+          <w:szCs w:val="24"/>
+        </w:rPr>
+        <w:t>ome do aluno (Editável)</w:t>
+      </w:r>
+      <w:r>
+        <w:rPr>
+          <w:rFonts w:asciiTheme="minorHAnsi" w:hAnsiTheme="minorHAnsi" w:cstheme="minorHAnsi"/>
+          <w:szCs w:val="24"/>
+        </w:rPr>
+        <w:t>.</w:t>
+      </w:r>
+    </w:p>
+    <w:p>
+      <w:pPr>
+        <w:pStyle w:val="PargrafodaLista"/>
+        <w:numPr>
+          <w:ilvl w:val="0"/>
+          <w:numId w:val="33"/>
+        </w:numPr>
+        <w:jc w:val="both"/>
+        <w:rPr>
+          <w:rFonts w:asciiTheme="minorHAnsi" w:hAnsiTheme="minorHAnsi" w:cstheme="minorHAnsi"/>
+          <w:szCs w:val="24"/>
+        </w:rPr>
+      </w:pPr>
+      <w:r>
+        <w:rPr>
+          <w:rFonts w:asciiTheme="minorHAnsi" w:hAnsiTheme="minorHAnsi" w:cstheme="minorHAnsi"/>
+          <w:szCs w:val="24"/>
+        </w:rPr>
+        <w:t xml:space="preserve">Sobrenome do aluno </w:t>
+      </w:r>
+      <w:r>
+        <w:rPr>
+          <w:rFonts w:asciiTheme="minorHAnsi" w:hAnsiTheme="minorHAnsi" w:cstheme="minorHAnsi"/>
+          <w:szCs w:val="24"/>
+        </w:rPr>
+        <w:t>(Editável)</w:t>
+      </w:r>
+      <w:r>
+        <w:rPr>
+          <w:rFonts w:asciiTheme="minorHAnsi" w:hAnsiTheme="minorHAnsi" w:cstheme="minorHAnsi"/>
+          <w:szCs w:val="24"/>
+        </w:rPr>
+        <w:t>.</w:t>
+      </w:r>
+    </w:p>
+    <w:p>
+      <w:pPr>
+        <w:pStyle w:val="PargrafodaLista"/>
+        <w:numPr>
+          <w:ilvl w:val="0"/>
+          <w:numId w:val="33"/>
+        </w:numPr>
+        <w:jc w:val="both"/>
+        <w:rPr>
+          <w:rFonts w:asciiTheme="minorHAnsi" w:hAnsiTheme="minorHAnsi" w:cstheme="minorHAnsi"/>
+          <w:szCs w:val="24"/>
+        </w:rPr>
+      </w:pPr>
+      <w:r>
+        <w:rPr>
+          <w:rFonts w:asciiTheme="minorHAnsi" w:hAnsiTheme="minorHAnsi" w:cstheme="minorHAnsi"/>
+          <w:szCs w:val="24"/>
+        </w:rPr>
+        <w:t>Data de nascimento do aluno</w:t>
+      </w:r>
+      <w:r>
+        <w:rPr>
+          <w:rFonts w:asciiTheme="minorHAnsi" w:hAnsiTheme="minorHAnsi" w:cstheme="minorHAnsi"/>
+          <w:szCs w:val="24"/>
+        </w:rPr>
+        <w:t xml:space="preserve"> (Editável)</w:t>
+      </w:r>
+      <w:r>
+        <w:rPr>
+          <w:rFonts w:asciiTheme="minorHAnsi" w:hAnsiTheme="minorHAnsi" w:cstheme="minorHAnsi"/>
+          <w:szCs w:val="24"/>
+        </w:rPr>
+        <w:t>.</w:t>
+      </w:r>
+    </w:p>
+    <w:p>
+      <w:pPr>
+        <w:pStyle w:val="PargrafodaLista"/>
+        <w:numPr>
+          <w:ilvl w:val="0"/>
+          <w:numId w:val="33"/>
+        </w:numPr>
+        <w:jc w:val="both"/>
+        <w:rPr>
+          <w:rFonts w:asciiTheme="minorHAnsi" w:hAnsiTheme="minorHAnsi" w:cstheme="minorHAnsi"/>
+          <w:szCs w:val="24"/>
+        </w:rPr>
+      </w:pPr>
+      <w:r>
+        <w:rPr>
+          <w:rFonts w:asciiTheme="minorHAnsi" w:hAnsiTheme="minorHAnsi" w:cstheme="minorHAnsi"/>
+          <w:szCs w:val="24"/>
+        </w:rPr>
+        <w:t>Endereço do aluno (Editável)</w:t>
+      </w:r>
+      <w:r>
+        <w:rPr>
+          <w:rFonts w:asciiTheme="minorHAnsi" w:hAnsiTheme="minorHAnsi" w:cstheme="minorHAnsi"/>
+          <w:szCs w:val="24"/>
+        </w:rPr>
+        <w:t>.</w:t>
+      </w:r>
+    </w:p>
+    <w:p>
+      <w:pPr>
+        <w:pStyle w:val="PargrafodaLista"/>
+        <w:numPr>
+          <w:ilvl w:val="0"/>
+          <w:numId w:val="33"/>
+        </w:numPr>
+        <w:jc w:val="both"/>
+        <w:rPr>
+          <w:rFonts w:asciiTheme="minorHAnsi" w:hAnsiTheme="minorHAnsi" w:cstheme="minorHAnsi"/>
+          <w:szCs w:val="24"/>
+        </w:rPr>
+      </w:pPr>
+      <w:proofErr w:type="spellStart"/>
+      <w:r>
+        <w:rPr>
+          <w:rFonts w:asciiTheme="minorHAnsi" w:hAnsiTheme="minorHAnsi" w:cstheme="minorHAnsi"/>
+          <w:szCs w:val="24"/>
+        </w:rPr>
+        <w:t>Email</w:t>
+      </w:r>
+      <w:proofErr w:type="spellEnd"/>
+      <w:r>
+        <w:rPr>
+          <w:rFonts w:asciiTheme="minorHAnsi" w:hAnsiTheme="minorHAnsi" w:cstheme="minorHAnsi"/>
+          <w:szCs w:val="24"/>
+        </w:rPr>
+        <w:t xml:space="preserve"> do aluno </w:t>
+      </w:r>
+      <w:r>
+        <w:rPr>
+          <w:rFonts w:asciiTheme="minorHAnsi" w:hAnsiTheme="minorHAnsi" w:cstheme="minorHAnsi"/>
+          <w:szCs w:val="24"/>
+        </w:rPr>
+        <w:t>(Editável).</w:t>
+      </w:r>
+    </w:p>
+    <w:p>
+      <w:pPr>
+        <w:pStyle w:val="PargrafodaLista"/>
+        <w:numPr>
+          <w:ilvl w:val="0"/>
+          <w:numId w:val="33"/>
+        </w:numPr>
+        <w:jc w:val="both"/>
+        <w:rPr>
+          <w:rFonts w:asciiTheme="minorHAnsi" w:hAnsiTheme="minorHAnsi" w:cstheme="minorHAnsi"/>
+          <w:szCs w:val="24"/>
+        </w:rPr>
+      </w:pPr>
+      <w:r>
+        <w:rPr>
+          <w:rFonts w:asciiTheme="minorHAnsi" w:hAnsiTheme="minorHAnsi" w:cstheme="minorHAnsi"/>
+          <w:szCs w:val="24"/>
+        </w:rPr>
+        <w:t xml:space="preserve">Celular do aluno </w:t>
+      </w:r>
+      <w:r>
+        <w:rPr>
+          <w:rFonts w:asciiTheme="minorHAnsi" w:hAnsiTheme="minorHAnsi" w:cstheme="minorHAnsi"/>
+          <w:szCs w:val="24"/>
+        </w:rPr>
+        <w:t>(Editável).</w:t>
+      </w:r>
+    </w:p>
+    <w:p>
+      <w:pPr>
+        <w:jc w:val="both"/>
+        <w:rPr>
+          <w:rFonts w:asciiTheme="minorHAnsi" w:hAnsiTheme="minorHAnsi" w:cstheme="minorHAnsi"/>
+          <w:szCs w:val="24"/>
+        </w:rPr>
+      </w:pPr>
+      <w:r>
+        <w:rPr>
+          <w:rFonts w:asciiTheme="minorHAnsi" w:hAnsiTheme="minorHAnsi" w:cstheme="minorHAnsi"/>
+          <w:szCs w:val="24"/>
+        </w:rPr>
+        <w:t>Processamento:</w:t>
+      </w:r>
+    </w:p>
+    <w:p>
+      <w:pPr>
+        <w:pStyle w:val="PargrafodaLista"/>
+        <w:numPr>
+          <w:ilvl w:val="0"/>
+          <w:numId w:val="34"/>
+        </w:numPr>
+        <w:jc w:val="both"/>
+        <w:rPr>
+          <w:rFonts w:asciiTheme="minorHAnsi" w:hAnsiTheme="minorHAnsi" w:cstheme="minorHAnsi"/>
+          <w:szCs w:val="24"/>
+        </w:rPr>
+      </w:pPr>
+      <w:r>
+        <w:rPr>
+          <w:rFonts w:asciiTheme="minorHAnsi" w:hAnsiTheme="minorHAnsi" w:cstheme="minorHAnsi"/>
+          <w:szCs w:val="24"/>
+        </w:rPr>
+        <w:lastRenderedPageBreak/>
+        <w:t>O sistema deve validar os campos obrigatórios.</w:t>
+      </w:r>
+    </w:p>
+    <w:p>
+      <w:pPr>
+        <w:pStyle w:val="PargrafodaLista"/>
+        <w:numPr>
+          <w:ilvl w:val="0"/>
+          <w:numId w:val="34"/>
+        </w:numPr>
+        <w:jc w:val="both"/>
+        <w:rPr>
+          <w:rFonts w:asciiTheme="minorHAnsi" w:hAnsiTheme="minorHAnsi" w:cstheme="minorHAnsi"/>
+          <w:szCs w:val="24"/>
+        </w:rPr>
+      </w:pPr>
+      <w:r>
+        <w:rPr>
+          <w:rFonts w:asciiTheme="minorHAnsi" w:hAnsiTheme="minorHAnsi" w:cstheme="minorHAnsi"/>
+          <w:szCs w:val="24"/>
+        </w:rPr>
+        <w:t>Saída:</w:t>
+      </w:r>
+    </w:p>
+    <w:p>
+      <w:pPr>
+        <w:pStyle w:val="PargrafodaLista"/>
+        <w:numPr>
+          <w:ilvl w:val="0"/>
+          <w:numId w:val="34"/>
+        </w:numPr>
+        <w:jc w:val="both"/>
+        <w:rPr>
+          <w:rFonts w:asciiTheme="minorHAnsi" w:hAnsiTheme="minorHAnsi" w:cstheme="minorHAnsi"/>
+          <w:szCs w:val="24"/>
+        </w:rPr>
+      </w:pPr>
+      <w:r>
+        <w:rPr>
+          <w:rFonts w:asciiTheme="minorHAnsi" w:hAnsiTheme="minorHAnsi" w:cstheme="minorHAnsi"/>
+          <w:szCs w:val="24"/>
+        </w:rPr>
+        <w:t>Mensagem de sucesso ao salvar as alterações.</w:t>
+      </w:r>
+    </w:p>
+    <w:p>
+      <w:pPr>
+        <w:pStyle w:val="PargrafodaLista"/>
+        <w:numPr>
+          <w:ilvl w:val="0"/>
+          <w:numId w:val="34"/>
+        </w:numPr>
+        <w:jc w:val="both"/>
+        <w:rPr>
+          <w:rFonts w:asciiTheme="minorHAnsi" w:hAnsiTheme="minorHAnsi" w:cstheme="minorHAnsi"/>
+          <w:szCs w:val="24"/>
+        </w:rPr>
+      </w:pPr>
+      <w:r>
+        <w:rPr>
+          <w:rFonts w:asciiTheme="minorHAnsi" w:hAnsiTheme="minorHAnsi" w:cstheme="minorHAnsi"/>
+          <w:szCs w:val="24"/>
+        </w:rPr>
+        <w:t>Mensagem de erro caso haja duplicidade ou campos obrigatórios não preenchidos.</w:t>
+      </w:r>
+    </w:p>
+    <w:p>
+      <w:pPr>
+        <w:jc w:val="both"/>
+        <w:rPr>
+          <w:rFonts w:asciiTheme="minorHAnsi" w:hAnsiTheme="minorHAnsi" w:cstheme="minorHAnsi"/>
+          <w:szCs w:val="24"/>
+        </w:rPr>
+      </w:pPr>
+      <w:r>
+        <w:rPr>
+          <w:rFonts w:asciiTheme="minorHAnsi" w:hAnsiTheme="minorHAnsi" w:cstheme="minorHAnsi"/>
+          <w:szCs w:val="24"/>
+        </w:rPr>
+        <w:t>Pós-condição:</w:t>
+      </w:r>
+    </w:p>
+    <w:p>
+      <w:pPr>
+        <w:pStyle w:val="PargrafodaLista"/>
+        <w:numPr>
+          <w:ilvl w:val="0"/>
+          <w:numId w:val="35"/>
+        </w:numPr>
+        <w:jc w:val="both"/>
+        <w:rPr>
+          <w:rFonts w:asciiTheme="minorHAnsi" w:hAnsiTheme="minorHAnsi" w:cstheme="minorHAnsi"/>
+          <w:szCs w:val="24"/>
+        </w:rPr>
+      </w:pPr>
+      <w:r>
+        <w:rPr>
+          <w:rFonts w:asciiTheme="minorHAnsi" w:hAnsiTheme="minorHAnsi" w:cstheme="minorHAnsi"/>
+          <w:szCs w:val="24"/>
+        </w:rPr>
+        <w:t>As alterações devem ser refletidas na lista de alunos cadastrados e nos registros de empréstimos associados ao aluno.</w:t>
+      </w:r>
+    </w:p>
+    <w:p>
+      <w:pPr>
+        <w:ind w:firstLine="0"/>
+        <w:jc w:val="both"/>
+        <w:rPr>
+          <w:rFonts w:asciiTheme="minorHAnsi" w:hAnsiTheme="minorHAnsi" w:cstheme="minorHAnsi"/>
+          <w:b/>
+          <w:szCs w:val="24"/>
+        </w:rPr>
+      </w:pPr>
+      <w:r>
+        <w:rPr>
+          <w:rFonts w:asciiTheme="minorHAnsi" w:hAnsiTheme="minorHAnsi" w:cstheme="minorHAnsi"/>
+          <w:b/>
+          <w:szCs w:val="24"/>
+        </w:rPr>
+        <w:t xml:space="preserve">2.2.6 </w:t>
+      </w:r>
+      <w:r>
+        <w:rPr>
+          <w:rFonts w:asciiTheme="minorHAnsi" w:hAnsiTheme="minorHAnsi" w:cstheme="minorHAnsi"/>
+          <w:b/>
+          <w:szCs w:val="24"/>
+        </w:rPr>
+        <w:t>RF006- Excluir Aluno</w:t>
+      </w:r>
+    </w:p>
+    <w:p>
+      <w:pPr>
+        <w:jc w:val="both"/>
+        <w:rPr>
+          <w:rFonts w:asciiTheme="minorHAnsi" w:hAnsiTheme="minorHAnsi" w:cstheme="minorHAnsi"/>
+          <w:szCs w:val="24"/>
+        </w:rPr>
+      </w:pPr>
+      <w:r>
+        <w:rPr>
+          <w:rFonts w:asciiTheme="minorHAnsi" w:hAnsiTheme="minorHAnsi" w:cstheme="minorHAnsi"/>
+          <w:szCs w:val="24"/>
+        </w:rPr>
+        <w:t>Descrição: O aluno deve permitir que o usuário exclua um aluno da lista.</w:t>
+      </w:r>
+    </w:p>
+    <w:p>
+      <w:pPr>
+        <w:jc w:val="both"/>
+        <w:rPr>
+          <w:rFonts w:asciiTheme="minorHAnsi" w:hAnsiTheme="minorHAnsi" w:cstheme="minorHAnsi"/>
+          <w:szCs w:val="24"/>
+        </w:rPr>
+      </w:pPr>
+      <w:r>
+        <w:rPr>
+          <w:rFonts w:asciiTheme="minorHAnsi" w:hAnsiTheme="minorHAnsi" w:cstheme="minorHAnsi"/>
+          <w:szCs w:val="24"/>
+        </w:rPr>
+        <w:t>Prioridade: Média</w:t>
+      </w:r>
+    </w:p>
+    <w:p>
+      <w:pPr>
+        <w:jc w:val="both"/>
+        <w:rPr>
+          <w:rFonts w:asciiTheme="minorHAnsi" w:hAnsiTheme="minorHAnsi" w:cstheme="minorHAnsi"/>
+          <w:szCs w:val="24"/>
+        </w:rPr>
+      </w:pPr>
+      <w:r>
+        <w:rPr>
+          <w:rFonts w:asciiTheme="minorHAnsi" w:hAnsiTheme="minorHAnsi" w:cstheme="minorHAnsi"/>
+          <w:szCs w:val="24"/>
+        </w:rPr>
+        <w:t>Entrada:</w:t>
+      </w:r>
+    </w:p>
+    <w:p>
+      <w:pPr>
+        <w:pStyle w:val="PargrafodaLista"/>
+        <w:numPr>
+          <w:ilvl w:val="0"/>
+          <w:numId w:val="35"/>
+        </w:numPr>
+        <w:jc w:val="both"/>
+        <w:rPr>
+          <w:rFonts w:asciiTheme="minorHAnsi" w:hAnsiTheme="minorHAnsi" w:cstheme="minorHAnsi"/>
+          <w:szCs w:val="24"/>
+        </w:rPr>
+      </w:pPr>
+      <w:r>
+        <w:rPr>
+          <w:rFonts w:asciiTheme="minorHAnsi" w:hAnsiTheme="minorHAnsi" w:cstheme="minorHAnsi"/>
+          <w:szCs w:val="24"/>
+        </w:rPr>
+        <w:t>Identificação do aluno a ser excluído (ID ou RA).</w:t>
+      </w:r>
+    </w:p>
+    <w:p>
+      <w:pPr>
+        <w:jc w:val="both"/>
+        <w:rPr>
+          <w:rFonts w:asciiTheme="minorHAnsi" w:hAnsiTheme="minorHAnsi" w:cstheme="minorHAnsi"/>
+          <w:szCs w:val="24"/>
+        </w:rPr>
+      </w:pPr>
+      <w:r>
+        <w:rPr>
+          <w:rFonts w:asciiTheme="minorHAnsi" w:hAnsiTheme="minorHAnsi" w:cstheme="minorHAnsi"/>
+          <w:szCs w:val="24"/>
+        </w:rPr>
+        <w:t>Processamento:</w:t>
+      </w:r>
+    </w:p>
+    <w:p>
+      <w:pPr>
+        <w:pStyle w:val="PargrafodaLista"/>
+        <w:numPr>
+          <w:ilvl w:val="0"/>
+          <w:numId w:val="35"/>
+        </w:numPr>
+        <w:jc w:val="both"/>
+        <w:rPr>
+          <w:rFonts w:asciiTheme="minorHAnsi" w:hAnsiTheme="minorHAnsi" w:cstheme="minorHAnsi"/>
+          <w:szCs w:val="24"/>
+        </w:rPr>
+      </w:pPr>
+      <w:r>
+        <w:rPr>
+          <w:rFonts w:asciiTheme="minorHAnsi" w:hAnsiTheme="minorHAnsi" w:cstheme="minorHAnsi"/>
+          <w:szCs w:val="24"/>
+        </w:rPr>
+        <w:t>O sistema deve verificar se há empréstimos ativos ou pendentes associados ao aluno.</w:t>
+      </w:r>
+    </w:p>
+    <w:p>
+      <w:pPr>
+        <w:pStyle w:val="PargrafodaLista"/>
+        <w:numPr>
+          <w:ilvl w:val="0"/>
+          <w:numId w:val="35"/>
+        </w:numPr>
+        <w:jc w:val="both"/>
+        <w:rPr>
+          <w:rFonts w:asciiTheme="minorHAnsi" w:hAnsiTheme="minorHAnsi" w:cstheme="minorHAnsi"/>
+          <w:szCs w:val="24"/>
+        </w:rPr>
+      </w:pPr>
+      <w:r>
+        <w:rPr>
+          <w:rFonts w:asciiTheme="minorHAnsi" w:hAnsiTheme="minorHAnsi" w:cstheme="minorHAnsi"/>
+          <w:szCs w:val="24"/>
+        </w:rPr>
+        <w:t>Se houver empréstimos associados, o sistema deve impedir a exclusão e informar o usuário.</w:t>
+      </w:r>
+    </w:p>
+    <w:p>
+      <w:pPr>
+        <w:ind w:left="708" w:firstLine="0"/>
+        <w:jc w:val="both"/>
+        <w:rPr>
+          <w:rFonts w:asciiTheme="minorHAnsi" w:hAnsiTheme="minorHAnsi" w:cstheme="minorHAnsi"/>
+          <w:szCs w:val="24"/>
+        </w:rPr>
+      </w:pPr>
+      <w:r>
+        <w:rPr>
+          <w:rFonts w:asciiTheme="minorHAnsi" w:hAnsiTheme="minorHAnsi" w:cstheme="minorHAnsi"/>
+          <w:szCs w:val="24"/>
+        </w:rPr>
+        <w:t xml:space="preserve">Saída: </w:t>
+      </w:r>
+    </w:p>
+    <w:p>
+      <w:pPr>
+        <w:pStyle w:val="PargrafodaLista"/>
+        <w:numPr>
+          <w:ilvl w:val="0"/>
+          <w:numId w:val="36"/>
+        </w:numPr>
+        <w:jc w:val="both"/>
+        <w:rPr>
+          <w:rFonts w:asciiTheme="minorHAnsi" w:hAnsiTheme="minorHAnsi" w:cstheme="minorHAnsi"/>
+          <w:szCs w:val="24"/>
+        </w:rPr>
+      </w:pPr>
+      <w:r>
+        <w:rPr>
+          <w:rFonts w:asciiTheme="minorHAnsi" w:hAnsiTheme="minorHAnsi" w:cstheme="minorHAnsi"/>
+          <w:szCs w:val="24"/>
+        </w:rPr>
+        <w:t>Mensagem de sucesso ao excluir o aluno.</w:t>
+      </w:r>
+    </w:p>
+    <w:p>
+      <w:pPr>
+        <w:pStyle w:val="PargrafodaLista"/>
+        <w:numPr>
+          <w:ilvl w:val="0"/>
+          <w:numId w:val="36"/>
+        </w:numPr>
+        <w:jc w:val="both"/>
+        <w:rPr>
+          <w:rFonts w:asciiTheme="minorHAnsi" w:hAnsiTheme="minorHAnsi" w:cstheme="minorHAnsi"/>
+          <w:szCs w:val="24"/>
+        </w:rPr>
+      </w:pPr>
+      <w:r>
+        <w:rPr>
+          <w:rFonts w:asciiTheme="minorHAnsi" w:hAnsiTheme="minorHAnsi" w:cstheme="minorHAnsi"/>
+          <w:szCs w:val="24"/>
+        </w:rPr>
+        <w:t>Mensagem de erro caso existam empréstimos associados impedindo a excussão.</w:t>
+      </w:r>
+    </w:p>
+    <w:p>
+      <w:pPr>
+        <w:jc w:val="both"/>
+        <w:rPr>
+          <w:rFonts w:asciiTheme="minorHAnsi" w:hAnsiTheme="minorHAnsi" w:cstheme="minorHAnsi"/>
+          <w:szCs w:val="24"/>
+        </w:rPr>
+      </w:pPr>
+      <w:r>
+        <w:rPr>
+          <w:rFonts w:asciiTheme="minorHAnsi" w:hAnsiTheme="minorHAnsi" w:cstheme="minorHAnsi"/>
+          <w:szCs w:val="24"/>
+        </w:rPr>
+        <w:t>Pós-condição:</w:t>
+      </w:r>
+    </w:p>
+    <w:p>
+      <w:pPr>
+        <w:pStyle w:val="PargrafodaLista"/>
+        <w:numPr>
+          <w:ilvl w:val="0"/>
+          <w:numId w:val="37"/>
+        </w:numPr>
+        <w:jc w:val="both"/>
+        <w:rPr>
+          <w:rFonts w:asciiTheme="minorHAnsi" w:hAnsiTheme="minorHAnsi" w:cstheme="minorHAnsi"/>
+          <w:szCs w:val="24"/>
+        </w:rPr>
+      </w:pPr>
+      <w:r>
+        <w:rPr>
+          <w:rFonts w:asciiTheme="minorHAnsi" w:hAnsiTheme="minorHAnsi" w:cstheme="minorHAnsi"/>
+          <w:szCs w:val="24"/>
+        </w:rPr>
+        <w:t>O livro deve ser removido da lista de cadastro de alunos e não deve aparecer nas buscas e consultas.</w:t>
+      </w:r>
+    </w:p>
+    <w:p>
+      <w:pPr>
+        <w:jc w:val="both"/>
+        <w:rPr>
+          <w:rFonts w:asciiTheme="minorHAnsi" w:hAnsiTheme="minorHAnsi" w:cstheme="minorHAnsi"/>
+          <w:b/>
+          <w:szCs w:val="24"/>
+        </w:rPr>
+      </w:pPr>
+    </w:p>
+    <w:p>
+      <w:pPr>
+        <w:ind w:firstLine="0"/>
+        <w:jc w:val="both"/>
+        <w:rPr>
+          <w:rFonts w:asciiTheme="minorHAnsi" w:hAnsiTheme="minorHAnsi" w:cstheme="minorHAnsi"/>
+          <w:b/>
+          <w:szCs w:val="24"/>
+        </w:rPr>
+      </w:pPr>
+      <w:r>
+        <w:rPr>
+          <w:rFonts w:asciiTheme="minorHAnsi" w:hAnsiTheme="minorHAnsi" w:cstheme="minorHAnsi"/>
+          <w:b/>
+          <w:szCs w:val="24"/>
+        </w:rPr>
+        <w:t xml:space="preserve">2.2.7 </w:t>
+      </w:r>
+      <w:r>
+        <w:rPr>
+          <w:rFonts w:asciiTheme="minorHAnsi" w:hAnsiTheme="minorHAnsi" w:cstheme="minorHAnsi"/>
+          <w:b/>
+          <w:szCs w:val="24"/>
+        </w:rPr>
+        <w:t>RF007 – Empréstimo de Livro</w:t>
+      </w:r>
+    </w:p>
+    <w:p>
+      <w:pPr>
+        <w:jc w:val="both"/>
+        <w:rPr>
+          <w:rFonts w:asciiTheme="minorHAnsi" w:hAnsiTheme="minorHAnsi" w:cstheme="minorHAnsi"/>
+          <w:szCs w:val="24"/>
+        </w:rPr>
+      </w:pPr>
+      <w:r>
+        <w:rPr>
+          <w:rFonts w:asciiTheme="minorHAnsi" w:hAnsiTheme="minorHAnsi" w:cstheme="minorHAnsi"/>
+          <w:szCs w:val="24"/>
+        </w:rPr>
+        <w:t>Descrição: O sistema deve permitir que o usuário registre o empréstimo de um ou mais livros para um aluno cadastrado.</w:t>
+      </w:r>
+    </w:p>
+    <w:p>
+      <w:pPr>
+        <w:jc w:val="both"/>
+        <w:rPr>
+          <w:rFonts w:asciiTheme="minorHAnsi" w:hAnsiTheme="minorHAnsi" w:cstheme="minorHAnsi"/>
+          <w:szCs w:val="24"/>
+        </w:rPr>
+      </w:pPr>
+      <w:r>
+        <w:rPr>
+          <w:rFonts w:asciiTheme="minorHAnsi" w:hAnsiTheme="minorHAnsi" w:cstheme="minorHAnsi"/>
+          <w:szCs w:val="24"/>
+        </w:rPr>
+        <w:t>Prioridade: Alta</w:t>
+      </w:r>
+    </w:p>
+    <w:p>
+      <w:pPr>
+        <w:jc w:val="both"/>
+        <w:rPr>
+          <w:rFonts w:asciiTheme="minorHAnsi" w:hAnsiTheme="minorHAnsi" w:cstheme="minorHAnsi"/>
+          <w:szCs w:val="24"/>
+        </w:rPr>
+      </w:pPr>
+      <w:r>
+        <w:rPr>
+          <w:rFonts w:asciiTheme="minorHAnsi" w:hAnsiTheme="minorHAnsi" w:cstheme="minorHAnsi"/>
+          <w:szCs w:val="24"/>
+        </w:rPr>
+        <w:t>Entrada:</w:t>
       </w:r>
     </w:p>
     <w:p>
@@ -3201,12 +4474,18 @@
           <w:numId w:val="28"/>
         </w:numPr>
         <w:jc w:val="both"/>
-      </w:pPr>
-      <w:proofErr w:type="spellStart"/>
-      <w:r>
-        <w:t>Email</w:t>
-      </w:r>
-      <w:proofErr w:type="spellEnd"/>
+        <w:rPr>
+          <w:rFonts w:asciiTheme="minorHAnsi" w:hAnsiTheme="minorHAnsi" w:cstheme="minorHAnsi"/>
+          <w:szCs w:val="24"/>
+        </w:rPr>
+      </w:pPr>
+      <w:r>
+        <w:rPr>
+          <w:rFonts w:asciiTheme="minorHAnsi" w:hAnsiTheme="minorHAnsi" w:cstheme="minorHAnsi"/>
+          <w:szCs w:val="24"/>
+        </w:rPr>
+        <w:t>Identificação do aluno (número de matrícula).</w:t>
+      </w:r>
     </w:p>
     <w:p>
       <w:pPr>
@@ -3216,746 +4495,33 @@
           <w:numId w:val="28"/>
         </w:numPr>
         <w:jc w:val="both"/>
-      </w:pPr>
-      <w:r>
-        <w:t>Celular (obrigatório).</w:t>
-      </w:r>
-    </w:p>
-    <w:p>
-      <w:pPr>
-        <w:ind w:left="708" w:firstLine="0"/>
-        <w:jc w:val="both"/>
-        <w:rPr>
-          <w:rFonts w:asciiTheme="minorHAnsi" w:hAnsiTheme="minorHAnsi" w:cstheme="minorHAnsi"/>
-          <w:szCs w:val="24"/>
-        </w:rPr>
-      </w:pPr>
-      <w:r>
-        <w:rPr>
-          <w:rFonts w:asciiTheme="minorHAnsi" w:hAnsiTheme="minorHAnsi" w:cstheme="minorHAnsi"/>
-          <w:szCs w:val="24"/>
-        </w:rPr>
-        <w:t>Processamento:</w:t>
-      </w:r>
-    </w:p>
-    <w:p>
-      <w:pPr>
-        <w:pStyle w:val="PargrafodaLista"/>
-        <w:numPr>
-          <w:ilvl w:val="0"/>
-          <w:numId w:val="32"/>
-        </w:numPr>
-        <w:jc w:val="both"/>
-        <w:rPr>
-          <w:rFonts w:asciiTheme="minorHAnsi" w:hAnsiTheme="minorHAnsi" w:cstheme="minorHAnsi"/>
-          <w:szCs w:val="24"/>
-        </w:rPr>
-      </w:pPr>
-      <w:r>
-        <w:rPr>
-          <w:rFonts w:asciiTheme="minorHAnsi" w:hAnsiTheme="minorHAnsi" w:cstheme="minorHAnsi"/>
-          <w:szCs w:val="24"/>
-        </w:rPr>
-        <w:t>O sistema deve validar os campos obrigatórios.</w:t>
-      </w:r>
-    </w:p>
-    <w:p>
-      <w:pPr>
-        <w:jc w:val="both"/>
-        <w:rPr>
-          <w:rFonts w:asciiTheme="minorHAnsi" w:hAnsiTheme="minorHAnsi" w:cstheme="minorHAnsi"/>
-          <w:szCs w:val="24"/>
-        </w:rPr>
-      </w:pPr>
-      <w:r>
-        <w:rPr>
-          <w:rFonts w:asciiTheme="minorHAnsi" w:hAnsiTheme="minorHAnsi" w:cstheme="minorHAnsi"/>
-          <w:szCs w:val="24"/>
-        </w:rPr>
-        <w:t>Saída:</w:t>
-      </w:r>
-    </w:p>
-    <w:p>
-      <w:pPr>
-        <w:pStyle w:val="PargrafodaLista"/>
-        <w:numPr>
-          <w:ilvl w:val="0"/>
-          <w:numId w:val="32"/>
-        </w:numPr>
-        <w:jc w:val="both"/>
-        <w:rPr>
-          <w:rFonts w:asciiTheme="minorHAnsi" w:hAnsiTheme="minorHAnsi" w:cstheme="minorHAnsi"/>
-          <w:szCs w:val="24"/>
-        </w:rPr>
-      </w:pPr>
-      <w:r>
-        <w:rPr>
-          <w:rFonts w:asciiTheme="minorHAnsi" w:hAnsiTheme="minorHAnsi" w:cstheme="minorHAnsi"/>
-          <w:szCs w:val="24"/>
-        </w:rPr>
-        <w:t>Mensagem de sucesso ao cadastrar o aluno.</w:t>
-      </w:r>
-    </w:p>
-    <w:p>
-      <w:pPr>
-        <w:pStyle w:val="PargrafodaLista"/>
-        <w:numPr>
-          <w:ilvl w:val="0"/>
-          <w:numId w:val="32"/>
-        </w:numPr>
-        <w:jc w:val="both"/>
-        <w:rPr>
-          <w:rFonts w:asciiTheme="minorHAnsi" w:hAnsiTheme="minorHAnsi" w:cstheme="minorHAnsi"/>
-          <w:szCs w:val="24"/>
-        </w:rPr>
-      </w:pPr>
-      <w:r>
-        <w:rPr>
-          <w:rFonts w:asciiTheme="minorHAnsi" w:hAnsiTheme="minorHAnsi" w:cstheme="minorHAnsi"/>
-          <w:szCs w:val="24"/>
-        </w:rPr>
-        <w:t>Mensagem de erro em caso de campos obrigatórios não preenchidos ou duplicidade de cadastro.</w:t>
-      </w:r>
-    </w:p>
-    <w:p>
-      <w:pPr>
-        <w:ind w:firstLine="708"/>
-        <w:jc w:val="both"/>
-        <w:rPr>
-          <w:rFonts w:asciiTheme="minorHAnsi" w:hAnsiTheme="minorHAnsi" w:cstheme="minorHAnsi"/>
-          <w:szCs w:val="24"/>
-        </w:rPr>
-      </w:pPr>
-      <w:r>
-        <w:rPr>
-          <w:rFonts w:asciiTheme="minorHAnsi" w:hAnsiTheme="minorHAnsi" w:cstheme="minorHAnsi"/>
-          <w:szCs w:val="24"/>
-        </w:rPr>
-        <w:t>Pós-condição:</w:t>
-      </w:r>
-    </w:p>
-    <w:p>
-      <w:pPr>
-        <w:pStyle w:val="PargrafodaLista"/>
-        <w:numPr>
-          <w:ilvl w:val="0"/>
-          <w:numId w:val="33"/>
-        </w:numPr>
-        <w:jc w:val="both"/>
-        <w:rPr>
-          <w:rFonts w:asciiTheme="minorHAnsi" w:hAnsiTheme="minorHAnsi" w:cstheme="minorHAnsi"/>
-          <w:szCs w:val="24"/>
-        </w:rPr>
-      </w:pPr>
-      <w:r>
-        <w:rPr>
-          <w:rFonts w:asciiTheme="minorHAnsi" w:hAnsiTheme="minorHAnsi" w:cstheme="minorHAnsi"/>
-          <w:szCs w:val="24"/>
-        </w:rPr>
-        <w:t>O aluno cadastrado deve ser exibido na lista de alunos cadastrados.</w:t>
-      </w:r>
-    </w:p>
-    <w:p>
-      <w:pPr>
-        <w:jc w:val="both"/>
-        <w:rPr>
-          <w:rFonts w:asciiTheme="minorHAnsi" w:hAnsiTheme="minorHAnsi" w:cstheme="minorHAnsi"/>
-          <w:b/>
-          <w:szCs w:val="24"/>
-        </w:rPr>
-      </w:pPr>
-    </w:p>
-    <w:p>
-      <w:pPr>
-        <w:jc w:val="both"/>
-        <w:rPr>
-          <w:rFonts w:asciiTheme="minorHAnsi" w:hAnsiTheme="minorHAnsi" w:cstheme="minorHAnsi"/>
-          <w:b/>
-          <w:szCs w:val="24"/>
-        </w:rPr>
-      </w:pPr>
-      <w:r>
-        <w:rPr>
-          <w:rFonts w:asciiTheme="minorHAnsi" w:hAnsiTheme="minorHAnsi" w:cstheme="minorHAnsi"/>
-          <w:b/>
-          <w:szCs w:val="24"/>
-        </w:rPr>
-        <w:t xml:space="preserve">2.2.5 </w:t>
-      </w:r>
-      <w:r>
-        <w:rPr>
-          <w:rFonts w:asciiTheme="minorHAnsi" w:hAnsiTheme="minorHAnsi" w:cstheme="minorHAnsi"/>
-          <w:b/>
-          <w:szCs w:val="24"/>
-        </w:rPr>
-        <w:t>RF005 – Editar Aluno</w:t>
-      </w:r>
-    </w:p>
-    <w:p>
-      <w:pPr>
-        <w:jc w:val="both"/>
-        <w:rPr>
-          <w:rFonts w:asciiTheme="minorHAnsi" w:hAnsiTheme="minorHAnsi" w:cstheme="minorHAnsi"/>
-          <w:szCs w:val="24"/>
-        </w:rPr>
-      </w:pPr>
-      <w:r>
-        <w:rPr>
-          <w:rFonts w:asciiTheme="minorHAnsi" w:hAnsiTheme="minorHAnsi" w:cstheme="minorHAnsi"/>
-          <w:szCs w:val="24"/>
-        </w:rPr>
-        <w:t>Descrição: O sistema deve permitir que o usuário edite as informações de um aluno previamente cadastrado.</w:t>
-      </w:r>
-    </w:p>
-    <w:p>
-      <w:pPr>
-        <w:jc w:val="both"/>
-        <w:rPr>
-          <w:rFonts w:asciiTheme="minorHAnsi" w:hAnsiTheme="minorHAnsi" w:cstheme="minorHAnsi"/>
-          <w:szCs w:val="24"/>
-        </w:rPr>
-      </w:pPr>
-      <w:r>
-        <w:rPr>
-          <w:rFonts w:asciiTheme="minorHAnsi" w:hAnsiTheme="minorHAnsi" w:cstheme="minorHAnsi"/>
-          <w:szCs w:val="24"/>
-        </w:rPr>
-        <w:t>Prioridade: Alta</w:t>
-      </w:r>
-    </w:p>
-    <w:p>
-      <w:pPr>
-        <w:jc w:val="both"/>
-        <w:rPr>
-          <w:rFonts w:asciiTheme="minorHAnsi" w:hAnsiTheme="minorHAnsi" w:cstheme="minorHAnsi"/>
-          <w:szCs w:val="24"/>
-        </w:rPr>
-      </w:pPr>
-      <w:r>
-        <w:rPr>
-          <w:rFonts w:asciiTheme="minorHAnsi" w:hAnsiTheme="minorHAnsi" w:cstheme="minorHAnsi"/>
-          <w:szCs w:val="24"/>
-        </w:rPr>
-        <w:t>Entrada:</w:t>
-      </w:r>
-    </w:p>
-    <w:p>
-      <w:pPr>
-        <w:pStyle w:val="PargrafodaLista"/>
-        <w:numPr>
-          <w:ilvl w:val="0"/>
-          <w:numId w:val="33"/>
-        </w:numPr>
-        <w:jc w:val="both"/>
-        <w:rPr>
-          <w:rFonts w:asciiTheme="minorHAnsi" w:hAnsiTheme="minorHAnsi" w:cstheme="minorHAnsi"/>
-          <w:szCs w:val="24"/>
-        </w:rPr>
-      </w:pPr>
-      <w:r>
-        <w:rPr>
-          <w:rFonts w:asciiTheme="minorHAnsi" w:hAnsiTheme="minorHAnsi" w:cstheme="minorHAnsi"/>
-          <w:szCs w:val="24"/>
-        </w:rPr>
-        <w:t>Identificação do aluno a ser editado (ID ou RA).</w:t>
-      </w:r>
-    </w:p>
-    <w:p>
-      <w:pPr>
-        <w:pStyle w:val="PargrafodaLista"/>
-        <w:numPr>
-          <w:ilvl w:val="0"/>
-          <w:numId w:val="33"/>
-        </w:numPr>
-        <w:jc w:val="both"/>
-        <w:rPr>
-          <w:rFonts w:asciiTheme="minorHAnsi" w:hAnsiTheme="minorHAnsi" w:cstheme="minorHAnsi"/>
-          <w:szCs w:val="24"/>
-        </w:rPr>
-      </w:pPr>
-      <w:r>
-        <w:rPr>
-          <w:rFonts w:asciiTheme="minorHAnsi" w:hAnsiTheme="minorHAnsi" w:cstheme="minorHAnsi"/>
-          <w:szCs w:val="24"/>
-        </w:rPr>
-        <w:t>Campos a serem editados (colocar aqui).</w:t>
-      </w:r>
-    </w:p>
-    <w:p>
-      <w:pPr>
-        <w:jc w:val="both"/>
-        <w:rPr>
-          <w:rFonts w:asciiTheme="minorHAnsi" w:hAnsiTheme="minorHAnsi" w:cstheme="minorHAnsi"/>
-          <w:szCs w:val="24"/>
-        </w:rPr>
-      </w:pPr>
-      <w:r>
-        <w:rPr>
-          <w:rFonts w:asciiTheme="minorHAnsi" w:hAnsiTheme="minorHAnsi" w:cstheme="minorHAnsi"/>
-          <w:szCs w:val="24"/>
-        </w:rPr>
-        <w:t>Processamento:</w:t>
-      </w:r>
-    </w:p>
-    <w:p>
-      <w:pPr>
-        <w:pStyle w:val="PargrafodaLista"/>
-        <w:numPr>
-          <w:ilvl w:val="0"/>
-          <w:numId w:val="34"/>
-        </w:numPr>
-        <w:jc w:val="both"/>
-        <w:rPr>
-          <w:rFonts w:asciiTheme="minorHAnsi" w:hAnsiTheme="minorHAnsi" w:cstheme="minorHAnsi"/>
-          <w:szCs w:val="24"/>
-        </w:rPr>
-      </w:pPr>
-      <w:r>
-        <w:rPr>
-          <w:rFonts w:asciiTheme="minorHAnsi" w:hAnsiTheme="minorHAnsi" w:cstheme="minorHAnsi"/>
-          <w:szCs w:val="24"/>
-        </w:rPr>
-        <w:t>O sistema deve validar os campos obrigatórios.</w:t>
-      </w:r>
-    </w:p>
-    <w:p>
-      <w:pPr>
-        <w:jc w:val="both"/>
-        <w:rPr>
-          <w:rFonts w:asciiTheme="minorHAnsi" w:hAnsiTheme="minorHAnsi" w:cstheme="minorHAnsi"/>
-          <w:szCs w:val="24"/>
-        </w:rPr>
-      </w:pPr>
-      <w:r>
-        <w:rPr>
-          <w:rFonts w:asciiTheme="minorHAnsi" w:hAnsiTheme="minorHAnsi" w:cstheme="minorHAnsi"/>
-          <w:szCs w:val="24"/>
-        </w:rPr>
-        <w:t>Saída:</w:t>
-      </w:r>
-    </w:p>
-    <w:p>
-      <w:pPr>
-        <w:pStyle w:val="PargrafodaLista"/>
-        <w:numPr>
-          <w:ilvl w:val="0"/>
-          <w:numId w:val="34"/>
-        </w:numPr>
-        <w:jc w:val="both"/>
-        <w:rPr>
-          <w:rFonts w:asciiTheme="minorHAnsi" w:hAnsiTheme="minorHAnsi" w:cstheme="minorHAnsi"/>
-          <w:szCs w:val="24"/>
-        </w:rPr>
-      </w:pPr>
-      <w:r>
-        <w:rPr>
-          <w:rFonts w:asciiTheme="minorHAnsi" w:hAnsiTheme="minorHAnsi" w:cstheme="minorHAnsi"/>
-          <w:szCs w:val="24"/>
-        </w:rPr>
-        <w:t>Mensagem de sucesso ao salvar as alterações.</w:t>
-      </w:r>
-    </w:p>
-    <w:p>
-      <w:pPr>
-        <w:pStyle w:val="PargrafodaLista"/>
-        <w:numPr>
-          <w:ilvl w:val="0"/>
-          <w:numId w:val="34"/>
-        </w:numPr>
-        <w:jc w:val="both"/>
-        <w:rPr>
-          <w:rFonts w:asciiTheme="minorHAnsi" w:hAnsiTheme="minorHAnsi" w:cstheme="minorHAnsi"/>
-          <w:szCs w:val="24"/>
-        </w:rPr>
-      </w:pPr>
-      <w:r>
-        <w:rPr>
-          <w:rFonts w:asciiTheme="minorHAnsi" w:hAnsiTheme="minorHAnsi" w:cstheme="minorHAnsi"/>
-          <w:szCs w:val="24"/>
-        </w:rPr>
-        <w:t>Mensagem de erro caso haja duplicidade ou campos obrigatórios não preenchidos.</w:t>
-      </w:r>
-    </w:p>
-    <w:p>
-      <w:pPr>
-        <w:jc w:val="both"/>
-        <w:rPr>
-          <w:rFonts w:asciiTheme="minorHAnsi" w:hAnsiTheme="minorHAnsi" w:cstheme="minorHAnsi"/>
-          <w:szCs w:val="24"/>
-        </w:rPr>
-      </w:pPr>
-      <w:r>
-        <w:rPr>
-          <w:rFonts w:asciiTheme="minorHAnsi" w:hAnsiTheme="minorHAnsi" w:cstheme="minorHAnsi"/>
-          <w:szCs w:val="24"/>
-        </w:rPr>
-        <w:t>Pós-condição:</w:t>
-      </w:r>
-    </w:p>
-    <w:p>
-      <w:pPr>
-        <w:pStyle w:val="PargrafodaLista"/>
-        <w:numPr>
-          <w:ilvl w:val="0"/>
-          <w:numId w:val="35"/>
-        </w:numPr>
-        <w:jc w:val="both"/>
-        <w:rPr>
-          <w:rFonts w:asciiTheme="minorHAnsi" w:hAnsiTheme="minorHAnsi" w:cstheme="minorHAnsi"/>
-          <w:szCs w:val="24"/>
-        </w:rPr>
-      </w:pPr>
-      <w:r>
-        <w:rPr>
-          <w:rFonts w:asciiTheme="minorHAnsi" w:hAnsiTheme="minorHAnsi" w:cstheme="minorHAnsi"/>
-          <w:szCs w:val="24"/>
-        </w:rPr>
-        <w:lastRenderedPageBreak/>
-        <w:t>As alterações devem ser refletidas na lista de alunos cadastrados e nos registros de empréstimos associados ao aluno.</w:t>
-      </w:r>
-    </w:p>
-    <w:p>
-      <w:pPr>
-        <w:ind w:firstLine="0"/>
-        <w:jc w:val="both"/>
-        <w:rPr>
-          <w:rFonts w:asciiTheme="minorHAnsi" w:hAnsiTheme="minorHAnsi" w:cstheme="minorHAnsi"/>
-          <w:b/>
-          <w:szCs w:val="24"/>
-        </w:rPr>
-      </w:pPr>
-    </w:p>
-    <w:p>
-      <w:pPr>
-        <w:jc w:val="both"/>
-        <w:rPr>
-          <w:rFonts w:asciiTheme="minorHAnsi" w:hAnsiTheme="minorHAnsi" w:cstheme="minorHAnsi"/>
-          <w:b/>
-          <w:szCs w:val="24"/>
-        </w:rPr>
-      </w:pPr>
-      <w:r>
-        <w:rPr>
-          <w:rFonts w:asciiTheme="minorHAnsi" w:hAnsiTheme="minorHAnsi" w:cstheme="minorHAnsi"/>
-          <w:b/>
-          <w:szCs w:val="24"/>
-        </w:rPr>
-        <w:t xml:space="preserve">2.2.6 </w:t>
-      </w:r>
-      <w:r>
-        <w:rPr>
-          <w:rFonts w:asciiTheme="minorHAnsi" w:hAnsiTheme="minorHAnsi" w:cstheme="minorHAnsi"/>
-          <w:b/>
-          <w:szCs w:val="24"/>
-        </w:rPr>
-        <w:t>RF006- Excluir Aluno</w:t>
-      </w:r>
-    </w:p>
-    <w:p>
-      <w:pPr>
-        <w:jc w:val="both"/>
-        <w:rPr>
-          <w:rFonts w:asciiTheme="minorHAnsi" w:hAnsiTheme="minorHAnsi" w:cstheme="minorHAnsi"/>
-          <w:szCs w:val="24"/>
-        </w:rPr>
-      </w:pPr>
-      <w:r>
-        <w:rPr>
-          <w:rFonts w:asciiTheme="minorHAnsi" w:hAnsiTheme="minorHAnsi" w:cstheme="minorHAnsi"/>
-          <w:szCs w:val="24"/>
-        </w:rPr>
-        <w:t>Descrição: O aluno deve permitir que o usuário exclua um aluno da lista.</w:t>
-      </w:r>
-    </w:p>
-    <w:p>
-      <w:pPr>
-        <w:jc w:val="both"/>
-        <w:rPr>
-          <w:rFonts w:asciiTheme="minorHAnsi" w:hAnsiTheme="minorHAnsi" w:cstheme="minorHAnsi"/>
-          <w:szCs w:val="24"/>
-        </w:rPr>
-      </w:pPr>
-      <w:r>
-        <w:rPr>
-          <w:rFonts w:asciiTheme="minorHAnsi" w:hAnsiTheme="minorHAnsi" w:cstheme="minorHAnsi"/>
-          <w:szCs w:val="24"/>
-        </w:rPr>
-        <w:t>Prioridade: Média</w:t>
-      </w:r>
-    </w:p>
-    <w:p>
-      <w:pPr>
-        <w:jc w:val="both"/>
-        <w:rPr>
-          <w:rFonts w:asciiTheme="minorHAnsi" w:hAnsiTheme="minorHAnsi" w:cstheme="minorHAnsi"/>
-          <w:szCs w:val="24"/>
-        </w:rPr>
-      </w:pPr>
-      <w:r>
-        <w:rPr>
-          <w:rFonts w:asciiTheme="minorHAnsi" w:hAnsiTheme="minorHAnsi" w:cstheme="minorHAnsi"/>
-          <w:szCs w:val="24"/>
-        </w:rPr>
-        <w:t>Entrada:</w:t>
-      </w:r>
-    </w:p>
-    <w:p>
-      <w:pPr>
-        <w:pStyle w:val="PargrafodaLista"/>
-        <w:numPr>
-          <w:ilvl w:val="0"/>
-          <w:numId w:val="35"/>
-        </w:numPr>
-        <w:jc w:val="both"/>
-        <w:rPr>
-          <w:rFonts w:asciiTheme="minorHAnsi" w:hAnsiTheme="minorHAnsi" w:cstheme="minorHAnsi"/>
-          <w:szCs w:val="24"/>
-        </w:rPr>
-      </w:pPr>
-      <w:r>
-        <w:rPr>
-          <w:rFonts w:asciiTheme="minorHAnsi" w:hAnsiTheme="minorHAnsi" w:cstheme="minorHAnsi"/>
-          <w:szCs w:val="24"/>
-        </w:rPr>
-        <w:t>Identificação do aluno a ser excluído (ID ou RA).</w:t>
-      </w:r>
-    </w:p>
-    <w:p>
-      <w:pPr>
-        <w:jc w:val="both"/>
-        <w:rPr>
-          <w:rFonts w:asciiTheme="minorHAnsi" w:hAnsiTheme="minorHAnsi" w:cstheme="minorHAnsi"/>
-          <w:szCs w:val="24"/>
-        </w:rPr>
-      </w:pPr>
-      <w:r>
-        <w:rPr>
-          <w:rFonts w:asciiTheme="minorHAnsi" w:hAnsiTheme="minorHAnsi" w:cstheme="minorHAnsi"/>
-          <w:szCs w:val="24"/>
-        </w:rPr>
-        <w:t>Processamento:</w:t>
-      </w:r>
-    </w:p>
-    <w:p>
-      <w:pPr>
-        <w:pStyle w:val="PargrafodaLista"/>
-        <w:numPr>
-          <w:ilvl w:val="0"/>
-          <w:numId w:val="35"/>
-        </w:numPr>
-        <w:jc w:val="both"/>
-        <w:rPr>
-          <w:rFonts w:asciiTheme="minorHAnsi" w:hAnsiTheme="minorHAnsi" w:cstheme="minorHAnsi"/>
-          <w:szCs w:val="24"/>
-        </w:rPr>
-      </w:pPr>
-      <w:r>
-        <w:rPr>
-          <w:rFonts w:asciiTheme="minorHAnsi" w:hAnsiTheme="minorHAnsi" w:cstheme="minorHAnsi"/>
-          <w:szCs w:val="24"/>
-        </w:rPr>
-        <w:t>O sistema deve verificar se há empréstimos ativos ou pendentes associados ao aluno.</w:t>
-      </w:r>
-    </w:p>
-    <w:p>
-      <w:pPr>
-        <w:pStyle w:val="PargrafodaLista"/>
-        <w:numPr>
-          <w:ilvl w:val="0"/>
-          <w:numId w:val="35"/>
-        </w:numPr>
-        <w:jc w:val="both"/>
-        <w:rPr>
-          <w:rFonts w:asciiTheme="minorHAnsi" w:hAnsiTheme="minorHAnsi" w:cstheme="minorHAnsi"/>
-          <w:szCs w:val="24"/>
-        </w:rPr>
-      </w:pPr>
-      <w:r>
-        <w:rPr>
-          <w:rFonts w:asciiTheme="minorHAnsi" w:hAnsiTheme="minorHAnsi" w:cstheme="minorHAnsi"/>
-          <w:szCs w:val="24"/>
-        </w:rPr>
-        <w:t>Se houver empréstimos associados, o sistema deve impedir a exclusão e informar o usuário.</w:t>
-      </w:r>
-    </w:p>
-    <w:p>
-      <w:pPr>
-        <w:ind w:left="708" w:firstLine="0"/>
-        <w:jc w:val="both"/>
-        <w:rPr>
-          <w:rFonts w:asciiTheme="minorHAnsi" w:hAnsiTheme="minorHAnsi" w:cstheme="minorHAnsi"/>
-          <w:szCs w:val="24"/>
-        </w:rPr>
-      </w:pPr>
-      <w:r>
-        <w:rPr>
-          <w:rFonts w:asciiTheme="minorHAnsi" w:hAnsiTheme="minorHAnsi" w:cstheme="minorHAnsi"/>
-          <w:szCs w:val="24"/>
-        </w:rPr>
-        <w:t xml:space="preserve">Saída: </w:t>
-      </w:r>
-    </w:p>
-    <w:p>
-      <w:pPr>
-        <w:pStyle w:val="PargrafodaLista"/>
-        <w:numPr>
-          <w:ilvl w:val="0"/>
-          <w:numId w:val="36"/>
-        </w:numPr>
-        <w:jc w:val="both"/>
-        <w:rPr>
-          <w:rFonts w:asciiTheme="minorHAnsi" w:hAnsiTheme="minorHAnsi" w:cstheme="minorHAnsi"/>
-          <w:szCs w:val="24"/>
-        </w:rPr>
-      </w:pPr>
-      <w:r>
-        <w:rPr>
-          <w:rFonts w:asciiTheme="minorHAnsi" w:hAnsiTheme="minorHAnsi" w:cstheme="minorHAnsi"/>
-          <w:szCs w:val="24"/>
-        </w:rPr>
-        <w:t>Mensagem de sucesso ao excluir o aluno.</w:t>
-      </w:r>
-    </w:p>
-    <w:p>
-      <w:pPr>
-        <w:pStyle w:val="PargrafodaLista"/>
-        <w:numPr>
-          <w:ilvl w:val="0"/>
-          <w:numId w:val="36"/>
-        </w:numPr>
-        <w:jc w:val="both"/>
-        <w:rPr>
-          <w:rFonts w:asciiTheme="minorHAnsi" w:hAnsiTheme="minorHAnsi" w:cstheme="minorHAnsi"/>
-          <w:szCs w:val="24"/>
-        </w:rPr>
-      </w:pPr>
-      <w:r>
-        <w:rPr>
-          <w:rFonts w:asciiTheme="minorHAnsi" w:hAnsiTheme="minorHAnsi" w:cstheme="minorHAnsi"/>
-          <w:szCs w:val="24"/>
-        </w:rPr>
-        <w:t>Mensagem de erro caso existam empréstimos associados impedindo a excussão.</w:t>
-      </w:r>
-    </w:p>
-    <w:p>
-      <w:pPr>
-        <w:jc w:val="both"/>
-        <w:rPr>
-          <w:rFonts w:asciiTheme="minorHAnsi" w:hAnsiTheme="minorHAnsi" w:cstheme="minorHAnsi"/>
-          <w:szCs w:val="24"/>
-        </w:rPr>
-      </w:pPr>
-      <w:r>
-        <w:rPr>
-          <w:rFonts w:asciiTheme="minorHAnsi" w:hAnsiTheme="minorHAnsi" w:cstheme="minorHAnsi"/>
-          <w:szCs w:val="24"/>
-        </w:rPr>
-        <w:t>Pós-condição:</w:t>
-      </w:r>
-    </w:p>
-    <w:p>
-      <w:pPr>
-        <w:pStyle w:val="PargrafodaLista"/>
-        <w:numPr>
-          <w:ilvl w:val="0"/>
-          <w:numId w:val="37"/>
-        </w:numPr>
-        <w:jc w:val="both"/>
-        <w:rPr>
-          <w:rFonts w:asciiTheme="minorHAnsi" w:hAnsiTheme="minorHAnsi" w:cstheme="minorHAnsi"/>
-          <w:szCs w:val="24"/>
-        </w:rPr>
-      </w:pPr>
-      <w:r>
-        <w:rPr>
-          <w:rFonts w:asciiTheme="minorHAnsi" w:hAnsiTheme="minorHAnsi" w:cstheme="minorHAnsi"/>
-          <w:szCs w:val="24"/>
-        </w:rPr>
-        <w:t>O livro deve ser removido da lista de cadastro de alunos e não deve aparecer nas buscas e consultas.</w:t>
-      </w:r>
-    </w:p>
-    <w:p>
-      <w:pPr>
-        <w:jc w:val="both"/>
-        <w:rPr>
-          <w:rFonts w:asciiTheme="minorHAnsi" w:hAnsiTheme="minorHAnsi" w:cstheme="minorHAnsi"/>
-          <w:b/>
-          <w:szCs w:val="24"/>
-        </w:rPr>
-      </w:pPr>
-    </w:p>
-    <w:p>
-      <w:pPr>
-        <w:jc w:val="both"/>
-        <w:rPr>
-          <w:rFonts w:asciiTheme="minorHAnsi" w:hAnsiTheme="minorHAnsi" w:cstheme="minorHAnsi"/>
-          <w:b/>
-          <w:szCs w:val="24"/>
-        </w:rPr>
-      </w:pPr>
-      <w:r>
-        <w:rPr>
-          <w:rFonts w:asciiTheme="minorHAnsi" w:hAnsiTheme="minorHAnsi" w:cstheme="minorHAnsi"/>
-          <w:b/>
-          <w:szCs w:val="24"/>
-        </w:rPr>
-        <w:t xml:space="preserve">2.2.7 </w:t>
-      </w:r>
-      <w:r>
-        <w:rPr>
-          <w:rFonts w:asciiTheme="minorHAnsi" w:hAnsiTheme="minorHAnsi" w:cstheme="minorHAnsi"/>
-          <w:b/>
-          <w:szCs w:val="24"/>
-        </w:rPr>
-        <w:t>RF007 – Empréstimo de Livro</w:t>
-      </w:r>
-    </w:p>
-    <w:p>
-      <w:pPr>
-        <w:jc w:val="both"/>
-        <w:rPr>
-          <w:rFonts w:asciiTheme="minorHAnsi" w:hAnsiTheme="minorHAnsi" w:cstheme="minorHAnsi"/>
-          <w:szCs w:val="24"/>
-        </w:rPr>
-      </w:pPr>
-      <w:r>
-        <w:rPr>
-          <w:rFonts w:asciiTheme="minorHAnsi" w:hAnsiTheme="minorHAnsi" w:cstheme="minorHAnsi"/>
-          <w:szCs w:val="24"/>
-        </w:rPr>
-        <w:t>Descrição: O sistema deve permitir que o usuário registre o empréstimo de um ou mais livros para um aluno cadastrado.</w:t>
-      </w:r>
-    </w:p>
-    <w:p>
-      <w:pPr>
-        <w:jc w:val="both"/>
-        <w:rPr>
-          <w:rFonts w:asciiTheme="minorHAnsi" w:hAnsiTheme="minorHAnsi" w:cstheme="minorHAnsi"/>
-          <w:szCs w:val="24"/>
-        </w:rPr>
-      </w:pPr>
-      <w:r>
-        <w:rPr>
-          <w:rFonts w:asciiTheme="minorHAnsi" w:hAnsiTheme="minorHAnsi" w:cstheme="minorHAnsi"/>
-          <w:szCs w:val="24"/>
-        </w:rPr>
-        <w:t>Prioridade: Alta</w:t>
-      </w:r>
-    </w:p>
-    <w:p>
-      <w:pPr>
-        <w:jc w:val="both"/>
-        <w:rPr>
-          <w:rFonts w:asciiTheme="minorHAnsi" w:hAnsiTheme="minorHAnsi" w:cstheme="minorHAnsi"/>
-          <w:szCs w:val="24"/>
-        </w:rPr>
-      </w:pPr>
-      <w:r>
-        <w:rPr>
-          <w:rFonts w:asciiTheme="minorHAnsi" w:hAnsiTheme="minorHAnsi" w:cstheme="minorHAnsi"/>
-          <w:szCs w:val="24"/>
-        </w:rPr>
-        <w:t>Entrada:</w:t>
+        <w:rPr>
+          <w:rFonts w:asciiTheme="minorHAnsi" w:hAnsiTheme="minorHAnsi" w:cstheme="minorHAnsi"/>
+          <w:szCs w:val="24"/>
+        </w:rPr>
+      </w:pPr>
+      <w:r>
+        <w:rPr>
+          <w:rFonts w:asciiTheme="minorHAnsi" w:hAnsiTheme="minorHAnsi" w:cstheme="minorHAnsi"/>
+          <w:szCs w:val="24"/>
+        </w:rPr>
+        <w:t xml:space="preserve">Identificação </w:t>
+      </w:r>
+      <w:proofErr w:type="gramStart"/>
+      <w:r>
+        <w:rPr>
+          <w:rFonts w:asciiTheme="minorHAnsi" w:hAnsiTheme="minorHAnsi" w:cstheme="minorHAnsi"/>
+          <w:szCs w:val="24"/>
+        </w:rPr>
+        <w:t>do(</w:t>
+      </w:r>
+      <w:proofErr w:type="gramEnd"/>
+      <w:r>
+        <w:rPr>
+          <w:rFonts w:asciiTheme="minorHAnsi" w:hAnsiTheme="minorHAnsi" w:cstheme="minorHAnsi"/>
+          <w:szCs w:val="24"/>
+        </w:rPr>
+        <w:t>s) livro(s) a ser(em) emprestado(s) (ID do livro).</w:t>
       </w:r>
     </w:p>
     <w:p>
@@ -3976,7 +4542,8 @@
           <w:rFonts w:asciiTheme="minorHAnsi" w:hAnsiTheme="minorHAnsi" w:cstheme="minorHAnsi"/>
           <w:szCs w:val="24"/>
         </w:rPr>
-        <w:t>Identificação do aluno (número de matrícula).</w:t>
+        <w:lastRenderedPageBreak/>
+        <w:t>Data de início do empréstimo (obrigatória).</w:t>
       </w:r>
     </w:p>
     <w:p>
@@ -3997,64 +4564,6 @@
           <w:rFonts w:asciiTheme="minorHAnsi" w:hAnsiTheme="minorHAnsi" w:cstheme="minorHAnsi"/>
           <w:szCs w:val="24"/>
         </w:rPr>
-        <w:t xml:space="preserve">Identificação </w:t>
-      </w:r>
-      <w:proofErr w:type="gramStart"/>
-      <w:r>
-        <w:rPr>
-          <w:rFonts w:asciiTheme="minorHAnsi" w:hAnsiTheme="minorHAnsi" w:cstheme="minorHAnsi"/>
-          <w:szCs w:val="24"/>
-        </w:rPr>
-        <w:t>do(</w:t>
-      </w:r>
-      <w:proofErr w:type="gramEnd"/>
-      <w:r>
-        <w:rPr>
-          <w:rFonts w:asciiTheme="minorHAnsi" w:hAnsiTheme="minorHAnsi" w:cstheme="minorHAnsi"/>
-          <w:szCs w:val="24"/>
-        </w:rPr>
-        <w:t>s) livro(s) a ser(em) emprestado(s) (ID do livro).</w:t>
-      </w:r>
-    </w:p>
-    <w:p>
-      <w:pPr>
-        <w:pStyle w:val="PargrafodaLista"/>
-        <w:numPr>
-          <w:ilvl w:val="0"/>
-          <w:numId w:val="28"/>
-        </w:numPr>
-        <w:jc w:val="both"/>
-        <w:rPr>
-          <w:rFonts w:asciiTheme="minorHAnsi" w:hAnsiTheme="minorHAnsi" w:cstheme="minorHAnsi"/>
-          <w:szCs w:val="24"/>
-        </w:rPr>
-      </w:pPr>
-      <w:r>
-        <w:rPr>
-          <w:rFonts w:asciiTheme="minorHAnsi" w:hAnsiTheme="minorHAnsi" w:cstheme="minorHAnsi"/>
-          <w:szCs w:val="24"/>
-        </w:rPr>
-        <w:t>Data de início do empréstimo (obrigatória).</w:t>
-      </w:r>
-    </w:p>
-    <w:p>
-      <w:pPr>
-        <w:pStyle w:val="PargrafodaLista"/>
-        <w:numPr>
-          <w:ilvl w:val="0"/>
-          <w:numId w:val="28"/>
-        </w:numPr>
-        <w:jc w:val="both"/>
-        <w:rPr>
-          <w:rFonts w:asciiTheme="minorHAnsi" w:hAnsiTheme="minorHAnsi" w:cstheme="minorHAnsi"/>
-          <w:szCs w:val="24"/>
-        </w:rPr>
-      </w:pPr>
-      <w:r>
-        <w:rPr>
-          <w:rFonts w:asciiTheme="minorHAnsi" w:hAnsiTheme="minorHAnsi" w:cstheme="minorHAnsi"/>
-          <w:szCs w:val="24"/>
-        </w:rPr>
         <w:t>Data prevista de devolução.</w:t>
       </w:r>
     </w:p>
@@ -4134,7 +4643,6 @@
           <w:rFonts w:asciiTheme="minorHAnsi" w:hAnsiTheme="minorHAnsi" w:cstheme="minorHAnsi"/>
           <w:szCs w:val="24"/>
         </w:rPr>
-        <w:lastRenderedPageBreak/>
         <w:t xml:space="preserve">O sistema deve associar o empréstimo ao aluno e </w:t>
       </w:r>
       <w:proofErr w:type="gramStart"/>
@@ -4330,6 +4838,157 @@
     </w:p>
     <w:p>
       <w:pPr>
+        <w:ind w:firstLine="0"/>
+        <w:jc w:val="both"/>
+        <w:rPr>
+          <w:rFonts w:asciiTheme="minorHAnsi" w:hAnsiTheme="minorHAnsi" w:cstheme="minorHAnsi"/>
+          <w:szCs w:val="24"/>
+        </w:rPr>
+      </w:pPr>
+    </w:p>
+    <w:p>
+      <w:pPr>
+        <w:ind w:firstLine="0"/>
+        <w:jc w:val="both"/>
+        <w:rPr>
+          <w:rFonts w:asciiTheme="minorHAnsi" w:hAnsiTheme="minorHAnsi" w:cstheme="minorHAnsi"/>
+          <w:szCs w:val="24"/>
+        </w:rPr>
+      </w:pPr>
+    </w:p>
+    <w:p>
+      <w:pPr>
+        <w:ind w:firstLine="0"/>
+        <w:jc w:val="both"/>
+        <w:rPr>
+          <w:rFonts w:asciiTheme="minorHAnsi" w:hAnsiTheme="minorHAnsi" w:cstheme="minorHAnsi"/>
+          <w:szCs w:val="24"/>
+        </w:rPr>
+      </w:pPr>
+    </w:p>
+    <w:p>
+      <w:pPr>
+        <w:ind w:firstLine="0"/>
+        <w:jc w:val="both"/>
+        <w:rPr>
+          <w:rFonts w:asciiTheme="minorHAnsi" w:hAnsiTheme="minorHAnsi" w:cstheme="minorHAnsi"/>
+          <w:szCs w:val="24"/>
+        </w:rPr>
+      </w:pPr>
+    </w:p>
+    <w:p>
+      <w:pPr>
+        <w:ind w:firstLine="0"/>
+        <w:jc w:val="both"/>
+        <w:rPr>
+          <w:rFonts w:asciiTheme="minorHAnsi" w:hAnsiTheme="minorHAnsi" w:cstheme="minorHAnsi"/>
+          <w:szCs w:val="24"/>
+        </w:rPr>
+      </w:pPr>
+    </w:p>
+    <w:p>
+      <w:pPr>
+        <w:ind w:firstLine="0"/>
+        <w:jc w:val="both"/>
+        <w:rPr>
+          <w:rFonts w:asciiTheme="minorHAnsi" w:hAnsiTheme="minorHAnsi" w:cstheme="minorHAnsi"/>
+          <w:szCs w:val="24"/>
+        </w:rPr>
+      </w:pPr>
+    </w:p>
+    <w:p>
+      <w:pPr>
+        <w:ind w:firstLine="0"/>
+        <w:jc w:val="both"/>
+        <w:rPr>
+          <w:rFonts w:asciiTheme="minorHAnsi" w:hAnsiTheme="minorHAnsi" w:cstheme="minorHAnsi"/>
+          <w:szCs w:val="24"/>
+        </w:rPr>
+      </w:pPr>
+    </w:p>
+    <w:p>
+      <w:pPr>
+        <w:ind w:firstLine="0"/>
+        <w:jc w:val="both"/>
+        <w:rPr>
+          <w:rFonts w:asciiTheme="minorHAnsi" w:hAnsiTheme="minorHAnsi" w:cstheme="minorHAnsi"/>
+          <w:szCs w:val="24"/>
+        </w:rPr>
+      </w:pPr>
+    </w:p>
+    <w:p>
+      <w:pPr>
+        <w:ind w:firstLine="0"/>
+        <w:jc w:val="both"/>
+        <w:rPr>
+          <w:rFonts w:asciiTheme="minorHAnsi" w:hAnsiTheme="minorHAnsi" w:cstheme="minorHAnsi"/>
+          <w:szCs w:val="24"/>
+        </w:rPr>
+      </w:pPr>
+    </w:p>
+    <w:p>
+      <w:pPr>
+        <w:ind w:firstLine="0"/>
+        <w:jc w:val="both"/>
+        <w:rPr>
+          <w:rFonts w:asciiTheme="minorHAnsi" w:hAnsiTheme="minorHAnsi" w:cstheme="minorHAnsi"/>
+          <w:szCs w:val="24"/>
+        </w:rPr>
+      </w:pPr>
+    </w:p>
+    <w:p>
+      <w:pPr>
+        <w:ind w:firstLine="0"/>
+        <w:jc w:val="both"/>
+        <w:rPr>
+          <w:rFonts w:asciiTheme="minorHAnsi" w:hAnsiTheme="minorHAnsi" w:cstheme="minorHAnsi"/>
+          <w:szCs w:val="24"/>
+        </w:rPr>
+      </w:pPr>
+    </w:p>
+    <w:p>
+      <w:pPr>
+        <w:ind w:firstLine="0"/>
+        <w:jc w:val="both"/>
+        <w:rPr>
+          <w:rFonts w:asciiTheme="minorHAnsi" w:hAnsiTheme="minorHAnsi" w:cstheme="minorHAnsi"/>
+          <w:szCs w:val="24"/>
+        </w:rPr>
+      </w:pPr>
+    </w:p>
+    <w:p>
+      <w:pPr>
+        <w:ind w:firstLine="0"/>
+        <w:jc w:val="both"/>
+        <w:rPr>
+          <w:rFonts w:asciiTheme="minorHAnsi" w:hAnsiTheme="minorHAnsi" w:cstheme="minorHAnsi"/>
+          <w:szCs w:val="24"/>
+        </w:rPr>
+      </w:pPr>
+    </w:p>
+    <w:p>
+      <w:pPr>
+        <w:ind w:firstLine="0"/>
+        <w:jc w:val="both"/>
+        <w:rPr>
+          <w:rFonts w:asciiTheme="minorHAnsi" w:hAnsiTheme="minorHAnsi" w:cstheme="minorHAnsi"/>
+          <w:szCs w:val="24"/>
+        </w:rPr>
+      </w:pPr>
+    </w:p>
+    <w:p>
+      <w:pPr>
+        <w:ind w:firstLine="0"/>
+        <w:jc w:val="both"/>
+        <w:rPr>
+          <w:rFonts w:asciiTheme="minorHAnsi" w:hAnsiTheme="minorHAnsi" w:cstheme="minorHAnsi"/>
+          <w:szCs w:val="24"/>
+        </w:rPr>
+      </w:pPr>
+    </w:p>
+    <w:p>
+      <w:pPr>
+        <w:ind w:firstLine="0"/>
         <w:jc w:val="both"/>
         <w:rPr>
           <w:rFonts w:asciiTheme="minorHAnsi" w:hAnsiTheme="minorHAnsi" w:cstheme="minorHAnsi"/>
@@ -4367,11 +5026,12 @@
           <w:rFonts w:asciiTheme="minorHAnsi" w:hAnsiTheme="minorHAnsi" w:cstheme="minorHAnsi"/>
           <w:szCs w:val="24"/>
         </w:rPr>
-        <w:t>Os diagramas são fundamentais para os programadores, uma vez que auxiliam na compreensão da estrutura do sistema, simplificam a comunicação entre os membros da equipe e estruturam o processo de trabalho. Em relação a um sistema de administração de bibliotecas, eles possibilitam o mapeamento das conexões entre entidades como "Livro", "Aluno" e "Empréstimo", além de aprimorar o entendimento de processos, como empréstimos e devoluções. Os diagramas também minimizam falhas no código e simplificam a manutenção e as atualizações futuras do sistema, assegurando uma implementação mais eficaz e estruturada.</w:t>
-      </w:r>
-    </w:p>
-    <w:p>
-      <w:pPr>
+        <w:t>Os diagramas são essenciais para programadores, pois facilitam a compreensão da estrutura de sistemas, melhoram a comunicação entre os membros da equipe e organizam o fluxo de trabalho. No contexto de um sistema de administração de bibliotecas, eles permitem mapear as conexões entre entidades como "Livro", "Aluno" e "Empréstimo", além de esclarecer processos fundamentais, como o de empréstimos e devoluções. Além disso, os diagramas ajudam a reduzir falhas no código e tornam a manutenção e futuras atualizações mais simples, garantindo uma implementação mais eficiente e estruturada do sistema.</w:t>
+      </w:r>
+    </w:p>
+    <w:p>
+      <w:pPr>
+        <w:ind w:firstLine="0"/>
         <w:jc w:val="both"/>
         <w:rPr>
           <w:rFonts w:asciiTheme="minorHAnsi" w:hAnsiTheme="minorHAnsi" w:cstheme="minorHAnsi"/>
@@ -4409,7 +5069,37 @@
           <w:rFonts w:asciiTheme="minorHAnsi" w:hAnsiTheme="minorHAnsi" w:cstheme="minorHAnsi"/>
           <w:szCs w:val="24"/>
         </w:rPr>
-        <w:t>O diagrama de classes organiza as partes do sistema, como "Livro", "Usuário" e "Empréstimo", mostrando suas relações</w:t>
+        <w:t>O diagrama de classes</w:t>
+      </w:r>
+      <w:r>
+        <w:rPr>
+          <w:rFonts w:asciiTheme="minorHAnsi" w:hAnsiTheme="minorHAnsi" w:cstheme="minorHAnsi"/>
+          <w:szCs w:val="24"/>
+        </w:rPr>
+        <w:t xml:space="preserve"> do </w:t>
+      </w:r>
+      <w:proofErr w:type="spellStart"/>
+      <w:r>
+        <w:rPr>
+          <w:rFonts w:asciiTheme="minorHAnsi" w:hAnsiTheme="minorHAnsi" w:cstheme="minorHAnsi"/>
+          <w:szCs w:val="24"/>
+        </w:rPr>
+        <w:t>sitema</w:t>
+      </w:r>
+      <w:proofErr w:type="spellEnd"/>
+      <w:r>
+        <w:rPr>
+          <w:rFonts w:asciiTheme="minorHAnsi" w:hAnsiTheme="minorHAnsi" w:cstheme="minorHAnsi"/>
+          <w:szCs w:val="24"/>
+        </w:rPr>
+        <w:t xml:space="preserve"> Biblioteca automatizada</w:t>
+      </w:r>
+      <w:r>
+        <w:rPr>
+          <w:rFonts w:asciiTheme="minorHAnsi" w:hAnsiTheme="minorHAnsi" w:cstheme="minorHAnsi"/>
+          <w:szCs w:val="24"/>
+        </w:rPr>
+        <w:t xml:space="preserve"> organiza as partes do sistema, como "Livro", "Usuário" e "Empréstimo", mostrando suas relações</w:t>
       </w:r>
       <w:r>
         <w:rPr>
@@ -4434,28 +5124,174 @@
         </w:rPr>
         <w:t>, na criação dos atributos e métodos.</w:t>
       </w:r>
-    </w:p>
-    <w:p>
-      <w:pPr>
-        <w:jc w:val="both"/>
-        <w:rPr>
-          <w:rFonts w:asciiTheme="minorHAnsi" w:hAnsiTheme="minorHAnsi" w:cstheme="minorHAnsi"/>
-          <w:szCs w:val="24"/>
-        </w:rPr>
-      </w:pPr>
-      <w:r>
-        <w:rPr>
-          <w:rFonts w:asciiTheme="minorHAnsi" w:hAnsiTheme="minorHAnsi" w:cstheme="minorHAnsi"/>
+      <w:r>
+        <w:rPr>
+          <w:rFonts w:asciiTheme="minorHAnsi" w:hAnsiTheme="minorHAnsi" w:cstheme="minorHAnsi"/>
+          <w:szCs w:val="24"/>
+        </w:rPr>
+        <w:t xml:space="preserve"> O diagrama de classes da biblioteca tem como por exemplo esses atributos e métodos</w:t>
+      </w:r>
+      <w:r>
+        <w:rPr>
+          <w:rFonts w:asciiTheme="minorHAnsi" w:hAnsiTheme="minorHAnsi" w:cstheme="minorHAnsi"/>
+          <w:szCs w:val="24"/>
+        </w:rPr>
+        <w:t xml:space="preserve"> mostrados na figura 1</w:t>
+      </w:r>
+      <w:r>
+        <w:rPr>
+          <w:rFonts w:asciiTheme="minorHAnsi" w:hAnsiTheme="minorHAnsi" w:cstheme="minorHAnsi"/>
+          <w:szCs w:val="24"/>
+        </w:rPr>
+        <w:t>.</w:t>
+      </w:r>
+    </w:p>
+    <w:p>
+      <w:pPr>
+        <w:jc w:val="both"/>
+        <w:rPr>
+          <w:rFonts w:asciiTheme="minorHAnsi" w:hAnsiTheme="minorHAnsi" w:cstheme="minorHAnsi"/>
+          <w:szCs w:val="24"/>
+        </w:rPr>
+      </w:pPr>
+    </w:p>
+    <w:p>
+      <w:pPr>
+        <w:ind w:firstLine="0"/>
+        <w:jc w:val="both"/>
+        <w:rPr>
+          <w:rFonts w:asciiTheme="minorHAnsi" w:hAnsiTheme="minorHAnsi" w:cstheme="minorHAnsi"/>
+          <w:b/>
+          <w:szCs w:val="24"/>
+        </w:rPr>
+      </w:pPr>
+      <w:r>
+        <w:rPr>
+          <w:rFonts w:asciiTheme="minorHAnsi" w:hAnsiTheme="minorHAnsi" w:cstheme="minorHAnsi"/>
+          <w:b/>
+          <w:szCs w:val="24"/>
+        </w:rPr>
+        <w:t>3.2</w:t>
+      </w:r>
+      <w:r>
+        <w:rPr>
+          <w:rFonts w:asciiTheme="minorHAnsi" w:hAnsiTheme="minorHAnsi" w:cstheme="minorHAnsi"/>
+          <w:b/>
+          <w:szCs w:val="24"/>
+        </w:rPr>
+        <w:t xml:space="preserve"> Banco de Dados</w:t>
+      </w:r>
+    </w:p>
+    <w:p>
+      <w:pPr>
+        <w:jc w:val="both"/>
+        <w:rPr>
+          <w:rFonts w:asciiTheme="minorHAnsi" w:hAnsiTheme="minorHAnsi" w:cstheme="minorHAnsi"/>
+          <w:szCs w:val="24"/>
+        </w:rPr>
+      </w:pPr>
+      <w:r>
+        <w:rPr>
+          <w:rFonts w:asciiTheme="minorHAnsi" w:hAnsiTheme="minorHAnsi" w:cstheme="minorHAnsi"/>
+          <w:szCs w:val="24"/>
+        </w:rPr>
+        <w:t xml:space="preserve">O </w:t>
+      </w:r>
+      <w:proofErr w:type="spellStart"/>
+      <w:r>
+        <w:rPr>
+          <w:rFonts w:asciiTheme="minorHAnsi" w:hAnsiTheme="minorHAnsi" w:cstheme="minorHAnsi"/>
+          <w:szCs w:val="24"/>
+        </w:rPr>
+        <w:t>pgAdmin</w:t>
+      </w:r>
+      <w:proofErr w:type="spellEnd"/>
+      <w:r>
+        <w:rPr>
+          <w:rFonts w:asciiTheme="minorHAnsi" w:hAnsiTheme="minorHAnsi" w:cstheme="minorHAnsi"/>
+          <w:szCs w:val="24"/>
+        </w:rPr>
+        <w:t xml:space="preserve"> é um aplicativo visual para administração de bases de dados </w:t>
+      </w:r>
+      <w:proofErr w:type="spellStart"/>
+      <w:r>
+        <w:rPr>
+          <w:rFonts w:asciiTheme="minorHAnsi" w:hAnsiTheme="minorHAnsi" w:cstheme="minorHAnsi"/>
+          <w:szCs w:val="24"/>
+        </w:rPr>
+        <w:t>PostgreSQL</w:t>
+      </w:r>
+      <w:proofErr w:type="spellEnd"/>
+      <w:r>
+        <w:rPr>
+          <w:rFonts w:asciiTheme="minorHAnsi" w:hAnsiTheme="minorHAnsi" w:cstheme="minorHAnsi"/>
+          <w:szCs w:val="24"/>
+        </w:rPr>
+        <w:t>, proporcionando uma interface intuitiva para administração, realização de consultas e acompanhamento de performance.</w:t>
+      </w:r>
+    </w:p>
+    <w:p>
+      <w:pPr>
+        <w:jc w:val="both"/>
+        <w:rPr>
+          <w:rFonts w:asciiTheme="minorHAnsi" w:hAnsiTheme="minorHAnsi" w:cstheme="minorHAnsi"/>
+          <w:szCs w:val="24"/>
+        </w:rPr>
+      </w:pPr>
+      <w:r>
+        <w:rPr>
+          <w:rFonts w:asciiTheme="minorHAnsi" w:hAnsiTheme="minorHAnsi" w:cstheme="minorHAnsi"/>
+          <w:szCs w:val="24"/>
+        </w:rPr>
+        <w:t>O Diagrama Entidade-Relacionamento (DER) é crucial para planejar e estruturar a estrutura de um banco de dados, particularmente em sistemas de</w:t>
+      </w:r>
+      <w:r>
+        <w:rPr>
+          <w:rFonts w:asciiTheme="minorHAnsi" w:hAnsiTheme="minorHAnsi" w:cstheme="minorHAnsi"/>
+          <w:szCs w:val="24"/>
+        </w:rPr>
+        <w:t xml:space="preserve"> </w:t>
+      </w:r>
+      <w:r>
+        <w:rPr>
+          <w:rFonts w:asciiTheme="minorHAnsi" w:hAnsiTheme="minorHAnsi" w:cstheme="minorHAnsi"/>
+          <w:szCs w:val="24"/>
+        </w:rPr>
+        <w:t>administração de bibliotecas, assegurando eficácia, integridade e clareza nas conexões entre os dados.</w:t>
+      </w:r>
+    </w:p>
+    <w:p>
+      <w:pPr>
+        <w:jc w:val="both"/>
+        <w:rPr>
+          <w:rFonts w:asciiTheme="minorHAnsi" w:hAnsiTheme="minorHAnsi" w:cstheme="minorHAnsi"/>
+          <w:szCs w:val="24"/>
+        </w:rPr>
+      </w:pPr>
+      <w:r>
+        <w:rPr>
+          <w:rFonts w:asciiTheme="minorHAnsi" w:hAnsiTheme="minorHAnsi" w:cstheme="minorHAnsi"/>
+          <w:szCs w:val="24"/>
+        </w:rPr>
+        <w:t>Usamos os scripts CREATE TABLE, para criar as tabelas: empréstimo, aluno e livro, dentro do CREATE colocamos os atributos de cada tabela, atributos são as características. Usamos o INSERT para inserir valores dentro de cada tabela, adicionar alunos, livros e empréstimos.</w:t>
+      </w:r>
+    </w:p>
+    <w:p>
+      <w:pPr>
+        <w:keepNext/>
+        <w:jc w:val="center"/>
+      </w:pPr>
+      <w:r>
+        <w:rPr>
           <w:noProof/>
-          <w:szCs w:val="24"/>
           <w:lang w:eastAsia="pt-BR"/>
         </w:rPr>
         <w:lastRenderedPageBreak/>
         <w:drawing>
-          <wp:inline distT="0" distB="0" distL="0" distR="0" wp14:anchorId="103AE27D" wp14:editId="09A1DEDC">
-            <wp:extent cx="5760085" cy="2587625"/>
-            <wp:effectExtent l="0" t="0" r="0" b="3175"/>
-            <wp:docPr id="1" name="Imagem 1"/>
+          <wp:inline distT="0" distB="0" distL="0" distR="0" wp14:anchorId="21A2814A" wp14:editId="0F68321D">
+            <wp:extent cx="3853815" cy="7603588"/>
+            <wp:effectExtent l="0" t="0" r="0" b="0"/>
+            <wp:docPr id="4" name="Imagem 4"/>
             <wp:cNvGraphicFramePr>
               <a:graphicFrameLocks xmlns:a="http://schemas.openxmlformats.org/drawingml/2006/main" noChangeAspect="1"/>
             </wp:cNvGraphicFramePr>
@@ -4463,7 +5299,7 @@
               <a:graphicData uri="http://schemas.openxmlformats.org/drawingml/2006/picture">
                 <pic:pic xmlns:pic="http://schemas.openxmlformats.org/drawingml/2006/picture">
                   <pic:nvPicPr>
-                    <pic:cNvPr id="1" name="diagramaDeClasseBiblioteca.drawio.png"/>
+                    <pic:cNvPr id="4" name="diagramaDeClasseBiblioteca (1).jpg"/>
                     <pic:cNvPicPr/>
                   </pic:nvPicPr>
                   <pic:blipFill>
@@ -4481,7 +5317,7 @@
                   <pic:spPr>
                     <a:xfrm>
                       <a:off x="0" y="0"/>
-                      <a:ext cx="5760085" cy="2587625"/>
+                      <a:ext cx="3899719" cy="7694156"/>
                     </a:xfrm>
                     <a:prstGeom prst="rect">
                       <a:avLst/>
@@ -4496,190 +5332,65 @@
     </w:p>
     <w:p>
       <w:pPr>
-        <w:jc w:val="both"/>
-        <w:rPr>
-          <w:rFonts w:asciiTheme="minorHAnsi" w:hAnsiTheme="minorHAnsi" w:cstheme="minorHAnsi"/>
-          <w:szCs w:val="24"/>
-        </w:rPr>
-      </w:pPr>
-    </w:p>
-    <w:p>
-      <w:pPr>
-        <w:jc w:val="both"/>
-        <w:rPr>
-          <w:rFonts w:asciiTheme="minorHAnsi" w:hAnsiTheme="minorHAnsi" w:cstheme="minorHAnsi"/>
-          <w:szCs w:val="24"/>
-        </w:rPr>
-      </w:pPr>
-    </w:p>
-    <w:p>
-      <w:pPr>
-        <w:jc w:val="both"/>
-        <w:rPr>
-          <w:rFonts w:asciiTheme="minorHAnsi" w:hAnsiTheme="minorHAnsi" w:cstheme="minorHAnsi"/>
-          <w:szCs w:val="24"/>
-        </w:rPr>
-      </w:pPr>
-    </w:p>
-    <w:p>
-      <w:pPr>
-        <w:jc w:val="both"/>
-        <w:rPr>
-          <w:rFonts w:asciiTheme="minorHAnsi" w:hAnsiTheme="minorHAnsi" w:cstheme="minorHAnsi"/>
-          <w:b/>
-          <w:szCs w:val="24"/>
-        </w:rPr>
-      </w:pPr>
-      <w:r>
-        <w:rPr>
-          <w:rFonts w:asciiTheme="minorHAnsi" w:hAnsiTheme="minorHAnsi" w:cstheme="minorHAnsi"/>
-          <w:b/>
-          <w:szCs w:val="24"/>
-        </w:rPr>
-        <w:t>3.2</w:t>
-      </w:r>
-      <w:r>
-        <w:rPr>
-          <w:rFonts w:asciiTheme="minorHAnsi" w:hAnsiTheme="minorHAnsi" w:cstheme="minorHAnsi"/>
-          <w:b/>
-          <w:szCs w:val="24"/>
-        </w:rPr>
-        <w:t xml:space="preserve"> Banco de Dados</w:t>
-      </w:r>
-    </w:p>
-    <w:p>
-      <w:pPr>
-        <w:jc w:val="both"/>
-        <w:rPr>
-          <w:rFonts w:asciiTheme="minorHAnsi" w:hAnsiTheme="minorHAnsi" w:cstheme="minorHAnsi"/>
-          <w:szCs w:val="24"/>
-        </w:rPr>
-      </w:pPr>
-      <w:r>
-        <w:rPr>
-          <w:rFonts w:asciiTheme="minorHAnsi" w:hAnsiTheme="minorHAnsi" w:cstheme="minorHAnsi"/>
-          <w:szCs w:val="24"/>
-        </w:rPr>
-        <w:t xml:space="preserve">O </w:t>
-      </w:r>
-      <w:proofErr w:type="spellStart"/>
-      <w:r>
-        <w:rPr>
-          <w:rFonts w:asciiTheme="minorHAnsi" w:hAnsiTheme="minorHAnsi" w:cstheme="minorHAnsi"/>
-          <w:szCs w:val="24"/>
-        </w:rPr>
-        <w:t>pgAdmin</w:t>
-      </w:r>
-      <w:proofErr w:type="spellEnd"/>
-      <w:r>
-        <w:rPr>
-          <w:rFonts w:asciiTheme="minorHAnsi" w:hAnsiTheme="minorHAnsi" w:cstheme="minorHAnsi"/>
-          <w:szCs w:val="24"/>
-        </w:rPr>
-        <w:t xml:space="preserve"> é um aplicativo visual para administração de bases de dados </w:t>
-      </w:r>
-      <w:proofErr w:type="spellStart"/>
-      <w:r>
-        <w:rPr>
-          <w:rFonts w:asciiTheme="minorHAnsi" w:hAnsiTheme="minorHAnsi" w:cstheme="minorHAnsi"/>
-          <w:szCs w:val="24"/>
-        </w:rPr>
-        <w:t>PostgreSQL</w:t>
-      </w:r>
-      <w:proofErr w:type="spellEnd"/>
-      <w:r>
-        <w:rPr>
-          <w:rFonts w:asciiTheme="minorHAnsi" w:hAnsiTheme="minorHAnsi" w:cstheme="minorHAnsi"/>
-          <w:szCs w:val="24"/>
-        </w:rPr>
-        <w:t>, proporcionando uma interface intuitiva para administração, realização de consultas e acompanhamento de performance.</w:t>
-      </w:r>
-    </w:p>
-    <w:p>
-      <w:pPr>
-        <w:jc w:val="both"/>
-        <w:rPr>
-          <w:rFonts w:asciiTheme="minorHAnsi" w:hAnsiTheme="minorHAnsi" w:cstheme="minorHAnsi"/>
-          <w:szCs w:val="24"/>
-        </w:rPr>
-      </w:pPr>
-      <w:r>
-        <w:rPr>
-          <w:rFonts w:asciiTheme="minorHAnsi" w:hAnsiTheme="minorHAnsi" w:cstheme="minorHAnsi"/>
-          <w:szCs w:val="24"/>
-        </w:rPr>
-        <w:t>O Diagrama Entidade-Relacionamento (DER) é crucial para planejar e estruturar a estrutura de um banco de dados, particularmente em sistemas de</w:t>
-      </w:r>
-      <w:r>
-        <w:rPr>
-          <w:rFonts w:asciiTheme="minorHAnsi" w:hAnsiTheme="minorHAnsi" w:cstheme="minorHAnsi"/>
-          <w:szCs w:val="24"/>
-        </w:rPr>
-        <w:t xml:space="preserve"> </w:t>
-      </w:r>
-      <w:r>
-        <w:rPr>
-          <w:rFonts w:asciiTheme="minorHAnsi" w:hAnsiTheme="minorHAnsi" w:cstheme="minorHAnsi"/>
-          <w:szCs w:val="24"/>
-        </w:rPr>
-        <w:t>administração de bibliotecas, assegurando eficácia, integridade e clareza nas conexões entre os dados.</w:t>
-      </w:r>
-    </w:p>
-    <w:p>
-      <w:pPr>
-        <w:jc w:val="both"/>
-        <w:rPr>
-          <w:rFonts w:asciiTheme="minorHAnsi" w:hAnsiTheme="minorHAnsi" w:cstheme="minorHAnsi"/>
-          <w:szCs w:val="24"/>
-        </w:rPr>
-      </w:pPr>
-      <w:r>
-        <w:rPr>
-          <w:rFonts w:asciiTheme="minorHAnsi" w:hAnsiTheme="minorHAnsi" w:cstheme="minorHAnsi"/>
-          <w:szCs w:val="24"/>
-        </w:rPr>
-        <w:t>Usamos os scripts CREATE TABLE, para criar as tabelas: empréstimo, aluno e livro, dentro do CREATE colocamos os atributos de cada tabela, atributos são as características. Usamos o INSERT para inserir valores dentro de cada tabela, adicionar alunos, livros e empréstimos.</w:t>
-      </w:r>
-    </w:p>
-    <w:p>
-      <w:pPr>
-        <w:jc w:val="both"/>
-        <w:rPr>
-          <w:rFonts w:asciiTheme="minorHAnsi" w:hAnsiTheme="minorHAnsi" w:cstheme="minorHAnsi"/>
-          <w:szCs w:val="24"/>
-        </w:rPr>
-      </w:pPr>
-    </w:p>
-    <w:p>
-      <w:pPr>
-        <w:jc w:val="both"/>
-        <w:rPr>
-          <w:rFonts w:asciiTheme="minorHAnsi" w:hAnsiTheme="minorHAnsi" w:cstheme="minorHAnsi"/>
-          <w:szCs w:val="24"/>
-        </w:rPr>
-      </w:pPr>
-    </w:p>
-    <w:p>
-      <w:pPr>
-        <w:jc w:val="both"/>
-        <w:rPr>
-          <w:rFonts w:asciiTheme="minorHAnsi" w:hAnsiTheme="minorHAnsi" w:cstheme="minorHAnsi"/>
-          <w:szCs w:val="24"/>
-        </w:rPr>
-      </w:pPr>
-      <w:r>
-        <w:rPr>
-          <w:rFonts w:asciiTheme="minorHAnsi" w:hAnsiTheme="minorHAnsi" w:cstheme="minorHAnsi"/>
+        <w:pStyle w:val="Legenda"/>
+        <w:jc w:val="center"/>
+        <w:rPr>
+          <w:rFonts w:asciiTheme="minorHAnsi" w:hAnsiTheme="minorHAnsi" w:cstheme="minorHAnsi"/>
+          <w:i w:val="0"/>
+          <w:sz w:val="20"/>
+          <w:szCs w:val="20"/>
+        </w:rPr>
+      </w:pPr>
+      <w:r>
+        <w:rPr>
+          <w:i w:val="0"/>
+          <w:sz w:val="20"/>
+          <w:szCs w:val="20"/>
+        </w:rPr>
+        <w:t xml:space="preserve">Figura </w:t>
+      </w:r>
+      <w:r>
+        <w:rPr>
+          <w:i w:val="0"/>
+          <w:sz w:val="20"/>
+          <w:szCs w:val="20"/>
+        </w:rPr>
+        <w:t>1</w:t>
+      </w:r>
+      <w:r>
+        <w:rPr>
+          <w:i w:val="0"/>
+          <w:sz w:val="20"/>
+          <w:szCs w:val="20"/>
+        </w:rPr>
+        <w:t xml:space="preserve"> Diagrama de classe Biblioteca automatizada</w:t>
+      </w:r>
+    </w:p>
+    <w:p>
+      <w:pPr>
+        <w:jc w:val="both"/>
+        <w:rPr>
+          <w:rFonts w:asciiTheme="minorHAnsi" w:hAnsiTheme="minorHAnsi" w:cstheme="minorHAnsi"/>
+          <w:szCs w:val="24"/>
+        </w:rPr>
+      </w:pPr>
+    </w:p>
+    <w:p>
+      <w:pPr>
+        <w:keepNext/>
+        <w:jc w:val="both"/>
+      </w:pPr>
+      <w:r>
+        <w:rPr>
           <w:noProof/>
-          <w:szCs w:val="24"/>
           <w:lang w:eastAsia="pt-BR"/>
         </w:rPr>
         <w:lastRenderedPageBreak/>
         <w:drawing>
-          <wp:inline distT="0" distB="0" distL="0" distR="0" wp14:anchorId="368EEAFA" wp14:editId="25A0C689">
-            <wp:extent cx="5760085" cy="2482850"/>
-            <wp:effectExtent l="0" t="0" r="0" b="0"/>
-            <wp:docPr id="2" name="Imagem 2"/>
+          <wp:inline distT="0" distB="0" distL="0" distR="0" wp14:anchorId="1346A792" wp14:editId="31AF3B81">
+            <wp:extent cx="5849620" cy="3080680"/>
+            <wp:effectExtent l="0" t="0" r="0" b="5715"/>
+            <wp:docPr id="5" name="Imagem 5"/>
             <wp:cNvGraphicFramePr>
               <a:graphicFrameLocks xmlns:a="http://schemas.openxmlformats.org/drawingml/2006/main" noChangeAspect="1"/>
             </wp:cNvGraphicFramePr>
@@ -4687,7 +5398,7 @@
               <a:graphicData uri="http://schemas.openxmlformats.org/drawingml/2006/picture">
                 <pic:pic xmlns:pic="http://schemas.openxmlformats.org/drawingml/2006/picture">
                   <pic:nvPicPr>
-                    <pic:cNvPr id="2" name="der.drawio.png"/>
+                    <pic:cNvPr id="5" name="der.drawio (1).png"/>
                     <pic:cNvPicPr/>
                   </pic:nvPicPr>
                   <pic:blipFill>
@@ -4705,7 +5416,7 @@
                   <pic:spPr>
                     <a:xfrm>
                       <a:off x="0" y="0"/>
-                      <a:ext cx="5760085" cy="2482850"/>
+                      <a:ext cx="5910177" cy="3112572"/>
                     </a:xfrm>
                     <a:prstGeom prst="rect">
                       <a:avLst/>
@@ -4720,6 +5431,75 @@
     </w:p>
     <w:p>
       <w:pPr>
+        <w:pStyle w:val="Legenda"/>
+        <w:jc w:val="center"/>
+        <w:rPr>
+          <w:rFonts w:asciiTheme="minorHAnsi" w:hAnsiTheme="minorHAnsi" w:cstheme="minorHAnsi"/>
+          <w:i w:val="0"/>
+          <w:sz w:val="20"/>
+          <w:szCs w:val="20"/>
+        </w:rPr>
+      </w:pPr>
+      <w:r>
+        <w:rPr>
+          <w:i w:val="0"/>
+          <w:sz w:val="20"/>
+          <w:szCs w:val="20"/>
+        </w:rPr>
+        <w:t xml:space="preserve">Figura </w:t>
+      </w:r>
+      <w:r>
+        <w:rPr>
+          <w:i w:val="0"/>
+          <w:sz w:val="20"/>
+          <w:szCs w:val="20"/>
+        </w:rPr>
+        <w:fldChar w:fldCharType="begin"/>
+      </w:r>
+      <w:r>
+        <w:rPr>
+          <w:i w:val="0"/>
+          <w:sz w:val="20"/>
+          <w:szCs w:val="20"/>
+        </w:rPr>
+        <w:instrText xml:space="preserve"> SEQ Figura \* ARABIC </w:instrText>
+      </w:r>
+      <w:r>
+        <w:rPr>
+          <w:i w:val="0"/>
+          <w:sz w:val="20"/>
+          <w:szCs w:val="20"/>
+        </w:rPr>
+        <w:fldChar w:fldCharType="separate"/>
+      </w:r>
+      <w:r>
+        <w:rPr>
+          <w:i w:val="0"/>
+          <w:noProof/>
+          <w:sz w:val="20"/>
+          <w:szCs w:val="20"/>
+        </w:rPr>
+        <w:t>2</w:t>
+      </w:r>
+      <w:r>
+        <w:rPr>
+          <w:i w:val="0"/>
+          <w:sz w:val="20"/>
+          <w:szCs w:val="20"/>
+        </w:rPr>
+        <w:fldChar w:fldCharType="end"/>
+      </w:r>
+      <w:r>
+        <w:rPr>
+          <w:i w:val="0"/>
+          <w:sz w:val="20"/>
+          <w:szCs w:val="20"/>
+        </w:rPr>
+        <w:t xml:space="preserve"> DER Biblioteca automatizada</w:t>
+      </w:r>
+    </w:p>
+    <w:p>
+      <w:pPr>
         <w:jc w:val="both"/>
         <w:rPr>
           <w:rFonts w:asciiTheme="minorHAnsi" w:hAnsiTheme="minorHAnsi" w:cstheme="minorHAnsi"/>
@@ -4748,6 +5528,33 @@
     <w:p>
       <w:pPr>
         <w:ind w:firstLine="0"/>
+        <w:jc w:val="both"/>
+        <w:rPr>
+          <w:rFonts w:asciiTheme="minorHAnsi" w:hAnsiTheme="minorHAnsi" w:cstheme="minorHAnsi"/>
+          <w:szCs w:val="24"/>
+        </w:rPr>
+      </w:pPr>
+    </w:p>
+    <w:p>
+      <w:pPr>
+        <w:jc w:val="both"/>
+        <w:rPr>
+          <w:rFonts w:asciiTheme="minorHAnsi" w:hAnsiTheme="minorHAnsi" w:cstheme="minorHAnsi"/>
+          <w:szCs w:val="24"/>
+        </w:rPr>
+      </w:pPr>
+    </w:p>
+    <w:p>
+      <w:pPr>
+        <w:jc w:val="both"/>
+        <w:rPr>
+          <w:rFonts w:asciiTheme="minorHAnsi" w:hAnsiTheme="minorHAnsi" w:cstheme="minorHAnsi"/>
+          <w:szCs w:val="24"/>
+        </w:rPr>
+      </w:pPr>
+    </w:p>
+    <w:p>
+      <w:pPr>
         <w:jc w:val="both"/>
         <w:rPr>
           <w:rFonts w:asciiTheme="minorHAnsi" w:hAnsiTheme="minorHAnsi" w:cstheme="minorHAnsi"/>
@@ -5250,135 +6057,448 @@
     </w:p>
     <w:p>
       <w:pPr>
-        <w:jc w:val="both"/>
-        <w:rPr>
-          <w:rFonts w:asciiTheme="minorHAnsi" w:hAnsiTheme="minorHAnsi" w:cstheme="minorHAnsi"/>
-          <w:szCs w:val="24"/>
-        </w:rPr>
-      </w:pPr>
-    </w:p>
-    <w:p>
-      <w:pPr>
-        <w:jc w:val="both"/>
-        <w:rPr>
-          <w:rFonts w:asciiTheme="minorHAnsi" w:hAnsiTheme="minorHAnsi" w:cstheme="minorHAnsi"/>
-          <w:szCs w:val="24"/>
-        </w:rPr>
-      </w:pPr>
-    </w:p>
-    <w:p>
-      <w:pPr>
-        <w:jc w:val="both"/>
-        <w:rPr>
-          <w:rFonts w:asciiTheme="minorHAnsi" w:hAnsiTheme="minorHAnsi" w:cstheme="minorHAnsi"/>
-          <w:szCs w:val="24"/>
-        </w:rPr>
-      </w:pPr>
-    </w:p>
-    <w:p>
-      <w:pPr>
-        <w:jc w:val="both"/>
-        <w:rPr>
-          <w:rFonts w:asciiTheme="minorHAnsi" w:hAnsiTheme="minorHAnsi" w:cstheme="minorHAnsi"/>
-          <w:szCs w:val="24"/>
-        </w:rPr>
-      </w:pPr>
-    </w:p>
-    <w:p>
-      <w:pPr>
-        <w:jc w:val="both"/>
-        <w:rPr>
-          <w:rFonts w:asciiTheme="minorHAnsi" w:hAnsiTheme="minorHAnsi" w:cstheme="minorHAnsi"/>
-          <w:szCs w:val="24"/>
-        </w:rPr>
-      </w:pPr>
-    </w:p>
-    <w:p>
-      <w:pPr>
-        <w:jc w:val="both"/>
-        <w:rPr>
-          <w:rFonts w:asciiTheme="minorHAnsi" w:hAnsiTheme="minorHAnsi" w:cstheme="minorHAnsi"/>
-          <w:szCs w:val="24"/>
-        </w:rPr>
-      </w:pPr>
-    </w:p>
-    <w:p>
-      <w:pPr>
-        <w:jc w:val="both"/>
-        <w:rPr>
-          <w:rFonts w:asciiTheme="minorHAnsi" w:hAnsiTheme="minorHAnsi" w:cstheme="minorHAnsi"/>
-          <w:szCs w:val="24"/>
-        </w:rPr>
-      </w:pPr>
-    </w:p>
-    <w:p>
-      <w:pPr>
-        <w:jc w:val="both"/>
-        <w:rPr>
-          <w:rFonts w:asciiTheme="minorHAnsi" w:hAnsiTheme="minorHAnsi" w:cstheme="minorHAnsi"/>
-          <w:szCs w:val="24"/>
-        </w:rPr>
-      </w:pPr>
-    </w:p>
-    <w:p>
-      <w:pPr>
-        <w:jc w:val="both"/>
-        <w:rPr>
-          <w:rFonts w:asciiTheme="minorHAnsi" w:hAnsiTheme="minorHAnsi" w:cstheme="minorHAnsi"/>
-          <w:szCs w:val="24"/>
-        </w:rPr>
-      </w:pPr>
-    </w:p>
-    <w:p>
-      <w:pPr>
-        <w:jc w:val="both"/>
-        <w:rPr>
-          <w:rFonts w:asciiTheme="minorHAnsi" w:hAnsiTheme="minorHAnsi" w:cstheme="minorHAnsi"/>
-          <w:szCs w:val="24"/>
-        </w:rPr>
-      </w:pPr>
-    </w:p>
-    <w:p>
-      <w:pPr>
-        <w:jc w:val="both"/>
-        <w:rPr>
-          <w:rFonts w:asciiTheme="minorHAnsi" w:hAnsiTheme="minorHAnsi" w:cstheme="minorHAnsi"/>
-          <w:szCs w:val="24"/>
-        </w:rPr>
-      </w:pPr>
-    </w:p>
-    <w:p>
-      <w:pPr>
-        <w:jc w:val="both"/>
-        <w:rPr>
-          <w:rFonts w:asciiTheme="minorHAnsi" w:hAnsiTheme="minorHAnsi" w:cstheme="minorHAnsi"/>
-          <w:szCs w:val="24"/>
-        </w:rPr>
-      </w:pPr>
-      <w:r>
-        <w:rPr>
-          <w:rFonts w:asciiTheme="minorHAnsi" w:hAnsiTheme="minorHAnsi" w:cstheme="minorHAnsi"/>
-          <w:szCs w:val="24"/>
-        </w:rPr>
+        <w:ind w:firstLine="0"/>
+        <w:jc w:val="both"/>
+        <w:rPr>
+          <w:rFonts w:asciiTheme="minorHAnsi" w:hAnsiTheme="minorHAnsi" w:cstheme="minorHAnsi"/>
+          <w:szCs w:val="24"/>
+        </w:rPr>
+      </w:pPr>
+    </w:p>
+    <w:p>
+      <w:pPr>
+        <w:ind w:firstLine="0"/>
+        <w:jc w:val="both"/>
+        <w:rPr>
+          <w:rFonts w:asciiTheme="minorHAnsi" w:hAnsiTheme="minorHAnsi" w:cstheme="minorHAnsi"/>
+          <w:szCs w:val="24"/>
+        </w:rPr>
+      </w:pPr>
+    </w:p>
+    <w:p>
+      <w:pPr>
+        <w:jc w:val="both"/>
+        <w:rPr>
+          <w:rFonts w:asciiTheme="minorHAnsi" w:hAnsiTheme="minorHAnsi" w:cstheme="minorHAnsi"/>
+          <w:szCs w:val="24"/>
+        </w:rPr>
+      </w:pPr>
+    </w:p>
+    <w:p>
+      <w:pPr>
+        <w:jc w:val="both"/>
+        <w:rPr>
+          <w:rFonts w:asciiTheme="minorHAnsi" w:hAnsiTheme="minorHAnsi" w:cstheme="minorHAnsi"/>
+          <w:szCs w:val="24"/>
+        </w:rPr>
+      </w:pPr>
+    </w:p>
+    <w:p>
+      <w:pPr>
+        <w:jc w:val="both"/>
+        <w:rPr>
+          <w:rFonts w:asciiTheme="minorHAnsi" w:hAnsiTheme="minorHAnsi" w:cstheme="minorHAnsi"/>
+          <w:szCs w:val="24"/>
+        </w:rPr>
+      </w:pPr>
+    </w:p>
+    <w:p>
+      <w:pPr>
+        <w:jc w:val="both"/>
+        <w:rPr>
+          <w:rFonts w:asciiTheme="minorHAnsi" w:hAnsiTheme="minorHAnsi" w:cstheme="minorHAnsi"/>
+          <w:szCs w:val="24"/>
+        </w:rPr>
+      </w:pPr>
+    </w:p>
+    <w:p>
+      <w:pPr>
+        <w:jc w:val="both"/>
+        <w:rPr>
+          <w:rFonts w:asciiTheme="minorHAnsi" w:hAnsiTheme="minorHAnsi" w:cstheme="minorHAnsi"/>
+          <w:szCs w:val="24"/>
+        </w:rPr>
+      </w:pPr>
+    </w:p>
+    <w:p>
+      <w:pPr>
+        <w:jc w:val="both"/>
+        <w:rPr>
+          <w:rFonts w:asciiTheme="minorHAnsi" w:hAnsiTheme="minorHAnsi" w:cstheme="minorHAnsi"/>
+          <w:szCs w:val="24"/>
+        </w:rPr>
+      </w:pPr>
+    </w:p>
+    <w:p>
+      <w:pPr>
+        <w:jc w:val="both"/>
+        <w:rPr>
+          <w:rFonts w:asciiTheme="minorHAnsi" w:hAnsiTheme="minorHAnsi" w:cstheme="minorHAnsi"/>
+          <w:szCs w:val="24"/>
+        </w:rPr>
+      </w:pPr>
+    </w:p>
+    <w:p>
+      <w:pPr>
+        <w:ind w:firstLine="0"/>
+        <w:jc w:val="both"/>
+        <w:rPr>
+          <w:rFonts w:asciiTheme="minorHAnsi" w:hAnsiTheme="minorHAnsi" w:cstheme="minorHAnsi"/>
+          <w:szCs w:val="24"/>
+        </w:rPr>
+      </w:pPr>
+    </w:p>
+    <w:p>
+      <w:pPr>
+        <w:ind w:firstLine="0"/>
+        <w:jc w:val="both"/>
+        <w:rPr>
+          <w:rFonts w:asciiTheme="minorHAnsi" w:hAnsiTheme="minorHAnsi" w:cstheme="minorHAnsi"/>
+          <w:b/>
+          <w:szCs w:val="24"/>
+        </w:rPr>
+      </w:pPr>
+      <w:r>
+        <w:rPr>
+          <w:rFonts w:asciiTheme="minorHAnsi" w:hAnsiTheme="minorHAnsi" w:cstheme="minorHAnsi"/>
+          <w:b/>
+          <w:szCs w:val="24"/>
+        </w:rPr>
+        <w:lastRenderedPageBreak/>
         <w:t>5 INTERFACE E EXPERIÊNCIA DO USUÁRIO</w:t>
       </w:r>
     </w:p>
     <w:p>
       <w:pPr>
+        <w:jc w:val="both"/>
+        <w:rPr>
+          <w:rFonts w:asciiTheme="minorHAnsi" w:hAnsiTheme="minorHAnsi" w:cstheme="minorHAnsi"/>
+          <w:szCs w:val="24"/>
+        </w:rPr>
+      </w:pPr>
+      <w:r>
+        <w:rPr>
+          <w:rFonts w:asciiTheme="minorHAnsi" w:hAnsiTheme="minorHAnsi" w:cstheme="minorHAnsi"/>
+          <w:szCs w:val="24"/>
+        </w:rPr>
+        <w:t xml:space="preserve">Escreva o que é uma interface e o objetivo dela </w:t>
+      </w:r>
+    </w:p>
+    <w:p>
+      <w:pPr>
+        <w:jc w:val="both"/>
+        <w:rPr>
+          <w:rFonts w:asciiTheme="minorHAnsi" w:hAnsiTheme="minorHAnsi" w:cstheme="minorHAnsi"/>
+          <w:szCs w:val="24"/>
+        </w:rPr>
+      </w:pPr>
+    </w:p>
+    <w:p>
+      <w:pPr>
+        <w:jc w:val="both"/>
+        <w:rPr>
+          <w:rFonts w:asciiTheme="minorHAnsi" w:hAnsiTheme="minorHAnsi" w:cstheme="minorHAnsi"/>
+          <w:b/>
+          <w:szCs w:val="24"/>
+        </w:rPr>
+      </w:pPr>
+    </w:p>
+    <w:p>
+      <w:pPr>
         <w:ind w:firstLine="0"/>
         <w:jc w:val="both"/>
         <w:rPr>
           <w:rFonts w:asciiTheme="minorHAnsi" w:hAnsiTheme="minorHAnsi" w:cstheme="minorHAnsi"/>
-          <w:szCs w:val="24"/>
-        </w:rPr>
-      </w:pPr>
-      <w:r>
-        <w:rPr>
-          <w:rFonts w:asciiTheme="minorHAnsi" w:hAnsiTheme="minorHAnsi" w:cstheme="minorHAnsi"/>
-          <w:szCs w:val="24"/>
-        </w:rPr>
-        <w:t xml:space="preserve">Escreva o que é uma interface e o objetivo dela </w:t>
-      </w:r>
+          <w:b/>
+          <w:szCs w:val="24"/>
+        </w:rPr>
+      </w:pPr>
+      <w:r>
+        <w:rPr>
+          <w:rFonts w:asciiTheme="minorHAnsi" w:hAnsiTheme="minorHAnsi" w:cstheme="minorHAnsi"/>
+          <w:b/>
+          <w:szCs w:val="24"/>
+        </w:rPr>
+        <w:t>5.2 Paleta de Cores</w:t>
+      </w:r>
+    </w:p>
+    <w:p>
+      <w:pPr>
+        <w:jc w:val="both"/>
+        <w:rPr>
+          <w:rFonts w:asciiTheme="minorHAnsi" w:hAnsiTheme="minorHAnsi" w:cstheme="minorHAnsi"/>
+          <w:szCs w:val="24"/>
+        </w:rPr>
+      </w:pPr>
+      <w:r>
+        <w:rPr>
+          <w:rFonts w:asciiTheme="minorHAnsi" w:hAnsiTheme="minorHAnsi" w:cstheme="minorHAnsi"/>
+          <w:szCs w:val="24"/>
+        </w:rPr>
+        <w:t>Escreva sobre a paleta de cores e insira a imagem delas</w:t>
+      </w:r>
+    </w:p>
+    <w:p>
+      <w:pPr>
+        <w:jc w:val="both"/>
+        <w:rPr>
+          <w:rFonts w:asciiTheme="minorHAnsi" w:hAnsiTheme="minorHAnsi" w:cstheme="minorHAnsi"/>
+          <w:szCs w:val="24"/>
+        </w:rPr>
+      </w:pPr>
+    </w:p>
+    <w:p>
+      <w:pPr>
+        <w:jc w:val="both"/>
+        <w:rPr>
+          <w:rFonts w:asciiTheme="minorHAnsi" w:hAnsiTheme="minorHAnsi" w:cstheme="minorHAnsi"/>
+          <w:b/>
+          <w:szCs w:val="24"/>
+        </w:rPr>
+      </w:pPr>
+    </w:p>
+    <w:p>
+      <w:pPr>
+        <w:ind w:firstLine="0"/>
+        <w:jc w:val="both"/>
+        <w:rPr>
+          <w:rFonts w:asciiTheme="minorHAnsi" w:hAnsiTheme="minorHAnsi" w:cstheme="minorHAnsi"/>
+          <w:b/>
+          <w:szCs w:val="24"/>
+        </w:rPr>
+      </w:pPr>
+      <w:r>
+        <w:rPr>
+          <w:rFonts w:asciiTheme="minorHAnsi" w:hAnsiTheme="minorHAnsi" w:cstheme="minorHAnsi"/>
+          <w:b/>
+          <w:szCs w:val="24"/>
+        </w:rPr>
+        <w:t xml:space="preserve">5.3 </w:t>
+      </w:r>
+      <w:proofErr w:type="spellStart"/>
+      <w:r>
+        <w:rPr>
+          <w:rFonts w:asciiTheme="minorHAnsi" w:hAnsiTheme="minorHAnsi" w:cstheme="minorHAnsi"/>
+          <w:b/>
+          <w:szCs w:val="24"/>
+        </w:rPr>
+        <w:t>Mockup</w:t>
+      </w:r>
+      <w:proofErr w:type="spellEnd"/>
+    </w:p>
+    <w:p>
+      <w:pPr>
+        <w:jc w:val="both"/>
+        <w:rPr>
+          <w:rFonts w:asciiTheme="minorHAnsi" w:hAnsiTheme="minorHAnsi" w:cstheme="minorHAnsi"/>
+          <w:szCs w:val="24"/>
+        </w:rPr>
+      </w:pPr>
+      <w:r>
+        <w:rPr>
+          <w:rFonts w:asciiTheme="minorHAnsi" w:hAnsiTheme="minorHAnsi" w:cstheme="minorHAnsi"/>
+          <w:szCs w:val="24"/>
+        </w:rPr>
+        <w:t xml:space="preserve">Texto antes da imagem, relatando a qual entidade aquela interface pertence </w:t>
+      </w:r>
+    </w:p>
+    <w:p>
+      <w:pPr>
+        <w:jc w:val="both"/>
+        <w:rPr>
+          <w:rFonts w:asciiTheme="minorHAnsi" w:hAnsiTheme="minorHAnsi" w:cstheme="minorHAnsi"/>
+          <w:szCs w:val="24"/>
+        </w:rPr>
+      </w:pPr>
+    </w:p>
+    <w:p>
+      <w:pPr>
+        <w:jc w:val="both"/>
+        <w:rPr>
+          <w:rFonts w:asciiTheme="minorHAnsi" w:hAnsiTheme="minorHAnsi" w:cstheme="minorHAnsi"/>
+          <w:szCs w:val="24"/>
+        </w:rPr>
+      </w:pPr>
+    </w:p>
+    <w:p>
+      <w:pPr>
+        <w:jc w:val="both"/>
+        <w:rPr>
+          <w:rFonts w:asciiTheme="minorHAnsi" w:hAnsiTheme="minorHAnsi" w:cstheme="minorHAnsi"/>
+          <w:szCs w:val="24"/>
+        </w:rPr>
+      </w:pPr>
+    </w:p>
+    <w:p>
+      <w:pPr>
+        <w:jc w:val="both"/>
+        <w:rPr>
+          <w:rFonts w:asciiTheme="minorHAnsi" w:hAnsiTheme="minorHAnsi" w:cstheme="minorHAnsi"/>
+          <w:szCs w:val="24"/>
+        </w:rPr>
+      </w:pPr>
+    </w:p>
+    <w:p>
+      <w:pPr>
+        <w:jc w:val="both"/>
+        <w:rPr>
+          <w:rFonts w:asciiTheme="minorHAnsi" w:hAnsiTheme="minorHAnsi" w:cstheme="minorHAnsi"/>
+          <w:szCs w:val="24"/>
+        </w:rPr>
+      </w:pPr>
+    </w:p>
+    <w:p>
+      <w:pPr>
+        <w:jc w:val="both"/>
+        <w:rPr>
+          <w:rFonts w:asciiTheme="minorHAnsi" w:hAnsiTheme="minorHAnsi" w:cstheme="minorHAnsi"/>
+          <w:szCs w:val="24"/>
+        </w:rPr>
+      </w:pPr>
+    </w:p>
+    <w:p>
+      <w:pPr>
+        <w:jc w:val="both"/>
+        <w:rPr>
+          <w:rFonts w:asciiTheme="minorHAnsi" w:hAnsiTheme="minorHAnsi" w:cstheme="minorHAnsi"/>
+          <w:szCs w:val="24"/>
+        </w:rPr>
+      </w:pPr>
+    </w:p>
+    <w:p>
+      <w:pPr>
+        <w:jc w:val="both"/>
+        <w:rPr>
+          <w:rFonts w:asciiTheme="minorHAnsi" w:hAnsiTheme="minorHAnsi" w:cstheme="minorHAnsi"/>
+          <w:szCs w:val="24"/>
+        </w:rPr>
+      </w:pPr>
+    </w:p>
+    <w:p>
+      <w:pPr>
+        <w:jc w:val="both"/>
+        <w:rPr>
+          <w:rFonts w:asciiTheme="minorHAnsi" w:hAnsiTheme="minorHAnsi" w:cstheme="minorHAnsi"/>
+          <w:szCs w:val="24"/>
+        </w:rPr>
+      </w:pPr>
+    </w:p>
+    <w:p>
+      <w:pPr>
+        <w:jc w:val="both"/>
+        <w:rPr>
+          <w:rFonts w:asciiTheme="minorHAnsi" w:hAnsiTheme="minorHAnsi" w:cstheme="minorHAnsi"/>
+          <w:szCs w:val="24"/>
+        </w:rPr>
+      </w:pPr>
+    </w:p>
+    <w:p>
+      <w:pPr>
+        <w:jc w:val="both"/>
+        <w:rPr>
+          <w:rFonts w:asciiTheme="minorHAnsi" w:hAnsiTheme="minorHAnsi" w:cstheme="minorHAnsi"/>
+          <w:szCs w:val="24"/>
+        </w:rPr>
+      </w:pPr>
+    </w:p>
+    <w:p>
+      <w:pPr>
+        <w:jc w:val="both"/>
+        <w:rPr>
+          <w:rFonts w:asciiTheme="minorHAnsi" w:hAnsiTheme="minorHAnsi" w:cstheme="minorHAnsi"/>
+          <w:szCs w:val="24"/>
+        </w:rPr>
+      </w:pPr>
+    </w:p>
+    <w:p>
+      <w:pPr>
+        <w:jc w:val="both"/>
+        <w:rPr>
+          <w:rFonts w:asciiTheme="minorHAnsi" w:hAnsiTheme="minorHAnsi" w:cstheme="minorHAnsi"/>
+          <w:szCs w:val="24"/>
+        </w:rPr>
+      </w:pPr>
+    </w:p>
+    <w:p>
+      <w:pPr>
+        <w:jc w:val="both"/>
+        <w:rPr>
+          <w:rFonts w:asciiTheme="minorHAnsi" w:hAnsiTheme="minorHAnsi" w:cstheme="minorHAnsi"/>
+          <w:szCs w:val="24"/>
+        </w:rPr>
+      </w:pPr>
+    </w:p>
+    <w:p>
+      <w:pPr>
+        <w:jc w:val="both"/>
+        <w:rPr>
+          <w:rFonts w:asciiTheme="minorHAnsi" w:hAnsiTheme="minorHAnsi" w:cstheme="minorHAnsi"/>
+          <w:szCs w:val="24"/>
+        </w:rPr>
+      </w:pPr>
+    </w:p>
+    <w:p>
+      <w:pPr>
+        <w:jc w:val="both"/>
+        <w:rPr>
+          <w:rFonts w:asciiTheme="minorHAnsi" w:hAnsiTheme="minorHAnsi" w:cstheme="minorHAnsi"/>
+          <w:szCs w:val="24"/>
+        </w:rPr>
+      </w:pPr>
+    </w:p>
+    <w:p>
+      <w:pPr>
+        <w:jc w:val="both"/>
+        <w:rPr>
+          <w:rFonts w:asciiTheme="minorHAnsi" w:hAnsiTheme="minorHAnsi" w:cstheme="minorHAnsi"/>
+          <w:szCs w:val="24"/>
+        </w:rPr>
+      </w:pPr>
+    </w:p>
+    <w:p>
+      <w:pPr>
+        <w:jc w:val="both"/>
+        <w:rPr>
+          <w:rFonts w:asciiTheme="minorHAnsi" w:hAnsiTheme="minorHAnsi" w:cstheme="minorHAnsi"/>
+          <w:szCs w:val="24"/>
+        </w:rPr>
+      </w:pPr>
+    </w:p>
+    <w:p>
+      <w:pPr>
+        <w:jc w:val="both"/>
+        <w:rPr>
+          <w:rFonts w:asciiTheme="minorHAnsi" w:hAnsiTheme="minorHAnsi" w:cstheme="minorHAnsi"/>
+          <w:szCs w:val="24"/>
+        </w:rPr>
+      </w:pPr>
+    </w:p>
+    <w:p>
+      <w:pPr>
+        <w:jc w:val="both"/>
+        <w:rPr>
+          <w:rFonts w:asciiTheme="minorHAnsi" w:hAnsiTheme="minorHAnsi" w:cstheme="minorHAnsi"/>
+          <w:szCs w:val="24"/>
+        </w:rPr>
+      </w:pPr>
+    </w:p>
+    <w:p>
+      <w:pPr>
+        <w:jc w:val="both"/>
+        <w:rPr>
+          <w:rFonts w:asciiTheme="minorHAnsi" w:hAnsiTheme="minorHAnsi" w:cstheme="minorHAnsi"/>
+          <w:szCs w:val="24"/>
+        </w:rPr>
+      </w:pPr>
+    </w:p>
+    <w:p>
+      <w:pPr>
+        <w:jc w:val="both"/>
+        <w:rPr>
+          <w:rFonts w:asciiTheme="minorHAnsi" w:hAnsiTheme="minorHAnsi" w:cstheme="minorHAnsi"/>
+          <w:szCs w:val="24"/>
+        </w:rPr>
+      </w:pPr>
     </w:p>
     <w:p>
       <w:pPr>
@@ -5412,313 +6532,6 @@
           <w:szCs w:val="24"/>
         </w:rPr>
         <w:lastRenderedPageBreak/>
-        <w:t>5.2 Paleta de Cores</w:t>
-      </w:r>
-    </w:p>
-    <w:p>
-      <w:pPr>
-        <w:jc w:val="both"/>
-        <w:rPr>
-          <w:rFonts w:asciiTheme="minorHAnsi" w:hAnsiTheme="minorHAnsi" w:cstheme="minorHAnsi"/>
-          <w:szCs w:val="24"/>
-        </w:rPr>
-      </w:pPr>
-      <w:r>
-        <w:rPr>
-          <w:rFonts w:asciiTheme="minorHAnsi" w:hAnsiTheme="minorHAnsi" w:cstheme="minorHAnsi"/>
-          <w:szCs w:val="24"/>
-        </w:rPr>
-        <w:t>Escreva sobre a paleta de cores e insira a imagem delas</w:t>
-      </w:r>
-    </w:p>
-    <w:p>
-      <w:pPr>
-        <w:jc w:val="both"/>
-        <w:rPr>
-          <w:rFonts w:asciiTheme="minorHAnsi" w:hAnsiTheme="minorHAnsi" w:cstheme="minorHAnsi"/>
-          <w:szCs w:val="24"/>
-        </w:rPr>
-      </w:pPr>
-    </w:p>
-    <w:p>
-      <w:pPr>
-        <w:jc w:val="both"/>
-        <w:rPr>
-          <w:rFonts w:asciiTheme="minorHAnsi" w:hAnsiTheme="minorHAnsi" w:cstheme="minorHAnsi"/>
-          <w:szCs w:val="24"/>
-        </w:rPr>
-      </w:pPr>
-    </w:p>
-    <w:p>
-      <w:pPr>
-        <w:jc w:val="both"/>
-        <w:rPr>
-          <w:rFonts w:asciiTheme="minorHAnsi" w:hAnsiTheme="minorHAnsi" w:cstheme="minorHAnsi"/>
-          <w:szCs w:val="24"/>
-        </w:rPr>
-      </w:pPr>
-      <w:r>
-        <w:rPr>
-          <w:rFonts w:asciiTheme="minorHAnsi" w:hAnsiTheme="minorHAnsi" w:cstheme="minorHAnsi"/>
-          <w:szCs w:val="24"/>
-        </w:rPr>
-        <w:t xml:space="preserve">5.3 </w:t>
-      </w:r>
-      <w:proofErr w:type="spellStart"/>
-      <w:r>
-        <w:rPr>
-          <w:rFonts w:asciiTheme="minorHAnsi" w:hAnsiTheme="minorHAnsi" w:cstheme="minorHAnsi"/>
-          <w:szCs w:val="24"/>
-        </w:rPr>
-        <w:t>Mockup</w:t>
-      </w:r>
-      <w:proofErr w:type="spellEnd"/>
-    </w:p>
-    <w:p>
-      <w:pPr>
-        <w:jc w:val="both"/>
-        <w:rPr>
-          <w:rFonts w:asciiTheme="minorHAnsi" w:hAnsiTheme="minorHAnsi" w:cstheme="minorHAnsi"/>
-          <w:szCs w:val="24"/>
-        </w:rPr>
-      </w:pPr>
-      <w:r>
-        <w:rPr>
-          <w:rFonts w:asciiTheme="minorHAnsi" w:hAnsiTheme="minorHAnsi" w:cstheme="minorHAnsi"/>
-          <w:szCs w:val="24"/>
-        </w:rPr>
-        <w:t xml:space="preserve">Texto antes da imagem, relatando a qual entidade aquela interface pertence </w:t>
-      </w:r>
-    </w:p>
-    <w:p>
-      <w:pPr>
-        <w:jc w:val="both"/>
-        <w:rPr>
-          <w:rFonts w:asciiTheme="minorHAnsi" w:hAnsiTheme="minorHAnsi" w:cstheme="minorHAnsi"/>
-          <w:szCs w:val="24"/>
-        </w:rPr>
-      </w:pPr>
-    </w:p>
-    <w:p>
-      <w:pPr>
-        <w:jc w:val="both"/>
-        <w:rPr>
-          <w:rFonts w:asciiTheme="minorHAnsi" w:hAnsiTheme="minorHAnsi" w:cstheme="minorHAnsi"/>
-          <w:szCs w:val="24"/>
-        </w:rPr>
-      </w:pPr>
-    </w:p>
-    <w:p>
-      <w:pPr>
-        <w:jc w:val="both"/>
-        <w:rPr>
-          <w:rFonts w:asciiTheme="minorHAnsi" w:hAnsiTheme="minorHAnsi" w:cstheme="minorHAnsi"/>
-          <w:szCs w:val="24"/>
-        </w:rPr>
-      </w:pPr>
-    </w:p>
-    <w:p>
-      <w:pPr>
-        <w:jc w:val="both"/>
-        <w:rPr>
-          <w:rFonts w:asciiTheme="minorHAnsi" w:hAnsiTheme="minorHAnsi" w:cstheme="minorHAnsi"/>
-          <w:szCs w:val="24"/>
-        </w:rPr>
-      </w:pPr>
-    </w:p>
-    <w:p>
-      <w:pPr>
-        <w:jc w:val="both"/>
-        <w:rPr>
-          <w:rFonts w:asciiTheme="minorHAnsi" w:hAnsiTheme="minorHAnsi" w:cstheme="minorHAnsi"/>
-          <w:szCs w:val="24"/>
-        </w:rPr>
-      </w:pPr>
-    </w:p>
-    <w:p>
-      <w:pPr>
-        <w:jc w:val="both"/>
-        <w:rPr>
-          <w:rFonts w:asciiTheme="minorHAnsi" w:hAnsiTheme="minorHAnsi" w:cstheme="minorHAnsi"/>
-          <w:szCs w:val="24"/>
-        </w:rPr>
-      </w:pPr>
-    </w:p>
-    <w:p>
-      <w:pPr>
-        <w:jc w:val="both"/>
-        <w:rPr>
-          <w:rFonts w:asciiTheme="minorHAnsi" w:hAnsiTheme="minorHAnsi" w:cstheme="minorHAnsi"/>
-          <w:szCs w:val="24"/>
-        </w:rPr>
-      </w:pPr>
-    </w:p>
-    <w:p>
-      <w:pPr>
-        <w:jc w:val="both"/>
-        <w:rPr>
-          <w:rFonts w:asciiTheme="minorHAnsi" w:hAnsiTheme="minorHAnsi" w:cstheme="minorHAnsi"/>
-          <w:szCs w:val="24"/>
-        </w:rPr>
-      </w:pPr>
-    </w:p>
-    <w:p>
-      <w:pPr>
-        <w:jc w:val="both"/>
-        <w:rPr>
-          <w:rFonts w:asciiTheme="minorHAnsi" w:hAnsiTheme="minorHAnsi" w:cstheme="minorHAnsi"/>
-          <w:szCs w:val="24"/>
-        </w:rPr>
-      </w:pPr>
-    </w:p>
-    <w:p>
-      <w:pPr>
-        <w:jc w:val="both"/>
-        <w:rPr>
-          <w:rFonts w:asciiTheme="minorHAnsi" w:hAnsiTheme="minorHAnsi" w:cstheme="minorHAnsi"/>
-          <w:szCs w:val="24"/>
-        </w:rPr>
-      </w:pPr>
-    </w:p>
-    <w:p>
-      <w:pPr>
-        <w:jc w:val="both"/>
-        <w:rPr>
-          <w:rFonts w:asciiTheme="minorHAnsi" w:hAnsiTheme="minorHAnsi" w:cstheme="minorHAnsi"/>
-          <w:szCs w:val="24"/>
-        </w:rPr>
-      </w:pPr>
-    </w:p>
-    <w:p>
-      <w:pPr>
-        <w:jc w:val="both"/>
-        <w:rPr>
-          <w:rFonts w:asciiTheme="minorHAnsi" w:hAnsiTheme="minorHAnsi" w:cstheme="minorHAnsi"/>
-          <w:szCs w:val="24"/>
-        </w:rPr>
-      </w:pPr>
-    </w:p>
-    <w:p>
-      <w:pPr>
-        <w:jc w:val="both"/>
-        <w:rPr>
-          <w:rFonts w:asciiTheme="minorHAnsi" w:hAnsiTheme="minorHAnsi" w:cstheme="minorHAnsi"/>
-          <w:szCs w:val="24"/>
-        </w:rPr>
-      </w:pPr>
-    </w:p>
-    <w:p>
-      <w:pPr>
-        <w:jc w:val="both"/>
-        <w:rPr>
-          <w:rFonts w:asciiTheme="minorHAnsi" w:hAnsiTheme="minorHAnsi" w:cstheme="minorHAnsi"/>
-          <w:szCs w:val="24"/>
-        </w:rPr>
-      </w:pPr>
-    </w:p>
-    <w:p>
-      <w:pPr>
-        <w:jc w:val="both"/>
-        <w:rPr>
-          <w:rFonts w:asciiTheme="minorHAnsi" w:hAnsiTheme="minorHAnsi" w:cstheme="minorHAnsi"/>
-          <w:szCs w:val="24"/>
-        </w:rPr>
-      </w:pPr>
-    </w:p>
-    <w:p>
-      <w:pPr>
-        <w:jc w:val="both"/>
-        <w:rPr>
-          <w:rFonts w:asciiTheme="minorHAnsi" w:hAnsiTheme="minorHAnsi" w:cstheme="minorHAnsi"/>
-          <w:szCs w:val="24"/>
-        </w:rPr>
-      </w:pPr>
-    </w:p>
-    <w:p>
-      <w:pPr>
-        <w:jc w:val="both"/>
-        <w:rPr>
-          <w:rFonts w:asciiTheme="minorHAnsi" w:hAnsiTheme="minorHAnsi" w:cstheme="minorHAnsi"/>
-          <w:szCs w:val="24"/>
-        </w:rPr>
-      </w:pPr>
-    </w:p>
-    <w:p>
-      <w:pPr>
-        <w:jc w:val="both"/>
-        <w:rPr>
-          <w:rFonts w:asciiTheme="minorHAnsi" w:hAnsiTheme="minorHAnsi" w:cstheme="minorHAnsi"/>
-          <w:szCs w:val="24"/>
-        </w:rPr>
-      </w:pPr>
-    </w:p>
-    <w:p>
-      <w:pPr>
-        <w:jc w:val="both"/>
-        <w:rPr>
-          <w:rFonts w:asciiTheme="minorHAnsi" w:hAnsiTheme="minorHAnsi" w:cstheme="minorHAnsi"/>
-          <w:szCs w:val="24"/>
-        </w:rPr>
-      </w:pPr>
-    </w:p>
-    <w:p>
-      <w:pPr>
-        <w:jc w:val="both"/>
-        <w:rPr>
-          <w:rFonts w:asciiTheme="minorHAnsi" w:hAnsiTheme="minorHAnsi" w:cstheme="minorHAnsi"/>
-          <w:szCs w:val="24"/>
-        </w:rPr>
-      </w:pPr>
-    </w:p>
-    <w:p>
-      <w:pPr>
-        <w:jc w:val="both"/>
-        <w:rPr>
-          <w:rFonts w:asciiTheme="minorHAnsi" w:hAnsiTheme="minorHAnsi" w:cstheme="minorHAnsi"/>
-          <w:szCs w:val="24"/>
-        </w:rPr>
-      </w:pPr>
-    </w:p>
-    <w:p>
-      <w:pPr>
-        <w:jc w:val="both"/>
-        <w:rPr>
-          <w:rFonts w:asciiTheme="minorHAnsi" w:hAnsiTheme="minorHAnsi" w:cstheme="minorHAnsi"/>
-          <w:szCs w:val="24"/>
-        </w:rPr>
-      </w:pPr>
-    </w:p>
-    <w:p>
-      <w:pPr>
-        <w:jc w:val="both"/>
-        <w:rPr>
-          <w:rFonts w:asciiTheme="minorHAnsi" w:hAnsiTheme="minorHAnsi" w:cstheme="minorHAnsi"/>
-          <w:szCs w:val="24"/>
-        </w:rPr>
-      </w:pPr>
-    </w:p>
-    <w:p>
-      <w:pPr>
-        <w:jc w:val="both"/>
-        <w:rPr>
-          <w:rFonts w:asciiTheme="minorHAnsi" w:hAnsiTheme="minorHAnsi" w:cstheme="minorHAnsi"/>
-          <w:szCs w:val="24"/>
-        </w:rPr>
-      </w:pPr>
-    </w:p>
-    <w:p>
-      <w:pPr>
-        <w:jc w:val="both"/>
-        <w:rPr>
-          <w:rFonts w:asciiTheme="minorHAnsi" w:hAnsiTheme="minorHAnsi" w:cstheme="minorHAnsi"/>
-          <w:szCs w:val="24"/>
-        </w:rPr>
-      </w:pPr>
-      <w:r>
-        <w:rPr>
-          <w:rFonts w:asciiTheme="minorHAnsi" w:hAnsiTheme="minorHAnsi" w:cstheme="minorHAnsi"/>
-          <w:szCs w:val="24"/>
-        </w:rPr>
         <w:t>BIBLIOGRAFIA</w:t>
       </w:r>
     </w:p>
@@ -6486,7 +7299,7 @@
   <w:abstractNum w:abstractNumId="4" w15:restartNumberingAfterBreak="0">
     <w:nsid w:val="0B9A52D0"/>
     <w:multiLevelType w:val="hybridMultilevel"/>
-    <w:tmpl w:val="2CD2F382"/>
+    <w:tmpl w:val="4F78492C"/>
     <w:lvl w:ilvl="0" w:tplc="04160001">
       <w:start w:val="1"/>
       <w:numFmt w:val="bullet"/>
@@ -10590,7 +11403,6 @@
   <w:style w:type="character" w:default="1" w:styleId="Fontepargpadro">
     <w:name w:val="Default Paragraph Font"/>
     <w:uiPriority w:val="1"/>
-    <w:semiHidden/>
     <w:unhideWhenUsed/>
   </w:style>
   <w:style w:type="table" w:default="1" w:styleId="Tabelanormal">
@@ -10806,6 +11618,25 @@
       <w:u w:val="single"/>
     </w:rPr>
   </w:style>
+  <w:style w:type="paragraph" w:styleId="Legenda">
+    <w:name w:val="caption"/>
+    <w:basedOn w:val="Normal"/>
+    <w:next w:val="Normal"/>
+    <w:uiPriority w:val="35"/>
+    <w:unhideWhenUsed/>
+    <w:qFormat/>
+    <w:rsid w:val="009B7DD9"/>
+    <w:pPr>
+      <w:spacing w:after="200" w:line="240" w:lineRule="auto"/>
+    </w:pPr>
+    <w:rPr>
+      <w:i/>
+      <w:iCs/>
+      <w:color w:val="0E2841" w:themeColor="text2"/>
+      <w:sz w:val="18"/>
+      <w:szCs w:val="18"/>
+    </w:rPr>
+  </w:style>
 </w:styles>
 </file>
 
@@ -11015,7 +11846,7 @@
 </file>
 
 <file path=customXml/itemProps1.xml><?xml version="1.0" encoding="utf-8"?>
-<ds:datastoreItem xmlns:ds="http://schemas.openxmlformats.org/officeDocument/2006/customXml" ds:itemID="{C5945C06-9FE3-472F-92A8-56CB759A7C18}">
+<ds:datastoreItem xmlns:ds="http://schemas.openxmlformats.org/officeDocument/2006/customXml" ds:itemID="{B178A41D-0EAC-4500-98C0-2BDCA9D8130B}">
   <ds:schemaRefs>
     <ds:schemaRef ds:uri="http://schemas.openxmlformats.org/officeDocument/2006/bibliography"/>
   </ds:schemaRefs>

</xml_diff>

<commit_message>
Começando o capitulo 5
</commit_message>
<xml_diff>
--- a/docs/PROJETO GB - BibliotecaAutomatizada.docx
+++ b/docs/PROJETO GB - BibliotecaAutomatizada.docx
@@ -3785,8 +3785,6 @@
         </w:rPr>
         <w:t xml:space="preserve"> ou RA</w:t>
       </w:r>
-      <w:bookmarkStart w:id="0" w:name="_GoBack"/>
-      <w:bookmarkEnd w:id="0"/>
       <w:r>
         <w:rPr>
           <w:rFonts w:asciiTheme="minorHAnsi" w:hAnsiTheme="minorHAnsi" w:cstheme="minorHAnsi"/>
@@ -6181,27 +6179,8 @@
           <w:rFonts w:asciiTheme="minorHAnsi" w:hAnsiTheme="minorHAnsi" w:cstheme="minorHAnsi"/>
           <w:szCs w:val="24"/>
         </w:rPr>
-        <w:t xml:space="preserve">Escreva o que é uma interface e o objetivo dela </w:t>
-      </w:r>
-    </w:p>
-    <w:p>
-      <w:pPr>
-        <w:jc w:val="both"/>
-        <w:rPr>
-          <w:rFonts w:asciiTheme="minorHAnsi" w:hAnsiTheme="minorHAnsi" w:cstheme="minorHAnsi"/>
-          <w:szCs w:val="24"/>
-        </w:rPr>
-      </w:pPr>
-    </w:p>
-    <w:p>
-      <w:pPr>
-        <w:jc w:val="both"/>
-        <w:rPr>
-          <w:rFonts w:asciiTheme="minorHAnsi" w:hAnsiTheme="minorHAnsi" w:cstheme="minorHAnsi"/>
-          <w:b/>
-          <w:szCs w:val="24"/>
-        </w:rPr>
-      </w:pPr>
+        <w:t>Uma interface é crucial em sistemas de software, pois possibilita a interação eficaz entre diferentes componentes, mesmo que possuam implementações internas diferentes. Ao estabelecer um conjunto de métodos ou características a serem seguidos, a interface cria uma camada de comunicação uniforme, estabelecendo uma distinção nítida entre o que o sistema realiza e como o faz. Isso simplifica a troca de componentes, já que, desde que mantenham a mesma interface, as alterações não impactam os demais componentes do sistema. Ademais, a utilização de interfaces potencializa a reutilização de código, pois diversas classes podem aplicar a mesma interface para executar tarefas similares de formas distintas. O resultado é um código mais versátil, expansível e de fácil manutenção, possibilitando a inclusão de novos recursos no sistema sem a exigência de alterações significativas na estrutura já existente.</w:t>
+      </w:r>
     </w:p>
     <w:p>
       <w:pPr>
@@ -6213,6 +6192,17 @@
           <w:szCs w:val="24"/>
         </w:rPr>
       </w:pPr>
+    </w:p>
+    <w:p>
+      <w:pPr>
+        <w:ind w:firstLine="0"/>
+        <w:jc w:val="both"/>
+        <w:rPr>
+          <w:rFonts w:asciiTheme="minorHAnsi" w:hAnsiTheme="minorHAnsi" w:cstheme="minorHAnsi"/>
+          <w:b/>
+          <w:szCs w:val="24"/>
+        </w:rPr>
+      </w:pPr>
       <w:r>
         <w:rPr>
           <w:rFonts w:asciiTheme="minorHAnsi" w:hAnsiTheme="minorHAnsi" w:cstheme="minorHAnsi"/>
@@ -6235,27 +6225,177 @@
           <w:rFonts w:asciiTheme="minorHAnsi" w:hAnsiTheme="minorHAnsi" w:cstheme="minorHAnsi"/>
           <w:szCs w:val="24"/>
         </w:rPr>
-        <w:t>Escreva sobre a paleta de cores e insira a imagem delas</w:t>
-      </w:r>
-    </w:p>
-    <w:p>
-      <w:pPr>
-        <w:jc w:val="both"/>
-        <w:rPr>
-          <w:rFonts w:asciiTheme="minorHAnsi" w:hAnsiTheme="minorHAnsi" w:cstheme="minorHAnsi"/>
-          <w:szCs w:val="24"/>
-        </w:rPr>
-      </w:pPr>
-    </w:p>
-    <w:p>
-      <w:pPr>
-        <w:jc w:val="both"/>
-        <w:rPr>
-          <w:rFonts w:asciiTheme="minorHAnsi" w:hAnsiTheme="minorHAnsi" w:cstheme="minorHAnsi"/>
-          <w:b/>
-          <w:szCs w:val="24"/>
-        </w:rPr>
-      </w:pPr>
+        <w:t xml:space="preserve">As cores escolhidas para </w:t>
+      </w:r>
+      <w:r>
+        <w:rPr>
+          <w:rFonts w:asciiTheme="minorHAnsi" w:hAnsiTheme="minorHAnsi" w:cstheme="minorHAnsi"/>
+          <w:szCs w:val="24"/>
+        </w:rPr>
+        <w:t>Biblioteca Automatizada</w:t>
+      </w:r>
+      <w:r>
+        <w:rPr>
+          <w:rFonts w:asciiTheme="minorHAnsi" w:hAnsiTheme="minorHAnsi" w:cstheme="minorHAnsi"/>
+          <w:szCs w:val="24"/>
+        </w:rPr>
+        <w:t xml:space="preserve"> equilibram seriedade e modernidade. O </w:t>
+      </w:r>
+      <w:r>
+        <w:rPr>
+          <w:rFonts w:asciiTheme="minorHAnsi" w:hAnsiTheme="minorHAnsi" w:cstheme="minorHAnsi"/>
+          <w:b/>
+          <w:bCs/>
+          <w:szCs w:val="24"/>
+        </w:rPr>
+        <w:t>bordô escuro (#702029)</w:t>
+      </w:r>
+      <w:r>
+        <w:rPr>
+          <w:rFonts w:asciiTheme="minorHAnsi" w:hAnsiTheme="minorHAnsi" w:cstheme="minorHAnsi"/>
+          <w:szCs w:val="24"/>
+        </w:rPr>
+        <w:t xml:space="preserve"> transmite eleg</w:t>
+      </w:r>
+      <w:r>
+        <w:rPr>
+          <w:rFonts w:asciiTheme="minorHAnsi" w:hAnsiTheme="minorHAnsi" w:cstheme="minorHAnsi"/>
+          <w:szCs w:val="24"/>
+        </w:rPr>
+        <w:t xml:space="preserve">ância e formalidade, enquanto </w:t>
+      </w:r>
+      <w:r>
+        <w:rPr>
+          <w:rFonts w:asciiTheme="minorHAnsi" w:hAnsiTheme="minorHAnsi" w:cstheme="minorHAnsi"/>
+          <w:b/>
+          <w:bCs/>
+          <w:szCs w:val="24"/>
+        </w:rPr>
+        <w:t>rosa vibrante (#A61464)</w:t>
+      </w:r>
+      <w:r>
+        <w:rPr>
+          <w:rFonts w:asciiTheme="minorHAnsi" w:hAnsiTheme="minorHAnsi" w:cstheme="minorHAnsi"/>
+          <w:szCs w:val="24"/>
+        </w:rPr>
+        <w:t xml:space="preserve"> adiciona energia e inovação. O </w:t>
+      </w:r>
+      <w:r>
+        <w:rPr>
+          <w:rFonts w:asciiTheme="minorHAnsi" w:hAnsiTheme="minorHAnsi" w:cstheme="minorHAnsi"/>
+          <w:b/>
+          <w:bCs/>
+          <w:szCs w:val="24"/>
+        </w:rPr>
+        <w:t>mostarda (#F2A950)</w:t>
+      </w:r>
+      <w:r>
+        <w:rPr>
+          <w:rFonts w:asciiTheme="minorHAnsi" w:hAnsiTheme="minorHAnsi" w:cstheme="minorHAnsi"/>
+          <w:szCs w:val="24"/>
+        </w:rPr>
+        <w:t xml:space="preserve"> e o </w:t>
+      </w:r>
+      <w:r>
+        <w:rPr>
+          <w:rFonts w:asciiTheme="minorHAnsi" w:hAnsiTheme="minorHAnsi" w:cstheme="minorHAnsi"/>
+          <w:b/>
+          <w:bCs/>
+          <w:szCs w:val="24"/>
+        </w:rPr>
+        <w:t>laranja (#F28241)</w:t>
+      </w:r>
+      <w:r>
+        <w:rPr>
+          <w:rFonts w:asciiTheme="minorHAnsi" w:hAnsiTheme="minorHAnsi" w:cstheme="minorHAnsi"/>
+          <w:szCs w:val="24"/>
+        </w:rPr>
+        <w:t xml:space="preserve"> trazem calor e acessibilidade, incentivando a interação do usuário. O </w:t>
+      </w:r>
+      <w:r>
+        <w:rPr>
+          <w:rFonts w:asciiTheme="minorHAnsi" w:hAnsiTheme="minorHAnsi" w:cstheme="minorHAnsi"/>
+          <w:b/>
+          <w:bCs/>
+          <w:szCs w:val="24"/>
+        </w:rPr>
+        <w:t>vermelho terra (#A6382E)</w:t>
+      </w:r>
+      <w:r>
+        <w:rPr>
+          <w:rFonts w:asciiTheme="minorHAnsi" w:hAnsiTheme="minorHAnsi" w:cstheme="minorHAnsi"/>
+          <w:szCs w:val="24"/>
+        </w:rPr>
+        <w:t xml:space="preserve"> oferece estabilidade e confiança, enquanto o </w:t>
+      </w:r>
+      <w:r>
+        <w:rPr>
+          <w:rFonts w:asciiTheme="minorHAnsi" w:hAnsiTheme="minorHAnsi" w:cstheme="minorHAnsi"/>
+          <w:b/>
+          <w:bCs/>
+          <w:szCs w:val="24"/>
+        </w:rPr>
+        <w:t>branco (#FFFFFF)</w:t>
+      </w:r>
+      <w:r>
+        <w:rPr>
+          <w:rFonts w:asciiTheme="minorHAnsi" w:hAnsiTheme="minorHAnsi" w:cstheme="minorHAnsi"/>
+          <w:szCs w:val="24"/>
+        </w:rPr>
+        <w:t xml:space="preserve"> garante clareza e legibilidade. Juntas, essas cores criam uma interface visualmente atrativa, amigável e funcional.</w:t>
+      </w:r>
+    </w:p>
+    <w:p>
+      <w:pPr>
+        <w:jc w:val="both"/>
+        <w:rPr>
+          <w:rFonts w:asciiTheme="minorHAnsi" w:hAnsiTheme="minorHAnsi" w:cstheme="minorHAnsi"/>
+          <w:b/>
+          <w:szCs w:val="24"/>
+        </w:rPr>
+      </w:pPr>
+      <w:r>
+        <w:rPr>
+          <w:rFonts w:asciiTheme="minorHAnsi" w:hAnsiTheme="minorHAnsi" w:cstheme="minorHAnsi"/>
+          <w:b/>
+          <w:szCs w:val="24"/>
+        </w:rPr>
+        <w:drawing>
+          <wp:inline distT="0" distB="0" distL="0" distR="0" wp14:anchorId="2ED8AF48" wp14:editId="3B31E6EE">
+            <wp:extent cx="5760085" cy="2648585"/>
+            <wp:effectExtent l="0" t="0" r="0" b="0"/>
+            <wp:docPr id="1" name="Imagem 1"/>
+            <wp:cNvGraphicFramePr>
+              <a:graphicFrameLocks xmlns:a="http://schemas.openxmlformats.org/drawingml/2006/main" noChangeAspect="1"/>
+            </wp:cNvGraphicFramePr>
+            <a:graphic xmlns:a="http://schemas.openxmlformats.org/drawingml/2006/main">
+              <a:graphicData uri="http://schemas.openxmlformats.org/drawingml/2006/picture">
+                <pic:pic xmlns:pic="http://schemas.openxmlformats.org/drawingml/2006/picture">
+                  <pic:nvPicPr>
+                    <pic:cNvPr id="1" name=""/>
+                    <pic:cNvPicPr/>
+                  </pic:nvPicPr>
+                  <pic:blipFill>
+                    <a:blip r:embed="rId10"/>
+                    <a:stretch>
+                      <a:fillRect/>
+                    </a:stretch>
+                  </pic:blipFill>
+                  <pic:spPr>
+                    <a:xfrm>
+                      <a:off x="0" y="0"/>
+                      <a:ext cx="5760085" cy="2648585"/>
+                    </a:xfrm>
+                    <a:prstGeom prst="rect">
+                      <a:avLst/>
+                    </a:prstGeom>
+                  </pic:spPr>
+                </pic:pic>
+              </a:graphicData>
+            </a:graphic>
+          </wp:inline>
+        </w:drawing>
+      </w:r>
     </w:p>
     <w:p>
       <w:pPr>
@@ -6299,6 +6439,7 @@
           <w:rFonts w:asciiTheme="minorHAnsi" w:hAnsiTheme="minorHAnsi" w:cstheme="minorHAnsi"/>
           <w:szCs w:val="24"/>
         </w:rPr>
+        <w:lastRenderedPageBreak/>
         <w:t xml:space="preserve">Texto antes da imagem, relatando a qual entidade aquela interface pertence </w:t>
       </w:r>
     </w:p>
@@ -6328,210 +6469,211 @@
           <w:szCs w:val="24"/>
         </w:rPr>
       </w:pPr>
-    </w:p>
-    <w:p>
-      <w:pPr>
-        <w:jc w:val="both"/>
-        <w:rPr>
-          <w:rFonts w:asciiTheme="minorHAnsi" w:hAnsiTheme="minorHAnsi" w:cstheme="minorHAnsi"/>
-          <w:szCs w:val="24"/>
-        </w:rPr>
-      </w:pPr>
-    </w:p>
-    <w:p>
-      <w:pPr>
-        <w:jc w:val="both"/>
-        <w:rPr>
-          <w:rFonts w:asciiTheme="minorHAnsi" w:hAnsiTheme="minorHAnsi" w:cstheme="minorHAnsi"/>
-          <w:szCs w:val="24"/>
-        </w:rPr>
-      </w:pPr>
-    </w:p>
-    <w:p>
-      <w:pPr>
-        <w:jc w:val="both"/>
-        <w:rPr>
-          <w:rFonts w:asciiTheme="minorHAnsi" w:hAnsiTheme="minorHAnsi" w:cstheme="minorHAnsi"/>
-          <w:szCs w:val="24"/>
-        </w:rPr>
-      </w:pPr>
-    </w:p>
-    <w:p>
-      <w:pPr>
-        <w:jc w:val="both"/>
-        <w:rPr>
-          <w:rFonts w:asciiTheme="minorHAnsi" w:hAnsiTheme="minorHAnsi" w:cstheme="minorHAnsi"/>
-          <w:szCs w:val="24"/>
-        </w:rPr>
-      </w:pPr>
-    </w:p>
-    <w:p>
-      <w:pPr>
-        <w:jc w:val="both"/>
-        <w:rPr>
-          <w:rFonts w:asciiTheme="minorHAnsi" w:hAnsiTheme="minorHAnsi" w:cstheme="minorHAnsi"/>
-          <w:szCs w:val="24"/>
-        </w:rPr>
-      </w:pPr>
-    </w:p>
-    <w:p>
-      <w:pPr>
-        <w:jc w:val="both"/>
-        <w:rPr>
-          <w:rFonts w:asciiTheme="minorHAnsi" w:hAnsiTheme="minorHAnsi" w:cstheme="minorHAnsi"/>
-          <w:szCs w:val="24"/>
-        </w:rPr>
-      </w:pPr>
-    </w:p>
-    <w:p>
-      <w:pPr>
-        <w:jc w:val="both"/>
-        <w:rPr>
-          <w:rFonts w:asciiTheme="minorHAnsi" w:hAnsiTheme="minorHAnsi" w:cstheme="minorHAnsi"/>
-          <w:szCs w:val="24"/>
-        </w:rPr>
-      </w:pPr>
-    </w:p>
-    <w:p>
-      <w:pPr>
-        <w:jc w:val="both"/>
-        <w:rPr>
-          <w:rFonts w:asciiTheme="minorHAnsi" w:hAnsiTheme="minorHAnsi" w:cstheme="minorHAnsi"/>
-          <w:szCs w:val="24"/>
-        </w:rPr>
-      </w:pPr>
-    </w:p>
-    <w:p>
-      <w:pPr>
-        <w:jc w:val="both"/>
-        <w:rPr>
-          <w:rFonts w:asciiTheme="minorHAnsi" w:hAnsiTheme="minorHAnsi" w:cstheme="minorHAnsi"/>
-          <w:szCs w:val="24"/>
-        </w:rPr>
-      </w:pPr>
-    </w:p>
-    <w:p>
-      <w:pPr>
-        <w:jc w:val="both"/>
-        <w:rPr>
-          <w:rFonts w:asciiTheme="minorHAnsi" w:hAnsiTheme="minorHAnsi" w:cstheme="minorHAnsi"/>
-          <w:szCs w:val="24"/>
-        </w:rPr>
-      </w:pPr>
-    </w:p>
-    <w:p>
-      <w:pPr>
-        <w:jc w:val="both"/>
-        <w:rPr>
-          <w:rFonts w:asciiTheme="minorHAnsi" w:hAnsiTheme="minorHAnsi" w:cstheme="minorHAnsi"/>
-          <w:szCs w:val="24"/>
-        </w:rPr>
-      </w:pPr>
-    </w:p>
-    <w:p>
-      <w:pPr>
-        <w:jc w:val="both"/>
-        <w:rPr>
-          <w:rFonts w:asciiTheme="minorHAnsi" w:hAnsiTheme="minorHAnsi" w:cstheme="minorHAnsi"/>
-          <w:szCs w:val="24"/>
-        </w:rPr>
-      </w:pPr>
-    </w:p>
-    <w:p>
-      <w:pPr>
-        <w:jc w:val="both"/>
-        <w:rPr>
-          <w:rFonts w:asciiTheme="minorHAnsi" w:hAnsiTheme="minorHAnsi" w:cstheme="minorHAnsi"/>
-          <w:szCs w:val="24"/>
-        </w:rPr>
-      </w:pPr>
-    </w:p>
-    <w:p>
-      <w:pPr>
-        <w:jc w:val="both"/>
-        <w:rPr>
-          <w:rFonts w:asciiTheme="minorHAnsi" w:hAnsiTheme="minorHAnsi" w:cstheme="minorHAnsi"/>
-          <w:szCs w:val="24"/>
-        </w:rPr>
-      </w:pPr>
-    </w:p>
-    <w:p>
-      <w:pPr>
-        <w:jc w:val="both"/>
-        <w:rPr>
-          <w:rFonts w:asciiTheme="minorHAnsi" w:hAnsiTheme="minorHAnsi" w:cstheme="minorHAnsi"/>
-          <w:szCs w:val="24"/>
-        </w:rPr>
-      </w:pPr>
-    </w:p>
-    <w:p>
-      <w:pPr>
-        <w:jc w:val="both"/>
-        <w:rPr>
-          <w:rFonts w:asciiTheme="minorHAnsi" w:hAnsiTheme="minorHAnsi" w:cstheme="minorHAnsi"/>
-          <w:szCs w:val="24"/>
-        </w:rPr>
-      </w:pPr>
-    </w:p>
-    <w:p>
-      <w:pPr>
-        <w:jc w:val="both"/>
-        <w:rPr>
-          <w:rFonts w:asciiTheme="minorHAnsi" w:hAnsiTheme="minorHAnsi" w:cstheme="minorHAnsi"/>
-          <w:szCs w:val="24"/>
-        </w:rPr>
-      </w:pPr>
-    </w:p>
-    <w:p>
-      <w:pPr>
-        <w:jc w:val="both"/>
-        <w:rPr>
-          <w:rFonts w:asciiTheme="minorHAnsi" w:hAnsiTheme="minorHAnsi" w:cstheme="minorHAnsi"/>
-          <w:szCs w:val="24"/>
-        </w:rPr>
-      </w:pPr>
-    </w:p>
-    <w:p>
-      <w:pPr>
-        <w:jc w:val="both"/>
-        <w:rPr>
-          <w:rFonts w:asciiTheme="minorHAnsi" w:hAnsiTheme="minorHAnsi" w:cstheme="minorHAnsi"/>
-          <w:szCs w:val="24"/>
-        </w:rPr>
-      </w:pPr>
-    </w:p>
-    <w:p>
-      <w:pPr>
-        <w:jc w:val="both"/>
-        <w:rPr>
-          <w:rFonts w:asciiTheme="minorHAnsi" w:hAnsiTheme="minorHAnsi" w:cstheme="minorHAnsi"/>
-          <w:szCs w:val="24"/>
-        </w:rPr>
-      </w:pPr>
-    </w:p>
-    <w:p>
-      <w:pPr>
-        <w:jc w:val="both"/>
-        <w:rPr>
-          <w:rFonts w:asciiTheme="minorHAnsi" w:hAnsiTheme="minorHAnsi" w:cstheme="minorHAnsi"/>
-          <w:szCs w:val="24"/>
-        </w:rPr>
-      </w:pPr>
-    </w:p>
-    <w:p>
-      <w:pPr>
-        <w:jc w:val="both"/>
-        <w:rPr>
-          <w:rFonts w:asciiTheme="minorHAnsi" w:hAnsiTheme="minorHAnsi" w:cstheme="minorHAnsi"/>
-          <w:szCs w:val="24"/>
-        </w:rPr>
-      </w:pPr>
-      <w:r>
-        <w:rPr>
-          <w:rFonts w:asciiTheme="minorHAnsi" w:hAnsiTheme="minorHAnsi" w:cstheme="minorHAnsi"/>
-          <w:szCs w:val="24"/>
-        </w:rPr>
-        <w:lastRenderedPageBreak/>
+      <w:bookmarkStart w:id="0" w:name="_GoBack"/>
+      <w:bookmarkEnd w:id="0"/>
+    </w:p>
+    <w:p>
+      <w:pPr>
+        <w:jc w:val="both"/>
+        <w:rPr>
+          <w:rFonts w:asciiTheme="minorHAnsi" w:hAnsiTheme="minorHAnsi" w:cstheme="minorHAnsi"/>
+          <w:szCs w:val="24"/>
+        </w:rPr>
+      </w:pPr>
+    </w:p>
+    <w:p>
+      <w:pPr>
+        <w:jc w:val="both"/>
+        <w:rPr>
+          <w:rFonts w:asciiTheme="minorHAnsi" w:hAnsiTheme="minorHAnsi" w:cstheme="minorHAnsi"/>
+          <w:szCs w:val="24"/>
+        </w:rPr>
+      </w:pPr>
+    </w:p>
+    <w:p>
+      <w:pPr>
+        <w:jc w:val="both"/>
+        <w:rPr>
+          <w:rFonts w:asciiTheme="minorHAnsi" w:hAnsiTheme="minorHAnsi" w:cstheme="minorHAnsi"/>
+          <w:szCs w:val="24"/>
+        </w:rPr>
+      </w:pPr>
+    </w:p>
+    <w:p>
+      <w:pPr>
+        <w:jc w:val="both"/>
+        <w:rPr>
+          <w:rFonts w:asciiTheme="minorHAnsi" w:hAnsiTheme="minorHAnsi" w:cstheme="minorHAnsi"/>
+          <w:szCs w:val="24"/>
+        </w:rPr>
+      </w:pPr>
+    </w:p>
+    <w:p>
+      <w:pPr>
+        <w:jc w:val="both"/>
+        <w:rPr>
+          <w:rFonts w:asciiTheme="minorHAnsi" w:hAnsiTheme="minorHAnsi" w:cstheme="minorHAnsi"/>
+          <w:szCs w:val="24"/>
+        </w:rPr>
+      </w:pPr>
+    </w:p>
+    <w:p>
+      <w:pPr>
+        <w:jc w:val="both"/>
+        <w:rPr>
+          <w:rFonts w:asciiTheme="minorHAnsi" w:hAnsiTheme="minorHAnsi" w:cstheme="minorHAnsi"/>
+          <w:szCs w:val="24"/>
+        </w:rPr>
+      </w:pPr>
+    </w:p>
+    <w:p>
+      <w:pPr>
+        <w:jc w:val="both"/>
+        <w:rPr>
+          <w:rFonts w:asciiTheme="minorHAnsi" w:hAnsiTheme="minorHAnsi" w:cstheme="minorHAnsi"/>
+          <w:szCs w:val="24"/>
+        </w:rPr>
+      </w:pPr>
+    </w:p>
+    <w:p>
+      <w:pPr>
+        <w:jc w:val="both"/>
+        <w:rPr>
+          <w:rFonts w:asciiTheme="minorHAnsi" w:hAnsiTheme="minorHAnsi" w:cstheme="minorHAnsi"/>
+          <w:szCs w:val="24"/>
+        </w:rPr>
+      </w:pPr>
+    </w:p>
+    <w:p>
+      <w:pPr>
+        <w:jc w:val="both"/>
+        <w:rPr>
+          <w:rFonts w:asciiTheme="minorHAnsi" w:hAnsiTheme="minorHAnsi" w:cstheme="minorHAnsi"/>
+          <w:szCs w:val="24"/>
+        </w:rPr>
+      </w:pPr>
+    </w:p>
+    <w:p>
+      <w:pPr>
+        <w:jc w:val="both"/>
+        <w:rPr>
+          <w:rFonts w:asciiTheme="minorHAnsi" w:hAnsiTheme="minorHAnsi" w:cstheme="minorHAnsi"/>
+          <w:szCs w:val="24"/>
+        </w:rPr>
+      </w:pPr>
+    </w:p>
+    <w:p>
+      <w:pPr>
+        <w:jc w:val="both"/>
+        <w:rPr>
+          <w:rFonts w:asciiTheme="minorHAnsi" w:hAnsiTheme="minorHAnsi" w:cstheme="minorHAnsi"/>
+          <w:szCs w:val="24"/>
+        </w:rPr>
+      </w:pPr>
+    </w:p>
+    <w:p>
+      <w:pPr>
+        <w:jc w:val="both"/>
+        <w:rPr>
+          <w:rFonts w:asciiTheme="minorHAnsi" w:hAnsiTheme="minorHAnsi" w:cstheme="minorHAnsi"/>
+          <w:szCs w:val="24"/>
+        </w:rPr>
+      </w:pPr>
+    </w:p>
+    <w:p>
+      <w:pPr>
+        <w:jc w:val="both"/>
+        <w:rPr>
+          <w:rFonts w:asciiTheme="minorHAnsi" w:hAnsiTheme="minorHAnsi" w:cstheme="minorHAnsi"/>
+          <w:szCs w:val="24"/>
+        </w:rPr>
+      </w:pPr>
+    </w:p>
+    <w:p>
+      <w:pPr>
+        <w:jc w:val="both"/>
+        <w:rPr>
+          <w:rFonts w:asciiTheme="minorHAnsi" w:hAnsiTheme="minorHAnsi" w:cstheme="minorHAnsi"/>
+          <w:szCs w:val="24"/>
+        </w:rPr>
+      </w:pPr>
+    </w:p>
+    <w:p>
+      <w:pPr>
+        <w:jc w:val="both"/>
+        <w:rPr>
+          <w:rFonts w:asciiTheme="minorHAnsi" w:hAnsiTheme="minorHAnsi" w:cstheme="minorHAnsi"/>
+          <w:szCs w:val="24"/>
+        </w:rPr>
+      </w:pPr>
+    </w:p>
+    <w:p>
+      <w:pPr>
+        <w:jc w:val="both"/>
+        <w:rPr>
+          <w:rFonts w:asciiTheme="minorHAnsi" w:hAnsiTheme="minorHAnsi" w:cstheme="minorHAnsi"/>
+          <w:szCs w:val="24"/>
+        </w:rPr>
+      </w:pPr>
+    </w:p>
+    <w:p>
+      <w:pPr>
+        <w:jc w:val="both"/>
+        <w:rPr>
+          <w:rFonts w:asciiTheme="minorHAnsi" w:hAnsiTheme="minorHAnsi" w:cstheme="minorHAnsi"/>
+          <w:szCs w:val="24"/>
+        </w:rPr>
+      </w:pPr>
+    </w:p>
+    <w:p>
+      <w:pPr>
+        <w:jc w:val="both"/>
+        <w:rPr>
+          <w:rFonts w:asciiTheme="minorHAnsi" w:hAnsiTheme="minorHAnsi" w:cstheme="minorHAnsi"/>
+          <w:szCs w:val="24"/>
+        </w:rPr>
+      </w:pPr>
+    </w:p>
+    <w:p>
+      <w:pPr>
+        <w:jc w:val="both"/>
+        <w:rPr>
+          <w:rFonts w:asciiTheme="minorHAnsi" w:hAnsiTheme="minorHAnsi" w:cstheme="minorHAnsi"/>
+          <w:szCs w:val="24"/>
+        </w:rPr>
+      </w:pPr>
+    </w:p>
+    <w:p>
+      <w:pPr>
+        <w:jc w:val="both"/>
+        <w:rPr>
+          <w:rFonts w:asciiTheme="minorHAnsi" w:hAnsiTheme="minorHAnsi" w:cstheme="minorHAnsi"/>
+          <w:szCs w:val="24"/>
+        </w:rPr>
+      </w:pPr>
+    </w:p>
+    <w:p>
+      <w:pPr>
+        <w:jc w:val="both"/>
+        <w:rPr>
+          <w:rFonts w:asciiTheme="minorHAnsi" w:hAnsiTheme="minorHAnsi" w:cstheme="minorHAnsi"/>
+          <w:szCs w:val="24"/>
+        </w:rPr>
+      </w:pPr>
+    </w:p>
+    <w:p>
+      <w:pPr>
+        <w:jc w:val="both"/>
+        <w:rPr>
+          <w:rFonts w:asciiTheme="minorHAnsi" w:hAnsiTheme="minorHAnsi" w:cstheme="minorHAnsi"/>
+          <w:szCs w:val="24"/>
+        </w:rPr>
+      </w:pPr>
+      <w:r>
+        <w:rPr>
+          <w:rFonts w:asciiTheme="minorHAnsi" w:hAnsiTheme="minorHAnsi" w:cstheme="minorHAnsi"/>
+          <w:szCs w:val="24"/>
+        </w:rPr>
         <w:t>BIBLIOGRAFIA</w:t>
       </w:r>
     </w:p>
@@ -6796,7 +6938,7 @@
       </w:pPr>
     </w:p>
     <w:sectPr>
-      <w:headerReference w:type="default" r:id="rId10"/>
+      <w:headerReference w:type="default" r:id="rId11"/>
       <w:pgSz w:w="11906" w:h="16838"/>
       <w:pgMar w:top="1701" w:right="1134" w:bottom="1134" w:left="1701" w:header="709" w:footer="709" w:gutter="0"/>
       <w:cols w:space="708"/>
@@ -11846,7 +11988,7 @@
 </file>
 
 <file path=customXml/itemProps1.xml><?xml version="1.0" encoding="utf-8"?>
-<ds:datastoreItem xmlns:ds="http://schemas.openxmlformats.org/officeDocument/2006/customXml" ds:itemID="{B178A41D-0EAC-4500-98C0-2BDCA9D8130B}">
+<ds:datastoreItem xmlns:ds="http://schemas.openxmlformats.org/officeDocument/2006/customXml" ds:itemID="{EC23089D-4B20-4736-A824-4EF007863306}">
   <ds:schemaRefs>
     <ds:schemaRef ds:uri="http://schemas.openxmlformats.org/officeDocument/2006/bibliography"/>
   </ds:schemaRefs>

</xml_diff>

<commit_message>
Fazendo os métodos de atualização e exclusão
</commit_message>
<xml_diff>
--- a/docs/PROJETO GB - BibliotecaAutomatizada.docx
+++ b/docs/PROJETO GB - BibliotecaAutomatizada.docx
@@ -5737,23 +5737,44 @@
           <w:rFonts w:asciiTheme="minorHAnsi" w:hAnsiTheme="minorHAnsi" w:cstheme="minorHAnsi"/>
           <w:szCs w:val="24"/>
         </w:rPr>
-        <w:t xml:space="preserve">Explica o que é </w:t>
-      </w:r>
-      <w:proofErr w:type="gramStart"/>
-      <w:r>
-        <w:rPr>
-          <w:rFonts w:asciiTheme="minorHAnsi" w:hAnsiTheme="minorHAnsi" w:cstheme="minorHAnsi"/>
-          <w:szCs w:val="24"/>
-        </w:rPr>
-        <w:t>rota ,</w:t>
-      </w:r>
-      <w:proofErr w:type="gramEnd"/>
-      <w:r>
-        <w:rPr>
-          <w:rFonts w:asciiTheme="minorHAnsi" w:hAnsiTheme="minorHAnsi" w:cstheme="minorHAnsi"/>
-          <w:szCs w:val="24"/>
-        </w:rPr>
-        <w:t xml:space="preserve"> lembrando que nada nesse documento deve ser tratado como pergunta e resposta, cabe a contextualização ou o termo dissertação. </w:t>
+        <w:t xml:space="preserve">As rotas são responsáveis por estabelecer os caminhos que conectam </w:t>
+      </w:r>
+      <w:proofErr w:type="spellStart"/>
+      <w:r>
+        <w:rPr>
+          <w:rFonts w:asciiTheme="minorHAnsi" w:hAnsiTheme="minorHAnsi" w:cstheme="minorHAnsi"/>
+          <w:szCs w:val="24"/>
+        </w:rPr>
+        <w:t>URLs</w:t>
+      </w:r>
+      <w:proofErr w:type="spellEnd"/>
+      <w:r>
+        <w:rPr>
+          <w:rFonts w:asciiTheme="minorHAnsi" w:hAnsiTheme="minorHAnsi" w:cstheme="minorHAnsi"/>
+          <w:szCs w:val="24"/>
+        </w:rPr>
+        <w:t xml:space="preserve"> a funcionalidades específicas </w:t>
+      </w:r>
+      <w:r>
+        <w:rPr>
+          <w:rFonts w:asciiTheme="minorHAnsi" w:hAnsiTheme="minorHAnsi" w:cstheme="minorHAnsi"/>
+          <w:szCs w:val="24"/>
+        </w:rPr>
+        <w:t xml:space="preserve">na nossa </w:t>
+      </w:r>
+      <w:r>
+        <w:rPr>
+          <w:rFonts w:asciiTheme="minorHAnsi" w:hAnsiTheme="minorHAnsi" w:cstheme="minorHAnsi"/>
+          <w:szCs w:val="24"/>
+        </w:rPr>
+        <w:t>aplicação. Elas farão as requisições para os servidores</w:t>
+      </w:r>
+      <w:r>
+        <w:rPr>
+          <w:rFonts w:asciiTheme="minorHAnsi" w:hAnsiTheme="minorHAnsi" w:cstheme="minorHAnsi"/>
+          <w:szCs w:val="24"/>
+        </w:rPr>
+        <w:t>. Elas definem qual lógica ou recurso será acionado ao receber uma requisição em determinado endereço. Assim, organizam o fluxo de dados e facilitam a navegação e a interação do usuário com o sistema.</w:t>
       </w:r>
     </w:p>
     <w:tbl>
@@ -5778,9 +5799,18 @@
               <w:jc w:val="both"/>
               <w:rPr>
                 <w:rFonts w:asciiTheme="minorHAnsi" w:hAnsiTheme="minorHAnsi" w:cstheme="minorHAnsi"/>
+                <w:b/>
                 <w:szCs w:val="24"/>
               </w:rPr>
             </w:pPr>
+            <w:r>
+              <w:rPr>
+                <w:rFonts w:asciiTheme="minorHAnsi" w:hAnsiTheme="minorHAnsi" w:cstheme="minorHAnsi"/>
+                <w:b/>
+                <w:szCs w:val="24"/>
+              </w:rPr>
+              <w:t>Função</w:t>
+            </w:r>
           </w:p>
         </w:tc>
         <w:tc>
@@ -5793,9 +5823,18 @@
               <w:jc w:val="both"/>
               <w:rPr>
                 <w:rFonts w:asciiTheme="minorHAnsi" w:hAnsiTheme="minorHAnsi" w:cstheme="minorHAnsi"/>
+                <w:b/>
                 <w:szCs w:val="24"/>
               </w:rPr>
             </w:pPr>
+            <w:r>
+              <w:rPr>
+                <w:rFonts w:asciiTheme="minorHAnsi" w:hAnsiTheme="minorHAnsi" w:cstheme="minorHAnsi"/>
+                <w:b/>
+                <w:szCs w:val="24"/>
+              </w:rPr>
+              <w:t>Método</w:t>
+            </w:r>
           </w:p>
         </w:tc>
         <w:tc>
@@ -5808,9 +5847,18 @@
               <w:jc w:val="both"/>
               <w:rPr>
                 <w:rFonts w:asciiTheme="minorHAnsi" w:hAnsiTheme="minorHAnsi" w:cstheme="minorHAnsi"/>
+                <w:b/>
                 <w:szCs w:val="24"/>
               </w:rPr>
             </w:pPr>
+            <w:r>
+              <w:rPr>
+                <w:rFonts w:asciiTheme="minorHAnsi" w:hAnsiTheme="minorHAnsi" w:cstheme="minorHAnsi"/>
+                <w:b/>
+                <w:szCs w:val="24"/>
+              </w:rPr>
+              <w:t>Rota</w:t>
+            </w:r>
           </w:p>
         </w:tc>
       </w:tr>
@@ -5828,6 +5876,13 @@
                 <w:szCs w:val="24"/>
               </w:rPr>
             </w:pPr>
+            <w:r>
+              <w:rPr>
+                <w:rFonts w:asciiTheme="minorHAnsi" w:hAnsiTheme="minorHAnsi" w:cstheme="minorHAnsi"/>
+                <w:szCs w:val="24"/>
+              </w:rPr>
+              <w:t>Listar Aluno</w:t>
+            </w:r>
           </w:p>
         </w:tc>
         <w:tc>
@@ -5843,6 +5898,13 @@
                 <w:szCs w:val="24"/>
               </w:rPr>
             </w:pPr>
+            <w:r>
+              <w:rPr>
+                <w:rFonts w:asciiTheme="minorHAnsi" w:hAnsiTheme="minorHAnsi" w:cstheme="minorHAnsi"/>
+                <w:szCs w:val="24"/>
+              </w:rPr>
+              <w:t>GET</w:t>
+            </w:r>
           </w:p>
         </w:tc>
         <w:tc>
@@ -5858,6 +5920,13 @@
                 <w:szCs w:val="24"/>
               </w:rPr>
             </w:pPr>
+            <w:r>
+              <w:rPr>
+                <w:rFonts w:asciiTheme="minorHAnsi" w:hAnsiTheme="minorHAnsi" w:cstheme="minorHAnsi"/>
+                <w:szCs w:val="24"/>
+              </w:rPr>
+              <w:t>/aluno</w:t>
+            </w:r>
           </w:p>
         </w:tc>
       </w:tr>
@@ -5875,6 +5944,13 @@
                 <w:szCs w:val="24"/>
               </w:rPr>
             </w:pPr>
+            <w:r>
+              <w:rPr>
+                <w:rFonts w:asciiTheme="minorHAnsi" w:hAnsiTheme="minorHAnsi" w:cstheme="minorHAnsi"/>
+                <w:szCs w:val="24"/>
+              </w:rPr>
+              <w:t>Listar Livro</w:t>
+            </w:r>
           </w:p>
         </w:tc>
         <w:tc>
@@ -5890,6 +5966,13 @@
                 <w:szCs w:val="24"/>
               </w:rPr>
             </w:pPr>
+            <w:r>
+              <w:rPr>
+                <w:rFonts w:asciiTheme="minorHAnsi" w:hAnsiTheme="minorHAnsi" w:cstheme="minorHAnsi"/>
+                <w:szCs w:val="24"/>
+              </w:rPr>
+              <w:t>GET</w:t>
+            </w:r>
           </w:p>
         </w:tc>
         <w:tc>
@@ -5905,6 +5988,235 @@
                 <w:szCs w:val="24"/>
               </w:rPr>
             </w:pPr>
+            <w:r>
+              <w:rPr>
+                <w:rFonts w:asciiTheme="minorHAnsi" w:hAnsiTheme="minorHAnsi" w:cstheme="minorHAnsi"/>
+                <w:szCs w:val="24"/>
+              </w:rPr>
+              <w:t>/livro</w:t>
+            </w:r>
+          </w:p>
+        </w:tc>
+      </w:tr>
+      <w:tr>
+        <w:tc>
+          <w:tcPr>
+            <w:tcW w:w="3020" w:type="dxa"/>
+          </w:tcPr>
+          <w:p>
+            <w:pPr>
+              <w:ind w:firstLine="0"/>
+              <w:jc w:val="both"/>
+              <w:rPr>
+                <w:rFonts w:asciiTheme="minorHAnsi" w:hAnsiTheme="minorHAnsi" w:cstheme="minorHAnsi"/>
+                <w:szCs w:val="24"/>
+              </w:rPr>
+            </w:pPr>
+            <w:r>
+              <w:rPr>
+                <w:rFonts w:asciiTheme="minorHAnsi" w:hAnsiTheme="minorHAnsi" w:cstheme="minorHAnsi"/>
+                <w:szCs w:val="24"/>
+              </w:rPr>
+              <w:t xml:space="preserve">Listar </w:t>
+            </w:r>
+            <w:proofErr w:type="spellStart"/>
+            <w:r>
+              <w:rPr>
+                <w:rFonts w:asciiTheme="minorHAnsi" w:hAnsiTheme="minorHAnsi" w:cstheme="minorHAnsi"/>
+                <w:szCs w:val="24"/>
+              </w:rPr>
+              <w:t>Emprestimo</w:t>
+            </w:r>
+            <w:proofErr w:type="spellEnd"/>
+          </w:p>
+        </w:tc>
+        <w:tc>
+          <w:tcPr>
+            <w:tcW w:w="3020" w:type="dxa"/>
+          </w:tcPr>
+          <w:p>
+            <w:pPr>
+              <w:ind w:firstLine="0"/>
+              <w:jc w:val="both"/>
+              <w:rPr>
+                <w:rFonts w:asciiTheme="minorHAnsi" w:hAnsiTheme="minorHAnsi" w:cstheme="minorHAnsi"/>
+                <w:szCs w:val="24"/>
+              </w:rPr>
+            </w:pPr>
+            <w:r>
+              <w:rPr>
+                <w:rFonts w:asciiTheme="minorHAnsi" w:hAnsiTheme="minorHAnsi" w:cstheme="minorHAnsi"/>
+                <w:szCs w:val="24"/>
+              </w:rPr>
+              <w:t>GET</w:t>
+            </w:r>
+          </w:p>
+        </w:tc>
+        <w:tc>
+          <w:tcPr>
+            <w:tcW w:w="3021" w:type="dxa"/>
+          </w:tcPr>
+          <w:p>
+            <w:pPr>
+              <w:ind w:firstLine="0"/>
+              <w:jc w:val="both"/>
+              <w:rPr>
+                <w:rFonts w:asciiTheme="minorHAnsi" w:hAnsiTheme="minorHAnsi" w:cstheme="minorHAnsi"/>
+                <w:szCs w:val="24"/>
+              </w:rPr>
+            </w:pPr>
+            <w:r>
+              <w:rPr>
+                <w:rFonts w:asciiTheme="minorHAnsi" w:hAnsiTheme="minorHAnsi" w:cstheme="minorHAnsi"/>
+                <w:szCs w:val="24"/>
+              </w:rPr>
+              <w:t>/</w:t>
+            </w:r>
+            <w:proofErr w:type="spellStart"/>
+            <w:r>
+              <w:rPr>
+                <w:rFonts w:asciiTheme="minorHAnsi" w:hAnsiTheme="minorHAnsi" w:cstheme="minorHAnsi"/>
+                <w:szCs w:val="24"/>
+              </w:rPr>
+              <w:t>emprestimo</w:t>
+            </w:r>
+            <w:proofErr w:type="spellEnd"/>
+          </w:p>
+        </w:tc>
+      </w:tr>
+      <w:tr>
+        <w:tc>
+          <w:tcPr>
+            <w:tcW w:w="3020" w:type="dxa"/>
+          </w:tcPr>
+          <w:p>
+            <w:pPr>
+              <w:ind w:firstLine="0"/>
+              <w:jc w:val="both"/>
+              <w:rPr>
+                <w:rFonts w:asciiTheme="minorHAnsi" w:hAnsiTheme="minorHAnsi" w:cstheme="minorHAnsi"/>
+                <w:szCs w:val="24"/>
+              </w:rPr>
+            </w:pPr>
+            <w:r>
+              <w:rPr>
+                <w:rFonts w:asciiTheme="minorHAnsi" w:hAnsiTheme="minorHAnsi" w:cstheme="minorHAnsi"/>
+                <w:szCs w:val="24"/>
+              </w:rPr>
+              <w:t>Cadastrar Aluno</w:t>
+            </w:r>
+          </w:p>
+        </w:tc>
+        <w:tc>
+          <w:tcPr>
+            <w:tcW w:w="3020" w:type="dxa"/>
+          </w:tcPr>
+          <w:p>
+            <w:pPr>
+              <w:ind w:firstLine="0"/>
+              <w:jc w:val="both"/>
+              <w:rPr>
+                <w:rFonts w:asciiTheme="minorHAnsi" w:hAnsiTheme="minorHAnsi" w:cstheme="minorHAnsi"/>
+                <w:szCs w:val="24"/>
+              </w:rPr>
+            </w:pPr>
+            <w:r>
+              <w:rPr>
+                <w:rFonts w:asciiTheme="minorHAnsi" w:hAnsiTheme="minorHAnsi" w:cstheme="minorHAnsi"/>
+                <w:szCs w:val="24"/>
+              </w:rPr>
+              <w:t>POST</w:t>
+            </w:r>
+          </w:p>
+        </w:tc>
+        <w:tc>
+          <w:tcPr>
+            <w:tcW w:w="3021" w:type="dxa"/>
+          </w:tcPr>
+          <w:p>
+            <w:pPr>
+              <w:ind w:firstLine="0"/>
+              <w:jc w:val="both"/>
+              <w:rPr>
+                <w:rFonts w:asciiTheme="minorHAnsi" w:hAnsiTheme="minorHAnsi" w:cstheme="minorHAnsi"/>
+                <w:szCs w:val="24"/>
+              </w:rPr>
+            </w:pPr>
+            <w:r>
+              <w:rPr>
+                <w:rFonts w:asciiTheme="minorHAnsi" w:hAnsiTheme="minorHAnsi" w:cstheme="minorHAnsi"/>
+                <w:szCs w:val="24"/>
+              </w:rPr>
+              <w:t>/novo/aluno</w:t>
+            </w:r>
+          </w:p>
+        </w:tc>
+      </w:tr>
+      <w:tr>
+        <w:tc>
+          <w:tcPr>
+            <w:tcW w:w="3020" w:type="dxa"/>
+          </w:tcPr>
+          <w:p>
+            <w:pPr>
+              <w:ind w:firstLine="0"/>
+              <w:jc w:val="both"/>
+              <w:rPr>
+                <w:rFonts w:asciiTheme="minorHAnsi" w:hAnsiTheme="minorHAnsi" w:cstheme="minorHAnsi"/>
+                <w:szCs w:val="24"/>
+              </w:rPr>
+            </w:pPr>
+            <w:r>
+              <w:rPr>
+                <w:rFonts w:asciiTheme="minorHAnsi" w:hAnsiTheme="minorHAnsi" w:cstheme="minorHAnsi"/>
+                <w:szCs w:val="24"/>
+              </w:rPr>
+              <w:t>Cadastrar Livro</w:t>
+            </w:r>
+          </w:p>
+        </w:tc>
+        <w:tc>
+          <w:tcPr>
+            <w:tcW w:w="3020" w:type="dxa"/>
+          </w:tcPr>
+          <w:p>
+            <w:pPr>
+              <w:ind w:firstLine="0"/>
+              <w:jc w:val="both"/>
+              <w:rPr>
+                <w:rFonts w:asciiTheme="minorHAnsi" w:hAnsiTheme="minorHAnsi" w:cstheme="minorHAnsi"/>
+                <w:szCs w:val="24"/>
+              </w:rPr>
+            </w:pPr>
+            <w:r>
+              <w:rPr>
+                <w:rFonts w:asciiTheme="minorHAnsi" w:hAnsiTheme="minorHAnsi" w:cstheme="minorHAnsi"/>
+                <w:szCs w:val="24"/>
+              </w:rPr>
+              <w:t>POST</w:t>
+            </w:r>
+          </w:p>
+        </w:tc>
+        <w:tc>
+          <w:tcPr>
+            <w:tcW w:w="3021" w:type="dxa"/>
+          </w:tcPr>
+          <w:p>
+            <w:pPr>
+              <w:ind w:firstLine="0"/>
+              <w:jc w:val="both"/>
+              <w:rPr>
+                <w:rFonts w:asciiTheme="minorHAnsi" w:hAnsiTheme="minorHAnsi" w:cstheme="minorHAnsi"/>
+                <w:szCs w:val="24"/>
+              </w:rPr>
+            </w:pPr>
+            <w:r>
+              <w:rPr>
+                <w:rFonts w:asciiTheme="minorHAnsi" w:hAnsiTheme="minorHAnsi" w:cstheme="minorHAnsi"/>
+                <w:szCs w:val="24"/>
+              </w:rPr>
+              <w:t>/novo/livro</w:t>
+            </w:r>
           </w:p>
         </w:tc>
       </w:tr>
@@ -6162,204 +6474,206 @@
           <w:b/>
           <w:szCs w:val="24"/>
         </w:rPr>
+        <w:t>5 INTERFACE E EXPERIÊNCIA DO USUÁRIO</w:t>
+      </w:r>
+    </w:p>
+    <w:p>
+      <w:pPr>
+        <w:jc w:val="both"/>
+        <w:rPr>
+          <w:rFonts w:asciiTheme="minorHAnsi" w:hAnsiTheme="minorHAnsi" w:cstheme="minorHAnsi"/>
+          <w:szCs w:val="24"/>
+        </w:rPr>
+      </w:pPr>
+      <w:r>
+        <w:rPr>
+          <w:rFonts w:asciiTheme="minorHAnsi" w:hAnsiTheme="minorHAnsi" w:cstheme="minorHAnsi"/>
+          <w:szCs w:val="24"/>
+        </w:rPr>
+        <w:t>Uma interface é crucial em sistemas de software, pois possibilita a interação eficaz entre diferentes componentes, mesmo que possuam implementações internas diferentes. Ao estabelecer um conjunto de métodos ou características a serem seguidos, a interface cria uma camada de comunicação uniforme, estabelecendo uma distinção nítida entre o que o sistema realiza e como o faz. Isso simplifica a troca de componentes, já que, desde que mantenham a mesma interface, as alterações não impactam os demais componentes do sistema. Ademais, a utilização de interfaces potencializa a reutilização de código, pois diversas classes podem aplicar a mesma interface para executar tarefas similares de formas distintas. O resultado é um código mais versátil, expansível e de fácil manutenção, possibilitando a inclusão de novos recursos no sistema sem a exigência de alterações significativas na estrutura já existente.</w:t>
+      </w:r>
+    </w:p>
+    <w:p>
+      <w:pPr>
+        <w:ind w:firstLine="0"/>
+        <w:jc w:val="both"/>
+        <w:rPr>
+          <w:rFonts w:asciiTheme="minorHAnsi" w:hAnsiTheme="minorHAnsi" w:cstheme="minorHAnsi"/>
+          <w:b/>
+          <w:szCs w:val="24"/>
+        </w:rPr>
+      </w:pPr>
+    </w:p>
+    <w:p>
+      <w:pPr>
+        <w:ind w:firstLine="0"/>
+        <w:jc w:val="both"/>
+        <w:rPr>
+          <w:rFonts w:asciiTheme="minorHAnsi" w:hAnsiTheme="minorHAnsi" w:cstheme="minorHAnsi"/>
+          <w:b/>
+          <w:szCs w:val="24"/>
+        </w:rPr>
+      </w:pPr>
+      <w:r>
+        <w:rPr>
+          <w:rFonts w:asciiTheme="minorHAnsi" w:hAnsiTheme="minorHAnsi" w:cstheme="minorHAnsi"/>
+          <w:b/>
+          <w:szCs w:val="24"/>
+        </w:rPr>
+        <w:t>5.2 Paleta de Cores</w:t>
+      </w:r>
+    </w:p>
+    <w:p>
+      <w:pPr>
+        <w:jc w:val="both"/>
+        <w:rPr>
+          <w:rFonts w:asciiTheme="minorHAnsi" w:hAnsiTheme="minorHAnsi" w:cstheme="minorHAnsi"/>
+          <w:szCs w:val="24"/>
+        </w:rPr>
+      </w:pPr>
+      <w:r>
+        <w:rPr>
+          <w:rFonts w:asciiTheme="minorHAnsi" w:hAnsiTheme="minorHAnsi" w:cstheme="minorHAnsi"/>
+          <w:szCs w:val="24"/>
+        </w:rPr>
+        <w:t xml:space="preserve">As cores escolhidas para </w:t>
+      </w:r>
+      <w:r>
+        <w:rPr>
+          <w:rFonts w:asciiTheme="minorHAnsi" w:hAnsiTheme="minorHAnsi" w:cstheme="minorHAnsi"/>
+          <w:szCs w:val="24"/>
+        </w:rPr>
+        <w:t>Biblioteca Automatizada</w:t>
+      </w:r>
+      <w:r>
+        <w:rPr>
+          <w:rFonts w:asciiTheme="minorHAnsi" w:hAnsiTheme="minorHAnsi" w:cstheme="minorHAnsi"/>
+          <w:szCs w:val="24"/>
+        </w:rPr>
+        <w:t xml:space="preserve"> equilibram seriedade e modernidade. O </w:t>
+      </w:r>
+      <w:r>
+        <w:rPr>
+          <w:rFonts w:asciiTheme="minorHAnsi" w:hAnsiTheme="minorHAnsi" w:cstheme="minorHAnsi"/>
+          <w:b/>
+          <w:bCs/>
+          <w:szCs w:val="24"/>
+        </w:rPr>
+        <w:t>bordô escuro (#702029)</w:t>
+      </w:r>
+      <w:r>
+        <w:rPr>
+          <w:rFonts w:asciiTheme="minorHAnsi" w:hAnsiTheme="minorHAnsi" w:cstheme="minorHAnsi"/>
+          <w:szCs w:val="24"/>
+        </w:rPr>
+        <w:t xml:space="preserve"> transmite eleg</w:t>
+      </w:r>
+      <w:r>
+        <w:rPr>
+          <w:rFonts w:asciiTheme="minorHAnsi" w:hAnsiTheme="minorHAnsi" w:cstheme="minorHAnsi"/>
+          <w:szCs w:val="24"/>
+        </w:rPr>
+        <w:t xml:space="preserve">ância e formalidade, enquanto </w:t>
+      </w:r>
+      <w:r>
+        <w:rPr>
+          <w:rFonts w:asciiTheme="minorHAnsi" w:hAnsiTheme="minorHAnsi" w:cstheme="minorHAnsi"/>
+          <w:b/>
+          <w:bCs/>
+          <w:szCs w:val="24"/>
+        </w:rPr>
+        <w:t>rosa vibrante (#A61464)</w:t>
+      </w:r>
+      <w:r>
+        <w:rPr>
+          <w:rFonts w:asciiTheme="minorHAnsi" w:hAnsiTheme="minorHAnsi" w:cstheme="minorHAnsi"/>
+          <w:szCs w:val="24"/>
+        </w:rPr>
+        <w:t xml:space="preserve"> adiciona energia e inovação. O </w:t>
+      </w:r>
+      <w:r>
+        <w:rPr>
+          <w:rFonts w:asciiTheme="minorHAnsi" w:hAnsiTheme="minorHAnsi" w:cstheme="minorHAnsi"/>
+          <w:b/>
+          <w:bCs/>
+          <w:szCs w:val="24"/>
+        </w:rPr>
+        <w:t>mostarda (#F2A950)</w:t>
+      </w:r>
+      <w:r>
+        <w:rPr>
+          <w:rFonts w:asciiTheme="minorHAnsi" w:hAnsiTheme="minorHAnsi" w:cstheme="minorHAnsi"/>
+          <w:szCs w:val="24"/>
+        </w:rPr>
+        <w:t xml:space="preserve"> e o </w:t>
+      </w:r>
+      <w:r>
+        <w:rPr>
+          <w:rFonts w:asciiTheme="minorHAnsi" w:hAnsiTheme="minorHAnsi" w:cstheme="minorHAnsi"/>
+          <w:b/>
+          <w:bCs/>
+          <w:szCs w:val="24"/>
+        </w:rPr>
+        <w:t>laranja (#F28241)</w:t>
+      </w:r>
+      <w:r>
+        <w:rPr>
+          <w:rFonts w:asciiTheme="minorHAnsi" w:hAnsiTheme="minorHAnsi" w:cstheme="minorHAnsi"/>
+          <w:szCs w:val="24"/>
+        </w:rPr>
+        <w:t xml:space="preserve"> trazem calor e acessibilidade, incentivando a interação do usuário. O </w:t>
+      </w:r>
+      <w:r>
+        <w:rPr>
+          <w:rFonts w:asciiTheme="minorHAnsi" w:hAnsiTheme="minorHAnsi" w:cstheme="minorHAnsi"/>
+          <w:b/>
+          <w:bCs/>
+          <w:szCs w:val="24"/>
+        </w:rPr>
+        <w:t>vermelho terra (#A6382E)</w:t>
+      </w:r>
+      <w:r>
+        <w:rPr>
+          <w:rFonts w:asciiTheme="minorHAnsi" w:hAnsiTheme="minorHAnsi" w:cstheme="minorHAnsi"/>
+          <w:szCs w:val="24"/>
+        </w:rPr>
+        <w:t xml:space="preserve"> oferece estabilidade e confiança, enquanto o </w:t>
+      </w:r>
+      <w:r>
+        <w:rPr>
+          <w:rFonts w:asciiTheme="minorHAnsi" w:hAnsiTheme="minorHAnsi" w:cstheme="minorHAnsi"/>
+          <w:b/>
+          <w:bCs/>
+          <w:szCs w:val="24"/>
+        </w:rPr>
+        <w:t>branco (#FFFFFF)</w:t>
+      </w:r>
+      <w:r>
+        <w:rPr>
+          <w:rFonts w:asciiTheme="minorHAnsi" w:hAnsiTheme="minorHAnsi" w:cstheme="minorHAnsi"/>
+          <w:szCs w:val="24"/>
+        </w:rPr>
+        <w:t xml:space="preserve"> garante clareza e legibilidade. Juntas, essas cores criam uma interface visualmente atrativa, amigável e funcional.</w:t>
+      </w:r>
+    </w:p>
+    <w:p>
+      <w:pPr>
+        <w:jc w:val="both"/>
+        <w:rPr>
+          <w:rFonts w:asciiTheme="minorHAnsi" w:hAnsiTheme="minorHAnsi" w:cstheme="minorHAnsi"/>
+          <w:b/>
+          <w:szCs w:val="24"/>
+        </w:rPr>
+      </w:pPr>
+      <w:r>
+        <w:rPr>
+          <w:rFonts w:asciiTheme="minorHAnsi" w:hAnsiTheme="minorHAnsi" w:cstheme="minorHAnsi"/>
+          <w:b/>
+          <w:noProof/>
+          <w:szCs w:val="24"/>
+          <w:lang w:eastAsia="pt-BR"/>
+        </w:rPr>
         <w:lastRenderedPageBreak/>
-        <w:t>5 INTERFACE E EXPERIÊNCIA DO USUÁRIO</w:t>
-      </w:r>
-    </w:p>
-    <w:p>
-      <w:pPr>
-        <w:jc w:val="both"/>
-        <w:rPr>
-          <w:rFonts w:asciiTheme="minorHAnsi" w:hAnsiTheme="minorHAnsi" w:cstheme="minorHAnsi"/>
-          <w:szCs w:val="24"/>
-        </w:rPr>
-      </w:pPr>
-      <w:r>
-        <w:rPr>
-          <w:rFonts w:asciiTheme="minorHAnsi" w:hAnsiTheme="minorHAnsi" w:cstheme="minorHAnsi"/>
-          <w:szCs w:val="24"/>
-        </w:rPr>
-        <w:t>Uma interface é crucial em sistemas de software, pois possibilita a interação eficaz entre diferentes componentes, mesmo que possuam implementações internas diferentes. Ao estabelecer um conjunto de métodos ou características a serem seguidos, a interface cria uma camada de comunicação uniforme, estabelecendo uma distinção nítida entre o que o sistema realiza e como o faz. Isso simplifica a troca de componentes, já que, desde que mantenham a mesma interface, as alterações não impactam os demais componentes do sistema. Ademais, a utilização de interfaces potencializa a reutilização de código, pois diversas classes podem aplicar a mesma interface para executar tarefas similares de formas distintas. O resultado é um código mais versátil, expansível e de fácil manutenção, possibilitando a inclusão de novos recursos no sistema sem a exigência de alterações significativas na estrutura já existente.</w:t>
-      </w:r>
-    </w:p>
-    <w:p>
-      <w:pPr>
-        <w:ind w:firstLine="0"/>
-        <w:jc w:val="both"/>
-        <w:rPr>
-          <w:rFonts w:asciiTheme="minorHAnsi" w:hAnsiTheme="minorHAnsi" w:cstheme="minorHAnsi"/>
-          <w:b/>
-          <w:szCs w:val="24"/>
-        </w:rPr>
-      </w:pPr>
-    </w:p>
-    <w:p>
-      <w:pPr>
-        <w:ind w:firstLine="0"/>
-        <w:jc w:val="both"/>
-        <w:rPr>
-          <w:rFonts w:asciiTheme="minorHAnsi" w:hAnsiTheme="minorHAnsi" w:cstheme="minorHAnsi"/>
-          <w:b/>
-          <w:szCs w:val="24"/>
-        </w:rPr>
-      </w:pPr>
-      <w:r>
-        <w:rPr>
-          <w:rFonts w:asciiTheme="minorHAnsi" w:hAnsiTheme="minorHAnsi" w:cstheme="minorHAnsi"/>
-          <w:b/>
-          <w:szCs w:val="24"/>
-        </w:rPr>
-        <w:t>5.2 Paleta de Cores</w:t>
-      </w:r>
-    </w:p>
-    <w:p>
-      <w:pPr>
-        <w:jc w:val="both"/>
-        <w:rPr>
-          <w:rFonts w:asciiTheme="minorHAnsi" w:hAnsiTheme="minorHAnsi" w:cstheme="minorHAnsi"/>
-          <w:szCs w:val="24"/>
-        </w:rPr>
-      </w:pPr>
-      <w:r>
-        <w:rPr>
-          <w:rFonts w:asciiTheme="minorHAnsi" w:hAnsiTheme="minorHAnsi" w:cstheme="minorHAnsi"/>
-          <w:szCs w:val="24"/>
-        </w:rPr>
-        <w:t xml:space="preserve">As cores escolhidas para </w:t>
-      </w:r>
-      <w:r>
-        <w:rPr>
-          <w:rFonts w:asciiTheme="minorHAnsi" w:hAnsiTheme="minorHAnsi" w:cstheme="minorHAnsi"/>
-          <w:szCs w:val="24"/>
-        </w:rPr>
-        <w:t>Biblioteca Automatizada</w:t>
-      </w:r>
-      <w:r>
-        <w:rPr>
-          <w:rFonts w:asciiTheme="minorHAnsi" w:hAnsiTheme="minorHAnsi" w:cstheme="minorHAnsi"/>
-          <w:szCs w:val="24"/>
-        </w:rPr>
-        <w:t xml:space="preserve"> equilibram seriedade e modernidade. O </w:t>
-      </w:r>
-      <w:r>
-        <w:rPr>
-          <w:rFonts w:asciiTheme="minorHAnsi" w:hAnsiTheme="minorHAnsi" w:cstheme="minorHAnsi"/>
-          <w:b/>
-          <w:bCs/>
-          <w:szCs w:val="24"/>
-        </w:rPr>
-        <w:t>bordô escuro (#702029)</w:t>
-      </w:r>
-      <w:r>
-        <w:rPr>
-          <w:rFonts w:asciiTheme="minorHAnsi" w:hAnsiTheme="minorHAnsi" w:cstheme="minorHAnsi"/>
-          <w:szCs w:val="24"/>
-        </w:rPr>
-        <w:t xml:space="preserve"> transmite eleg</w:t>
-      </w:r>
-      <w:r>
-        <w:rPr>
-          <w:rFonts w:asciiTheme="minorHAnsi" w:hAnsiTheme="minorHAnsi" w:cstheme="minorHAnsi"/>
-          <w:szCs w:val="24"/>
-        </w:rPr>
-        <w:t xml:space="preserve">ância e formalidade, enquanto </w:t>
-      </w:r>
-      <w:r>
-        <w:rPr>
-          <w:rFonts w:asciiTheme="minorHAnsi" w:hAnsiTheme="minorHAnsi" w:cstheme="minorHAnsi"/>
-          <w:b/>
-          <w:bCs/>
-          <w:szCs w:val="24"/>
-        </w:rPr>
-        <w:t>rosa vibrante (#A61464)</w:t>
-      </w:r>
-      <w:r>
-        <w:rPr>
-          <w:rFonts w:asciiTheme="minorHAnsi" w:hAnsiTheme="minorHAnsi" w:cstheme="minorHAnsi"/>
-          <w:szCs w:val="24"/>
-        </w:rPr>
-        <w:t xml:space="preserve"> adiciona energia e inovação. O </w:t>
-      </w:r>
-      <w:r>
-        <w:rPr>
-          <w:rFonts w:asciiTheme="minorHAnsi" w:hAnsiTheme="minorHAnsi" w:cstheme="minorHAnsi"/>
-          <w:b/>
-          <w:bCs/>
-          <w:szCs w:val="24"/>
-        </w:rPr>
-        <w:t>mostarda (#F2A950)</w:t>
-      </w:r>
-      <w:r>
-        <w:rPr>
-          <w:rFonts w:asciiTheme="minorHAnsi" w:hAnsiTheme="minorHAnsi" w:cstheme="minorHAnsi"/>
-          <w:szCs w:val="24"/>
-        </w:rPr>
-        <w:t xml:space="preserve"> e o </w:t>
-      </w:r>
-      <w:r>
-        <w:rPr>
-          <w:rFonts w:asciiTheme="minorHAnsi" w:hAnsiTheme="minorHAnsi" w:cstheme="minorHAnsi"/>
-          <w:b/>
-          <w:bCs/>
-          <w:szCs w:val="24"/>
-        </w:rPr>
-        <w:t>laranja (#F28241)</w:t>
-      </w:r>
-      <w:r>
-        <w:rPr>
-          <w:rFonts w:asciiTheme="minorHAnsi" w:hAnsiTheme="minorHAnsi" w:cstheme="minorHAnsi"/>
-          <w:szCs w:val="24"/>
-        </w:rPr>
-        <w:t xml:space="preserve"> trazem calor e acessibilidade, incentivando a interação do usuário. O </w:t>
-      </w:r>
-      <w:r>
-        <w:rPr>
-          <w:rFonts w:asciiTheme="minorHAnsi" w:hAnsiTheme="minorHAnsi" w:cstheme="minorHAnsi"/>
-          <w:b/>
-          <w:bCs/>
-          <w:szCs w:val="24"/>
-        </w:rPr>
-        <w:t>vermelho terra (#A6382E)</w:t>
-      </w:r>
-      <w:r>
-        <w:rPr>
-          <w:rFonts w:asciiTheme="minorHAnsi" w:hAnsiTheme="minorHAnsi" w:cstheme="minorHAnsi"/>
-          <w:szCs w:val="24"/>
-        </w:rPr>
-        <w:t xml:space="preserve"> oferece estabilidade e confiança, enquanto o </w:t>
-      </w:r>
-      <w:r>
-        <w:rPr>
-          <w:rFonts w:asciiTheme="minorHAnsi" w:hAnsiTheme="minorHAnsi" w:cstheme="minorHAnsi"/>
-          <w:b/>
-          <w:bCs/>
-          <w:szCs w:val="24"/>
-        </w:rPr>
-        <w:t>branco (#FFFFFF)</w:t>
-      </w:r>
-      <w:r>
-        <w:rPr>
-          <w:rFonts w:asciiTheme="minorHAnsi" w:hAnsiTheme="minorHAnsi" w:cstheme="minorHAnsi"/>
-          <w:szCs w:val="24"/>
-        </w:rPr>
-        <w:t xml:space="preserve"> garante clareza e legibilidade. Juntas, essas cores criam uma interface visualmente atrativa, amigável e funcional.</w:t>
-      </w:r>
-    </w:p>
-    <w:p>
-      <w:pPr>
-        <w:jc w:val="both"/>
-        <w:rPr>
-          <w:rFonts w:asciiTheme="minorHAnsi" w:hAnsiTheme="minorHAnsi" w:cstheme="minorHAnsi"/>
-          <w:b/>
-          <w:szCs w:val="24"/>
-        </w:rPr>
-      </w:pPr>
-      <w:r>
-        <w:rPr>
-          <w:rFonts w:asciiTheme="minorHAnsi" w:hAnsiTheme="minorHAnsi" w:cstheme="minorHAnsi"/>
-          <w:b/>
-          <w:szCs w:val="24"/>
-        </w:rPr>
         <w:drawing>
           <wp:inline distT="0" distB="0" distL="0" distR="0" wp14:anchorId="2ED8AF48" wp14:editId="3B31E6EE">
             <wp:extent cx="5760085" cy="2648585"/>
@@ -6434,43 +6748,42 @@
           <w:szCs w:val="24"/>
         </w:rPr>
       </w:pPr>
-      <w:r>
-        <w:rPr>
-          <w:rFonts w:asciiTheme="minorHAnsi" w:hAnsiTheme="minorHAnsi" w:cstheme="minorHAnsi"/>
-          <w:szCs w:val="24"/>
-        </w:rPr>
-        <w:lastRenderedPageBreak/>
+      <w:bookmarkStart w:id="0" w:name="_GoBack"/>
+      <w:r>
+        <w:rPr>
+          <w:rFonts w:asciiTheme="minorHAnsi" w:hAnsiTheme="minorHAnsi" w:cstheme="minorHAnsi"/>
+          <w:szCs w:val="24"/>
+        </w:rPr>
         <w:t xml:space="preserve">Texto antes da imagem, relatando a qual entidade aquela interface pertence </w:t>
       </w:r>
     </w:p>
-    <w:p>
-      <w:pPr>
-        <w:jc w:val="both"/>
-        <w:rPr>
-          <w:rFonts w:asciiTheme="minorHAnsi" w:hAnsiTheme="minorHAnsi" w:cstheme="minorHAnsi"/>
-          <w:szCs w:val="24"/>
-        </w:rPr>
-      </w:pPr>
-    </w:p>
-    <w:p>
-      <w:pPr>
-        <w:jc w:val="both"/>
-        <w:rPr>
-          <w:rFonts w:asciiTheme="minorHAnsi" w:hAnsiTheme="minorHAnsi" w:cstheme="minorHAnsi"/>
-          <w:szCs w:val="24"/>
-        </w:rPr>
-      </w:pPr>
-    </w:p>
-    <w:p>
-      <w:pPr>
-        <w:jc w:val="both"/>
-        <w:rPr>
-          <w:rFonts w:asciiTheme="minorHAnsi" w:hAnsiTheme="minorHAnsi" w:cstheme="minorHAnsi"/>
-          <w:szCs w:val="24"/>
-        </w:rPr>
-      </w:pPr>
-      <w:bookmarkStart w:id="0" w:name="_GoBack"/>
-      <w:bookmarkEnd w:id="0"/>
+    <w:bookmarkEnd w:id="0"/>
+    <w:p>
+      <w:pPr>
+        <w:jc w:val="both"/>
+        <w:rPr>
+          <w:rFonts w:asciiTheme="minorHAnsi" w:hAnsiTheme="minorHAnsi" w:cstheme="minorHAnsi"/>
+          <w:szCs w:val="24"/>
+        </w:rPr>
+      </w:pPr>
+    </w:p>
+    <w:p>
+      <w:pPr>
+        <w:jc w:val="both"/>
+        <w:rPr>
+          <w:rFonts w:asciiTheme="minorHAnsi" w:hAnsiTheme="minorHAnsi" w:cstheme="minorHAnsi"/>
+          <w:szCs w:val="24"/>
+        </w:rPr>
+      </w:pPr>
+    </w:p>
+    <w:p>
+      <w:pPr>
+        <w:jc w:val="both"/>
+        <w:rPr>
+          <w:rFonts w:asciiTheme="minorHAnsi" w:hAnsiTheme="minorHAnsi" w:cstheme="minorHAnsi"/>
+          <w:szCs w:val="24"/>
+        </w:rPr>
+      </w:pPr>
     </w:p>
     <w:p>
       <w:pPr>
@@ -11545,6 +11858,7 @@
   <w:style w:type="character" w:default="1" w:styleId="Fontepargpadro">
     <w:name w:val="Default Paragraph Font"/>
     <w:uiPriority w:val="1"/>
+    <w:semiHidden/>
     <w:unhideWhenUsed/>
   </w:style>
   <w:style w:type="table" w:default="1" w:styleId="Tabelanormal">
@@ -11988,7 +12302,7 @@
 </file>
 
 <file path=customXml/itemProps1.xml><?xml version="1.0" encoding="utf-8"?>
-<ds:datastoreItem xmlns:ds="http://schemas.openxmlformats.org/officeDocument/2006/customXml" ds:itemID="{EC23089D-4B20-4736-A824-4EF007863306}">
+<ds:datastoreItem xmlns:ds="http://schemas.openxmlformats.org/officeDocument/2006/customXml" ds:itemID="{EBD1394B-507E-4F37-9DFB-52669F8A4A3D}">
   <ds:schemaRefs>
     <ds:schemaRef ds:uri="http://schemas.openxmlformats.org/officeDocument/2006/bibliography"/>
   </ds:schemaRefs>

</xml_diff>